<commit_message>
Create a new file to enumerate snapshots of the share
</commit_message>
<xml_diff>
--- a/TestSuites/FileServer/docs/File Server SUT Test Sheet.docx
+++ b/TestSuites/FileServer/docs/File Server SUT Test Sheet.docx
@@ -1,6 +1,6 @@
 
 <file path=word/document.xml><?xml version="1.0" encoding="utf-8"?>
-<w:document xmlns:wpc="http://schemas.microsoft.com/office/word/2010/wordprocessingCanvas" xmlns:cx="http://schemas.microsoft.com/office/drawing/2014/chartex" xmlns:cx1="http://schemas.microsoft.com/office/drawing/2015/9/8/chartex" xmlns:cx2="http://schemas.microsoft.com/office/drawing/2015/10/21/chartex" xmlns:mc="http://schemas.openxmlformats.org/markup-compatibility/2006" xmlns:o="urn:schemas-microsoft-com:office:office" xmlns:r="http://schemas.openxmlformats.org/officeDocument/2006/relationships" xmlns:m="http://schemas.openxmlformats.org/officeDocument/2006/math" xmlns:v="urn:schemas-microsoft-com:vml" xmlns:wp14="http://schemas.microsoft.com/office/word/2010/wordprocessingDrawing" xmlns:wp="http://schemas.openxmlformats.org/drawingml/2006/wordprocessingDrawing" xmlns:w10="urn:schemas-microsoft-com:office:word" xmlns:w="http://schemas.openxmlformats.org/wordprocessingml/2006/main" xmlns:w14="http://schemas.microsoft.com/office/word/2010/wordml" xmlns:w15="http://schemas.microsoft.com/office/word/2012/wordml" xmlns:w16se="http://schemas.microsoft.com/office/word/2015/wordml/symex" xmlns:wpg="http://schemas.microsoft.com/office/word/2010/wordprocessingGroup" xmlns:wpi="http://schemas.microsoft.com/office/word/2010/wordprocessingInk" xmlns:wne="http://schemas.microsoft.com/office/word/2006/wordml" xmlns:wps="http://schemas.microsoft.com/office/word/2010/wordprocessingShape" mc:Ignorable="w14 w15 w16se wp14">
+<w:document xmlns:wpc="http://schemas.microsoft.com/office/word/2010/wordprocessingCanvas" xmlns:cx="http://schemas.microsoft.com/office/drawing/2014/chartex" xmlns:cx1="http://schemas.microsoft.com/office/drawing/2015/9/8/chartex" xmlns:cx2="http://schemas.microsoft.com/office/drawing/2015/10/21/chartex" xmlns:cx3="http://schemas.microsoft.com/office/drawing/2016/5/9/chartex" xmlns:cx4="http://schemas.microsoft.com/office/drawing/2016/5/10/chartex" xmlns:cx5="http://schemas.microsoft.com/office/drawing/2016/5/11/chartex" xmlns:mc="http://schemas.openxmlformats.org/markup-compatibility/2006" xmlns:o="urn:schemas-microsoft-com:office:office" xmlns:r="http://schemas.openxmlformats.org/officeDocument/2006/relationships" xmlns:m="http://schemas.openxmlformats.org/officeDocument/2006/math" xmlns:v="urn:schemas-microsoft-com:vml" xmlns:wp14="http://schemas.microsoft.com/office/word/2010/wordprocessingDrawing" xmlns:wp="http://schemas.openxmlformats.org/drawingml/2006/wordprocessingDrawing" xmlns:w10="urn:schemas-microsoft-com:office:word" xmlns:w="http://schemas.openxmlformats.org/wordprocessingml/2006/main" xmlns:w14="http://schemas.microsoft.com/office/word/2010/wordml" xmlns:w15="http://schemas.microsoft.com/office/word/2012/wordml" xmlns:w16se="http://schemas.microsoft.com/office/word/2015/wordml/symex" xmlns:wpg="http://schemas.microsoft.com/office/word/2010/wordprocessingGroup" xmlns:wpi="http://schemas.microsoft.com/office/word/2010/wordprocessingInk" xmlns:wne="http://schemas.microsoft.com/office/word/2006/wordml" xmlns:wps="http://schemas.microsoft.com/office/word/2010/wordprocessingShape" mc:Ignorable="w14 w15 w16se wp14">
   <w:body>
     <w:p>
       <w:pPr>
@@ -1567,6 +1567,8 @@
               </w:rPr>
               <w:t>asymmetric share</w:t>
             </w:r>
+            <w:bookmarkStart w:id="0" w:name="_GoBack"/>
+            <w:bookmarkEnd w:id="0"/>
           </w:p>
           <w:p>
             <w:pPr>
@@ -1574,6 +1576,7 @@
               <w:ind w:left="360"/>
               <w:textAlignment w:val="center"/>
               <w:rPr>
+                <w:color w:val="000000"/>
                 <w:sz w:val="20"/>
                 <w:szCs w:val="20"/>
               </w:rPr>
@@ -1619,6 +1622,96 @@
                 <w:szCs w:val="20"/>
               </w:rPr>
               <w:t>)</w:t>
+            </w:r>
+          </w:p>
+          <w:p>
+            <w:pPr>
+              <w:pStyle w:val="ListParagraph"/>
+              <w:numPr>
+                <w:ilvl w:val="0"/>
+                <w:numId w:val="7"/>
+              </w:numPr>
+              <w:spacing w:line="360" w:lineRule="auto"/>
+              <w:textAlignment w:val="center"/>
+              <w:rPr>
+                <w:sz w:val="20"/>
+                <w:szCs w:val="20"/>
+              </w:rPr>
+            </w:pPr>
+            <w:r>
+              <w:rPr>
+                <w:color w:val="000000"/>
+                <w:sz w:val="20"/>
+                <w:szCs w:val="20"/>
+              </w:rPr>
+              <w:t xml:space="preserve">If SUT supports </w:t>
+            </w:r>
+            <w:r>
+              <w:rPr>
+                <w:b/>
+                <w:color w:val="000000"/>
+                <w:sz w:val="20"/>
+                <w:szCs w:val="20"/>
+              </w:rPr>
+              <w:t>FSCTL_SRV_ENUMERATE_SNAPSHOTS,</w:t>
+            </w:r>
+            <w:r>
+              <w:rPr>
+                <w:color w:val="000000"/>
+                <w:sz w:val="20"/>
+                <w:szCs w:val="20"/>
+              </w:rPr>
+              <w:t xml:space="preserve"> then create </w:t>
+            </w:r>
+            <w:r>
+              <w:rPr>
+                <w:color w:val="000000"/>
+                <w:sz w:val="20"/>
+                <w:szCs w:val="20"/>
+                <w:u w:val="single"/>
+              </w:rPr>
+              <w:t xml:space="preserve">          </w:t>
+            </w:r>
+            <w:r>
+              <w:rPr>
+                <w:color w:val="000000"/>
+                <w:sz w:val="20"/>
+                <w:szCs w:val="20"/>
+              </w:rPr>
+              <w:t>(</w:t>
+            </w:r>
+            <w:r>
+              <w:rPr>
+                <w:i/>
+                <w:color w:val="000000"/>
+                <w:sz w:val="20"/>
+                <w:szCs w:val="20"/>
+              </w:rPr>
+              <w:t>default: 3</w:t>
+            </w:r>
+            <w:r>
+              <w:rPr>
+                <w:color w:val="000000"/>
+                <w:sz w:val="20"/>
+                <w:szCs w:val="20"/>
+              </w:rPr>
+              <w:t>)</w:t>
+            </w:r>
+            <w:r>
+              <w:rPr>
+                <w:color w:val="000000"/>
+                <w:sz w:val="20"/>
+                <w:szCs w:val="20"/>
+              </w:rPr>
+              <w:t xml:space="preserve"> </w:t>
+            </w:r>
+            <w:r>
+              <w:rPr>
+                <w:color w:val="000000"/>
+                <w:sz w:val="20"/>
+                <w:szCs w:val="20"/>
+              </w:rPr>
+              <w:t xml:space="preserve"> shadow copies on the volume which contains the share you created in the first step.</w:t>
             </w:r>
           </w:p>
         </w:tc>
@@ -1892,6 +1985,7 @@
                 <w:sz w:val="20"/>
                 <w:szCs w:val="20"/>
               </w:rPr>
+              <w:lastRenderedPageBreak/>
               <w:t xml:space="preserve">If you like to test </w:t>
             </w:r>
             <w:r>
@@ -1984,7 +2078,6 @@
                 <w:sz w:val="20"/>
                 <w:szCs w:val="20"/>
               </w:rPr>
-              <w:lastRenderedPageBreak/>
               <w:t>NTFS Permission:</w:t>
             </w:r>
             <w:r>
@@ -3193,8 +3286,6 @@
               </w:rPr>
               <w:t>Add two folders to Domain-based namespace (e.g. DomainBased</w:t>
             </w:r>
-            <w:bookmarkStart w:id="0" w:name="_GoBack"/>
-            <w:bookmarkEnd w:id="0"/>
             <w:r>
               <w:rPr>
                 <w:rFonts w:cs="Arial"/>
@@ -4221,7 +4312,7 @@
 </file>
 
 <file path=word/endnotes.xml><?xml version="1.0" encoding="utf-8"?>
-<w:endnotes xmlns:wpc="http://schemas.microsoft.com/office/word/2010/wordprocessingCanvas" xmlns:cx="http://schemas.microsoft.com/office/drawing/2014/chartex" xmlns:cx1="http://schemas.microsoft.com/office/drawing/2015/9/8/chartex" xmlns:cx2="http://schemas.microsoft.com/office/drawing/2015/10/21/chartex" xmlns:mc="http://schemas.openxmlformats.org/markup-compatibility/2006" xmlns:o="urn:schemas-microsoft-com:office:office" xmlns:r="http://schemas.openxmlformats.org/officeDocument/2006/relationships" xmlns:m="http://schemas.openxmlformats.org/officeDocument/2006/math" xmlns:v="urn:schemas-microsoft-com:vml" xmlns:wp14="http://schemas.microsoft.com/office/word/2010/wordprocessingDrawing" xmlns:wp="http://schemas.openxmlformats.org/drawingml/2006/wordprocessingDrawing" xmlns:w10="urn:schemas-microsoft-com:office:word" xmlns:w="http://schemas.openxmlformats.org/wordprocessingml/2006/main" xmlns:w14="http://schemas.microsoft.com/office/word/2010/wordml" xmlns:w15="http://schemas.microsoft.com/office/word/2012/wordml" xmlns:w16se="http://schemas.microsoft.com/office/word/2015/wordml/symex" xmlns:wpg="http://schemas.microsoft.com/office/word/2010/wordprocessingGroup" xmlns:wpi="http://schemas.microsoft.com/office/word/2010/wordprocessingInk" xmlns:wne="http://schemas.microsoft.com/office/word/2006/wordml" xmlns:wps="http://schemas.microsoft.com/office/word/2010/wordprocessingShape" mc:Ignorable="w14 w15 w16se wp14">
+<w:endnotes xmlns:wpc="http://schemas.microsoft.com/office/word/2010/wordprocessingCanvas" xmlns:cx="http://schemas.microsoft.com/office/drawing/2014/chartex" xmlns:cx1="http://schemas.microsoft.com/office/drawing/2015/9/8/chartex" xmlns:cx2="http://schemas.microsoft.com/office/drawing/2015/10/21/chartex" xmlns:cx3="http://schemas.microsoft.com/office/drawing/2016/5/9/chartex" xmlns:cx4="http://schemas.microsoft.com/office/drawing/2016/5/10/chartex" xmlns:cx5="http://schemas.microsoft.com/office/drawing/2016/5/11/chartex" xmlns:mc="http://schemas.openxmlformats.org/markup-compatibility/2006" xmlns:o="urn:schemas-microsoft-com:office:office" xmlns:r="http://schemas.openxmlformats.org/officeDocument/2006/relationships" xmlns:m="http://schemas.openxmlformats.org/officeDocument/2006/math" xmlns:v="urn:schemas-microsoft-com:vml" xmlns:wp14="http://schemas.microsoft.com/office/word/2010/wordprocessingDrawing" xmlns:wp="http://schemas.openxmlformats.org/drawingml/2006/wordprocessingDrawing" xmlns:w10="urn:schemas-microsoft-com:office:word" xmlns:w="http://schemas.openxmlformats.org/wordprocessingml/2006/main" xmlns:w14="http://schemas.microsoft.com/office/word/2010/wordml" xmlns:w15="http://schemas.microsoft.com/office/word/2012/wordml" xmlns:w16se="http://schemas.microsoft.com/office/word/2015/wordml/symex" xmlns:wpg="http://schemas.microsoft.com/office/word/2010/wordprocessingGroup" xmlns:wpi="http://schemas.microsoft.com/office/word/2010/wordprocessingInk" xmlns:wne="http://schemas.microsoft.com/office/word/2006/wordml" xmlns:wps="http://schemas.microsoft.com/office/word/2010/wordprocessingShape" mc:Ignorable="w14 w15 w16se wp14">
   <w:endnote w:type="separator" w:id="-1">
     <w:p>
       <w:pPr>
@@ -4246,7 +4337,7 @@
 </file>
 
 <file path=word/footnotes.xml><?xml version="1.0" encoding="utf-8"?>
-<w:footnotes xmlns:wpc="http://schemas.microsoft.com/office/word/2010/wordprocessingCanvas" xmlns:cx="http://schemas.microsoft.com/office/drawing/2014/chartex" xmlns:cx1="http://schemas.microsoft.com/office/drawing/2015/9/8/chartex" xmlns:cx2="http://schemas.microsoft.com/office/drawing/2015/10/21/chartex" xmlns:mc="http://schemas.openxmlformats.org/markup-compatibility/2006" xmlns:o="urn:schemas-microsoft-com:office:office" xmlns:r="http://schemas.openxmlformats.org/officeDocument/2006/relationships" xmlns:m="http://schemas.openxmlformats.org/officeDocument/2006/math" xmlns:v="urn:schemas-microsoft-com:vml" xmlns:wp14="http://schemas.microsoft.com/office/word/2010/wordprocessingDrawing" xmlns:wp="http://schemas.openxmlformats.org/drawingml/2006/wordprocessingDrawing" xmlns:w10="urn:schemas-microsoft-com:office:word" xmlns:w="http://schemas.openxmlformats.org/wordprocessingml/2006/main" xmlns:w14="http://schemas.microsoft.com/office/word/2010/wordml" xmlns:w15="http://schemas.microsoft.com/office/word/2012/wordml" xmlns:w16se="http://schemas.microsoft.com/office/word/2015/wordml/symex" xmlns:wpg="http://schemas.microsoft.com/office/word/2010/wordprocessingGroup" xmlns:wpi="http://schemas.microsoft.com/office/word/2010/wordprocessingInk" xmlns:wne="http://schemas.microsoft.com/office/word/2006/wordml" xmlns:wps="http://schemas.microsoft.com/office/word/2010/wordprocessingShape" mc:Ignorable="w14 w15 w16se wp14">
+<w:footnotes xmlns:wpc="http://schemas.microsoft.com/office/word/2010/wordprocessingCanvas" xmlns:cx="http://schemas.microsoft.com/office/drawing/2014/chartex" xmlns:cx1="http://schemas.microsoft.com/office/drawing/2015/9/8/chartex" xmlns:cx2="http://schemas.microsoft.com/office/drawing/2015/10/21/chartex" xmlns:cx3="http://schemas.microsoft.com/office/drawing/2016/5/9/chartex" xmlns:cx4="http://schemas.microsoft.com/office/drawing/2016/5/10/chartex" xmlns:cx5="http://schemas.microsoft.com/office/drawing/2016/5/11/chartex" xmlns:mc="http://schemas.openxmlformats.org/markup-compatibility/2006" xmlns:o="urn:schemas-microsoft-com:office:office" xmlns:r="http://schemas.openxmlformats.org/officeDocument/2006/relationships" xmlns:m="http://schemas.openxmlformats.org/officeDocument/2006/math" xmlns:v="urn:schemas-microsoft-com:vml" xmlns:wp14="http://schemas.microsoft.com/office/word/2010/wordprocessingDrawing" xmlns:wp="http://schemas.openxmlformats.org/drawingml/2006/wordprocessingDrawing" xmlns:w10="urn:schemas-microsoft-com:office:word" xmlns:w="http://schemas.openxmlformats.org/wordprocessingml/2006/main" xmlns:w14="http://schemas.microsoft.com/office/word/2010/wordml" xmlns:w15="http://schemas.microsoft.com/office/word/2012/wordml" xmlns:w16se="http://schemas.microsoft.com/office/word/2015/wordml/symex" xmlns:wpg="http://schemas.microsoft.com/office/word/2010/wordprocessingGroup" xmlns:wpi="http://schemas.microsoft.com/office/word/2010/wordprocessingInk" xmlns:wne="http://schemas.microsoft.com/office/word/2006/wordml" xmlns:wps="http://schemas.microsoft.com/office/word/2010/wordprocessingShape" mc:Ignorable="w14 w15 w16se wp14">
   <w:footnote w:type="separator" w:id="-1">
     <w:p>
       <w:pPr>
@@ -4271,7 +4362,7 @@
 </file>
 
 <file path=word/numbering.xml><?xml version="1.0" encoding="utf-8"?>
-<w:numbering xmlns:wpc="http://schemas.microsoft.com/office/word/2010/wordprocessingCanvas" xmlns:cx="http://schemas.microsoft.com/office/drawing/2014/chartex" xmlns:cx1="http://schemas.microsoft.com/office/drawing/2015/9/8/chartex" xmlns:cx2="http://schemas.microsoft.com/office/drawing/2015/10/21/chartex" xmlns:mc="http://schemas.openxmlformats.org/markup-compatibility/2006" xmlns:o="urn:schemas-microsoft-com:office:office" xmlns:r="http://schemas.openxmlformats.org/officeDocument/2006/relationships" xmlns:m="http://schemas.openxmlformats.org/officeDocument/2006/math" xmlns:v="urn:schemas-microsoft-com:vml" xmlns:wp14="http://schemas.microsoft.com/office/word/2010/wordprocessingDrawing" xmlns:wp="http://schemas.openxmlformats.org/drawingml/2006/wordprocessingDrawing" xmlns:w10="urn:schemas-microsoft-com:office:word" xmlns:w="http://schemas.openxmlformats.org/wordprocessingml/2006/main" xmlns:w14="http://schemas.microsoft.com/office/word/2010/wordml" xmlns:w15="http://schemas.microsoft.com/office/word/2012/wordml" xmlns:w16se="http://schemas.microsoft.com/office/word/2015/wordml/symex" xmlns:wpg="http://schemas.microsoft.com/office/word/2010/wordprocessingGroup" xmlns:wpi="http://schemas.microsoft.com/office/word/2010/wordprocessingInk" xmlns:wne="http://schemas.microsoft.com/office/word/2006/wordml" xmlns:wps="http://schemas.microsoft.com/office/word/2010/wordprocessingShape" mc:Ignorable="w14 w15 w16se wp14">
+<w:numbering xmlns:wpc="http://schemas.microsoft.com/office/word/2010/wordprocessingCanvas" xmlns:cx="http://schemas.microsoft.com/office/drawing/2014/chartex" xmlns:cx1="http://schemas.microsoft.com/office/drawing/2015/9/8/chartex" xmlns:cx2="http://schemas.microsoft.com/office/drawing/2015/10/21/chartex" xmlns:cx3="http://schemas.microsoft.com/office/drawing/2016/5/9/chartex" xmlns:cx4="http://schemas.microsoft.com/office/drawing/2016/5/10/chartex" xmlns:cx5="http://schemas.microsoft.com/office/drawing/2016/5/11/chartex" xmlns:mc="http://schemas.openxmlformats.org/markup-compatibility/2006" xmlns:o="urn:schemas-microsoft-com:office:office" xmlns:r="http://schemas.openxmlformats.org/officeDocument/2006/relationships" xmlns:m="http://schemas.openxmlformats.org/officeDocument/2006/math" xmlns:v="urn:schemas-microsoft-com:vml" xmlns:wp14="http://schemas.microsoft.com/office/word/2010/wordprocessingDrawing" xmlns:wp="http://schemas.openxmlformats.org/drawingml/2006/wordprocessingDrawing" xmlns:w10="urn:schemas-microsoft-com:office:word" xmlns:w="http://schemas.openxmlformats.org/wordprocessingml/2006/main" xmlns:w14="http://schemas.microsoft.com/office/word/2010/wordml" xmlns:w15="http://schemas.microsoft.com/office/word/2012/wordml" xmlns:w16se="http://schemas.microsoft.com/office/word/2015/wordml/symex" xmlns:wpg="http://schemas.microsoft.com/office/word/2010/wordprocessingGroup" xmlns:wpi="http://schemas.microsoft.com/office/word/2010/wordprocessingInk" xmlns:wne="http://schemas.microsoft.com/office/word/2006/wordml" xmlns:wps="http://schemas.microsoft.com/office/word/2010/wordprocessingShape" mc:Ignorable="w14 w15 w16se wp14">
   <w:abstractNum w:abstractNumId="0" w15:restartNumberingAfterBreak="0">
     <w:nsid w:val="097E5BFD"/>
     <w:multiLevelType w:val="hybridMultilevel"/>
@@ -4982,7 +5073,7 @@
   <w:abstractNum w:abstractNumId="6" w15:restartNumberingAfterBreak="0">
     <w:nsid w:val="31E0285C"/>
     <w:multiLevelType w:val="hybridMultilevel"/>
-    <w:tmpl w:val="C8C0EA20"/>
+    <w:tmpl w:val="EA927A02"/>
     <w:lvl w:ilvl="0" w:tplc="04090003">
       <w:start w:val="1"/>
       <w:numFmt w:val="bullet"/>
@@ -5609,7 +5700,7 @@
       </w:pPr>
     </w:pPrDefault>
   </w:docDefaults>
-  <w:latentStyles w:defLockedState="0" w:defUIPriority="99" w:defSemiHidden="0" w:defUnhideWhenUsed="0" w:defQFormat="0" w:count="372">
+  <w:latentStyles w:defLockedState="0" w:defUIPriority="99" w:defSemiHidden="0" w:defUnhideWhenUsed="0" w:defQFormat="0" w:count="374">
     <w:lsdException w:name="Normal" w:uiPriority="0" w:qFormat="1"/>
     <w:lsdException w:name="heading 1" w:uiPriority="9" w:qFormat="1"/>
     <w:lsdException w:name="heading 2" w:semiHidden="1" w:uiPriority="9" w:unhideWhenUsed="1" w:qFormat="1"/>
@@ -5715,7 +5806,6 @@
     <w:lsdException w:name="HTML Sample" w:semiHidden="1" w:unhideWhenUsed="1"/>
     <w:lsdException w:name="HTML Typewriter" w:semiHidden="1" w:unhideWhenUsed="1"/>
     <w:lsdException w:name="HTML Variable" w:semiHidden="1" w:unhideWhenUsed="1"/>
-    <w:lsdException w:name="Normal Table" w:semiHidden="1" w:unhideWhenUsed="1"/>
     <w:lsdException w:name="annotation subject" w:semiHidden="1" w:unhideWhenUsed="1"/>
     <w:lsdException w:name="No List" w:semiHidden="1" w:unhideWhenUsed="1"/>
     <w:lsdException w:name="Outline List 1" w:semiHidden="1" w:unhideWhenUsed="1"/>
@@ -5761,11 +5851,9 @@
     <w:lsdException w:name="Table Subtle 1" w:semiHidden="1" w:unhideWhenUsed="1"/>
     <w:lsdException w:name="Table Subtle 2" w:semiHidden="1" w:unhideWhenUsed="1"/>
     <w:lsdException w:name="Table Web 1" w:semiHidden="1" w:unhideWhenUsed="1"/>
-    <w:lsdException w:name="Table Web 2" w:semiHidden="1" w:unhideWhenUsed="1"/>
     <w:lsdException w:name="Table Web 3" w:semiHidden="1" w:unhideWhenUsed="1"/>
     <w:lsdException w:name="Balloon Text" w:semiHidden="1" w:unhideWhenUsed="1"/>
     <w:lsdException w:name="Table Grid" w:uiPriority="39"/>
-    <w:lsdException w:name="Table Theme" w:semiHidden="1" w:unhideWhenUsed="1"/>
     <w:lsdException w:name="Placeholder Text" w:semiHidden="1"/>
     <w:lsdException w:name="No Spacing" w:uiPriority="1" w:qFormat="1"/>
     <w:lsdException w:name="Light Shading" w:uiPriority="60"/>
@@ -5982,6 +6070,8 @@
     <w:lsdException w:name="List Table 6 Colorful Accent 6" w:uiPriority="51"/>
     <w:lsdException w:name="List Table 7 Colorful Accent 6" w:uiPriority="52"/>
     <w:lsdException w:name="Mention" w:semiHidden="1" w:unhideWhenUsed="1"/>
+    <w:lsdException w:name="Smart Hyperlink" w:semiHidden="1" w:unhideWhenUsed="1"/>
+    <w:lsdException w:name="Hashtag" w:semiHidden="1" w:unhideWhenUsed="1"/>
   </w:latentStyles>
   <w:style w:type="paragraph" w:default="1" w:styleId="Normal">
     <w:name w:val="Normal"/>

</xml_diff>

<commit_message>
Update FileServer test sheet.
</commit_message>
<xml_diff>
--- a/TestSuites/FileServer/docs/File Server SUT Test Sheet.docx
+++ b/TestSuites/FileServer/docs/File Server SUT Test Sheet.docx
@@ -1,6 +1,6 @@
 
 <file path=word/document.xml><?xml version="1.0" encoding="utf-8"?>
-<w:document xmlns:wpc="http://schemas.microsoft.com/office/word/2010/wordprocessingCanvas" xmlns:cx="http://schemas.microsoft.com/office/drawing/2014/chartex" xmlns:cx1="http://schemas.microsoft.com/office/drawing/2015/9/8/chartex" xmlns:cx2="http://schemas.microsoft.com/office/drawing/2015/10/21/chartex" xmlns:cx3="http://schemas.microsoft.com/office/drawing/2016/5/9/chartex" xmlns:cx4="http://schemas.microsoft.com/office/drawing/2016/5/10/chartex" xmlns:cx5="http://schemas.microsoft.com/office/drawing/2016/5/11/chartex" xmlns:mc="http://schemas.openxmlformats.org/markup-compatibility/2006" xmlns:o="urn:schemas-microsoft-com:office:office" xmlns:r="http://schemas.openxmlformats.org/officeDocument/2006/relationships" xmlns:m="http://schemas.openxmlformats.org/officeDocument/2006/math" xmlns:v="urn:schemas-microsoft-com:vml" xmlns:wp14="http://schemas.microsoft.com/office/word/2010/wordprocessingDrawing" xmlns:wp="http://schemas.openxmlformats.org/drawingml/2006/wordprocessingDrawing" xmlns:w10="urn:schemas-microsoft-com:office:word" xmlns:w="http://schemas.openxmlformats.org/wordprocessingml/2006/main" xmlns:w14="http://schemas.microsoft.com/office/word/2010/wordml" xmlns:w15="http://schemas.microsoft.com/office/word/2012/wordml" xmlns:w16se="http://schemas.microsoft.com/office/word/2015/wordml/symex" xmlns:wpg="http://schemas.microsoft.com/office/word/2010/wordprocessingGroup" xmlns:wpi="http://schemas.microsoft.com/office/word/2010/wordprocessingInk" xmlns:wne="http://schemas.microsoft.com/office/word/2006/wordml" xmlns:wps="http://schemas.microsoft.com/office/word/2010/wordprocessingShape" mc:Ignorable="w14 w15 w16se wp14">
+<w:document xmlns:wpc="http://schemas.microsoft.com/office/word/2010/wordprocessingCanvas" xmlns:cx="http://schemas.microsoft.com/office/drawing/2014/chartex" xmlns:cx1="http://schemas.microsoft.com/office/drawing/2015/9/8/chartex" xmlns:cx2="http://schemas.microsoft.com/office/drawing/2015/10/21/chartex" xmlns:cx3="http://schemas.microsoft.com/office/drawing/2016/5/9/chartex" xmlns:cx4="http://schemas.microsoft.com/office/drawing/2016/5/10/chartex" xmlns:cx5="http://schemas.microsoft.com/office/drawing/2016/5/11/chartex" xmlns:cx6="http://schemas.microsoft.com/office/drawing/2016/5/12/chartex" xmlns:cx7="http://schemas.microsoft.com/office/drawing/2016/5/13/chartex" xmlns:cx8="http://schemas.microsoft.com/office/drawing/2016/5/14/chartex" xmlns:mc="http://schemas.openxmlformats.org/markup-compatibility/2006" xmlns:aink="http://schemas.microsoft.com/office/drawing/2016/ink" xmlns:am3d="http://schemas.microsoft.com/office/drawing/2017/model3d" xmlns:o="urn:schemas-microsoft-com:office:office" xmlns:r="http://schemas.openxmlformats.org/officeDocument/2006/relationships" xmlns:m="http://schemas.openxmlformats.org/officeDocument/2006/math" xmlns:v="urn:schemas-microsoft-com:vml" xmlns:wp14="http://schemas.microsoft.com/office/word/2010/wordprocessingDrawing" xmlns:wp="http://schemas.openxmlformats.org/drawingml/2006/wordprocessingDrawing" xmlns:w10="urn:schemas-microsoft-com:office:word" xmlns:w="http://schemas.openxmlformats.org/wordprocessingml/2006/main" xmlns:w14="http://schemas.microsoft.com/office/word/2010/wordml" xmlns:w15="http://schemas.microsoft.com/office/word/2012/wordml" xmlns:w16cid="http://schemas.microsoft.com/office/word/2016/wordml/cid" xmlns:w16se="http://schemas.microsoft.com/office/word/2015/wordml/symex" xmlns:wpg="http://schemas.microsoft.com/office/word/2010/wordprocessingGroup" xmlns:wpi="http://schemas.microsoft.com/office/word/2010/wordprocessingInk" xmlns:wne="http://schemas.microsoft.com/office/word/2006/wordml" xmlns:wps="http://schemas.microsoft.com/office/word/2010/wordprocessingShape" mc:Ignorable="w14 w15 w16se w16cid wp14">
   <w:body>
     <w:p>
       <w:pPr>
@@ -224,7 +224,25 @@
           <w:sz w:val="20"/>
           <w:szCs w:val="20"/>
         </w:rPr>
-        <w:t xml:space="preserve"> to nonadmin account</w:t>
+        <w:t xml:space="preserve"> to </w:t>
+      </w:r>
+      <w:proofErr w:type="spellStart"/>
+      <w:r>
+        <w:rPr>
+          <w:color w:val="000000"/>
+          <w:sz w:val="20"/>
+          <w:szCs w:val="20"/>
+        </w:rPr>
+        <w:t>nonadmin</w:t>
+      </w:r>
+      <w:proofErr w:type="spellEnd"/>
+      <w:r>
+        <w:rPr>
+          <w:color w:val="000000"/>
+          <w:sz w:val="20"/>
+          <w:szCs w:val="20"/>
+        </w:rPr>
+        <w:t xml:space="preserve"> account</w:t>
       </w:r>
     </w:p>
     <w:p>
@@ -411,7 +429,17 @@
                 <w:szCs w:val="20"/>
                 <w:u w:val="single"/>
               </w:rPr>
-              <w:t xml:space="preserve">                              </w:t>
+              <w:t xml:space="preserve">                            </w:t>
+            </w:r>
+            <w:proofErr w:type="gramStart"/>
+            <w:r>
+              <w:rPr>
+                <w:color w:val="000000"/>
+                <w:sz w:val="20"/>
+                <w:szCs w:val="20"/>
+                <w:u w:val="single"/>
+              </w:rPr>
+              <w:t xml:space="preserve">  </w:t>
             </w:r>
             <w:r>
               <w:rPr>
@@ -421,6 +449,7 @@
               </w:rPr>
               <w:t xml:space="preserve"> (</w:t>
             </w:r>
+            <w:proofErr w:type="gramEnd"/>
             <w:r>
               <w:rPr>
                 <w:i/>
@@ -430,6 +459,7 @@
               </w:rPr>
               <w:t xml:space="preserve">default: </w:t>
             </w:r>
+            <w:proofErr w:type="spellStart"/>
             <w:r>
               <w:rPr>
                 <w:rFonts w:cs="Arial"/>
@@ -441,6 +471,7 @@
               </w:rPr>
               <w:t>SMBBasic</w:t>
             </w:r>
+            <w:proofErr w:type="spellEnd"/>
             <w:r>
               <w:rPr>
                 <w:rFonts w:cs="Arial"/>
@@ -531,7 +562,17 @@
                 <w:szCs w:val="20"/>
                 <w:u w:val="single"/>
               </w:rPr>
-              <w:t xml:space="preserve">                             </w:t>
+              <w:t xml:space="preserve">                           </w:t>
+            </w:r>
+            <w:proofErr w:type="gramStart"/>
+            <w:r>
+              <w:rPr>
+                <w:color w:val="000000"/>
+                <w:sz w:val="20"/>
+                <w:szCs w:val="20"/>
+                <w:u w:val="single"/>
+              </w:rPr>
+              <w:t xml:space="preserve">  </w:t>
             </w:r>
             <w:r>
               <w:rPr>
@@ -541,15 +582,27 @@
               </w:rPr>
               <w:t xml:space="preserve"> (</w:t>
             </w:r>
-            <w:r>
-              <w:rPr>
-                <w:i/>
-                <w:color w:val="000000"/>
-                <w:sz w:val="20"/>
-                <w:szCs w:val="20"/>
-              </w:rPr>
-              <w:t>default: SMBClustered</w:t>
-            </w:r>
+            <w:proofErr w:type="gramEnd"/>
+            <w:r>
+              <w:rPr>
+                <w:i/>
+                <w:color w:val="000000"/>
+                <w:sz w:val="20"/>
+                <w:szCs w:val="20"/>
+              </w:rPr>
+              <w:t xml:space="preserve">default: </w:t>
+            </w:r>
+            <w:proofErr w:type="spellStart"/>
+            <w:r>
+              <w:rPr>
+                <w:i/>
+                <w:color w:val="000000"/>
+                <w:sz w:val="20"/>
+                <w:szCs w:val="20"/>
+              </w:rPr>
+              <w:t>SMBClustered</w:t>
+            </w:r>
+            <w:proofErr w:type="spellEnd"/>
             <w:r>
               <w:rPr>
                 <w:color w:val="000000"/>
@@ -636,7 +689,18 @@
                 <w:szCs w:val="20"/>
                 <w:u w:val="single"/>
               </w:rPr>
-              <w:t xml:space="preserve">                            </w:t>
+              <w:t xml:space="preserve">                          </w:t>
+            </w:r>
+            <w:proofErr w:type="gramStart"/>
+            <w:r>
+              <w:rPr>
+                <w:rFonts w:cs="Arial"/>
+                <w:color w:val="000000"/>
+                <w:sz w:val="20"/>
+                <w:szCs w:val="20"/>
+                <w:u w:val="single"/>
+              </w:rPr>
+              <w:t xml:space="preserve">  </w:t>
             </w:r>
             <w:r>
               <w:rPr>
@@ -647,6 +711,7 @@
               </w:rPr>
               <w:t xml:space="preserve"> (</w:t>
             </w:r>
+            <w:proofErr w:type="gramEnd"/>
             <w:r>
               <w:rPr>
                 <w:rFonts w:cs="Arial"/>
@@ -657,6 +722,7 @@
               </w:rPr>
               <w:t xml:space="preserve">default: </w:t>
             </w:r>
+            <w:proofErr w:type="spellStart"/>
             <w:r>
               <w:rPr>
                 <w:rFonts w:cs="Arial"/>
@@ -668,6 +734,7 @@
               </w:rPr>
               <w:t>SMBEncrypted</w:t>
             </w:r>
+            <w:proofErr w:type="spellEnd"/>
             <w:r>
               <w:rPr>
                 <w:rFonts w:cs="Arial"/>
@@ -750,7 +817,17 @@
                 <w:szCs w:val="20"/>
                 <w:u w:val="single"/>
               </w:rPr>
-              <w:t xml:space="preserve">                         </w:t>
+              <w:t xml:space="preserve">                       </w:t>
+            </w:r>
+            <w:proofErr w:type="gramStart"/>
+            <w:r>
+              <w:rPr>
+                <w:color w:val="000000"/>
+                <w:sz w:val="20"/>
+                <w:szCs w:val="20"/>
+                <w:u w:val="single"/>
+              </w:rPr>
+              <w:t xml:space="preserve">  </w:t>
             </w:r>
             <w:r>
               <w:rPr>
@@ -771,6 +848,7 @@
               </w:rPr>
               <w:t>(</w:t>
             </w:r>
+            <w:proofErr w:type="gramEnd"/>
             <w:r>
               <w:rPr>
                 <w:bCs/>
@@ -781,6 +859,7 @@
               </w:rPr>
               <w:t xml:space="preserve">default: </w:t>
             </w:r>
+            <w:proofErr w:type="spellStart"/>
             <w:r>
               <w:rPr>
                 <w:rFonts w:cs="Arial"/>
@@ -792,6 +871,7 @@
               </w:rPr>
               <w:t>Symboliclink</w:t>
             </w:r>
+            <w:proofErr w:type="spellEnd"/>
             <w:r>
               <w:rPr>
                 <w:rFonts w:cs="Arial"/>
@@ -821,6 +901,7 @@
               </w:rPr>
               <w:t xml:space="preserve">under basic share (e.g. </w:t>
             </w:r>
+            <w:proofErr w:type="spellStart"/>
             <w:r>
               <w:rPr>
                 <w:bCs/>
@@ -831,6 +912,7 @@
               </w:rPr>
               <w:t>SMBBasic</w:t>
             </w:r>
+            <w:proofErr w:type="spellEnd"/>
             <w:r>
               <w:rPr>
                 <w:bCs/>
@@ -848,6 +930,7 @@
               </w:rPr>
               <w:t xml:space="preserve"> which links to basic share (e.g. </w:t>
             </w:r>
+            <w:proofErr w:type="spellStart"/>
             <w:r>
               <w:rPr>
                 <w:bCs/>
@@ -858,6 +941,7 @@
               </w:rPr>
               <w:t>SMBBasic</w:t>
             </w:r>
+            <w:proofErr w:type="spellEnd"/>
             <w:r>
               <w:rPr>
                 <w:color w:val="000000"/>
@@ -897,7 +981,17 @@
                 <w:szCs w:val="20"/>
                 <w:u w:val="single"/>
               </w:rPr>
-              <w:t xml:space="preserve">                           </w:t>
+              <w:t xml:space="preserve">                         </w:t>
+            </w:r>
+            <w:proofErr w:type="gramStart"/>
+            <w:r>
+              <w:rPr>
+                <w:color w:val="000000"/>
+                <w:sz w:val="20"/>
+                <w:szCs w:val="20"/>
+                <w:u w:val="single"/>
+              </w:rPr>
+              <w:t xml:space="preserve">  </w:t>
             </w:r>
             <w:r>
               <w:rPr>
@@ -907,6 +1001,7 @@
               </w:rPr>
               <w:t xml:space="preserve"> (</w:t>
             </w:r>
+            <w:proofErr w:type="gramEnd"/>
             <w:r>
               <w:rPr>
                 <w:i/>
@@ -943,6 +1038,7 @@
               </w:rPr>
               <w:t xml:space="preserve"> under basic share (e.g. </w:t>
             </w:r>
+            <w:proofErr w:type="spellStart"/>
             <w:r>
               <w:rPr>
                 <w:bCs/>
@@ -953,6 +1049,7 @@
               </w:rPr>
               <w:t>SMBBasic</w:t>
             </w:r>
+            <w:proofErr w:type="spellEnd"/>
             <w:r>
               <w:rPr>
                 <w:bCs/>
@@ -993,7 +1090,17 @@
                 <w:szCs w:val="20"/>
                 <w:u w:val="single"/>
               </w:rPr>
-              <w:t xml:space="preserve">                           </w:t>
+              <w:t xml:space="preserve">                         </w:t>
+            </w:r>
+            <w:proofErr w:type="gramStart"/>
+            <w:r>
+              <w:rPr>
+                <w:color w:val="000000"/>
+                <w:sz w:val="20"/>
+                <w:szCs w:val="20"/>
+                <w:u w:val="single"/>
+              </w:rPr>
+              <w:t xml:space="preserve">  </w:t>
             </w:r>
             <w:r>
               <w:rPr>
@@ -1014,6 +1121,7 @@
               </w:rPr>
               <w:t>(</w:t>
             </w:r>
+            <w:proofErr w:type="gramEnd"/>
             <w:r>
               <w:rPr>
                 <w:bCs/>
@@ -1064,15 +1172,27 @@
               </w:rPr>
               <w:t xml:space="preserve">under sub folder (e.g. </w:t>
             </w:r>
-            <w:r>
-              <w:rPr>
-                <w:bCs/>
-                <w:i/>
-                <w:color w:val="000000"/>
-                <w:sz w:val="20"/>
-                <w:szCs w:val="20"/>
-              </w:rPr>
-              <w:t>SMBBasic\Sub</w:t>
+            <w:proofErr w:type="spellStart"/>
+            <w:r>
+              <w:rPr>
+                <w:bCs/>
+                <w:i/>
+                <w:color w:val="000000"/>
+                <w:sz w:val="20"/>
+                <w:szCs w:val="20"/>
+              </w:rPr>
+              <w:t>SMBBasic</w:t>
+            </w:r>
+            <w:proofErr w:type="spellEnd"/>
+            <w:r>
+              <w:rPr>
+                <w:bCs/>
+                <w:i/>
+                <w:color w:val="000000"/>
+                <w:sz w:val="20"/>
+                <w:szCs w:val="20"/>
+              </w:rPr>
+              <w:t>\Sub</w:t>
             </w:r>
             <w:r>
               <w:rPr>
@@ -1091,6 +1211,7 @@
               </w:rPr>
               <w:t xml:space="preserve"> which also links to the basic share (e.g. </w:t>
             </w:r>
+            <w:proofErr w:type="spellStart"/>
             <w:r>
               <w:rPr>
                 <w:bCs/>
@@ -1101,6 +1222,7 @@
               </w:rPr>
               <w:t>SMBBasic</w:t>
             </w:r>
+            <w:proofErr w:type="spellEnd"/>
             <w:r>
               <w:rPr>
                 <w:color w:val="000000"/>
@@ -1143,7 +1265,18 @@
                 <w:szCs w:val="20"/>
                 <w:u w:val="single"/>
               </w:rPr>
-              <w:t xml:space="preserve">                                      </w:t>
+              <w:t xml:space="preserve">                                    </w:t>
+            </w:r>
+            <w:proofErr w:type="gramStart"/>
+            <w:r>
+              <w:rPr>
+                <w:rFonts w:cs="Arial"/>
+                <w:color w:val="000000"/>
+                <w:sz w:val="20"/>
+                <w:szCs w:val="20"/>
+                <w:u w:val="single"/>
+              </w:rPr>
+              <w:t xml:space="preserve">  </w:t>
             </w:r>
             <w:r>
               <w:rPr>
@@ -1164,6 +1297,7 @@
               </w:rPr>
               <w:t>(</w:t>
             </w:r>
+            <w:proofErr w:type="gramEnd"/>
             <w:r>
               <w:rPr>
                 <w:rFonts w:cs="Arial"/>
@@ -1305,7 +1439,17 @@
                 <w:szCs w:val="20"/>
                 <w:u w:val="single"/>
               </w:rPr>
-              <w:t xml:space="preserve">                              </w:t>
+              <w:t xml:space="preserve">                            </w:t>
+            </w:r>
+            <w:proofErr w:type="gramStart"/>
+            <w:r>
+              <w:rPr>
+                <w:color w:val="000000"/>
+                <w:sz w:val="20"/>
+                <w:szCs w:val="20"/>
+                <w:u w:val="single"/>
+              </w:rPr>
+              <w:t xml:space="preserve">  </w:t>
             </w:r>
             <w:r>
               <w:rPr>
@@ -1315,6 +1459,7 @@
               </w:rPr>
               <w:t xml:space="preserve"> (</w:t>
             </w:r>
+            <w:proofErr w:type="gramEnd"/>
             <w:r>
               <w:rPr>
                 <w:i/>
@@ -1324,6 +1469,7 @@
               </w:rPr>
               <w:t xml:space="preserve">default: </w:t>
             </w:r>
+            <w:proofErr w:type="spellStart"/>
             <w:r>
               <w:rPr>
                 <w:rFonts w:cs="Arial"/>
@@ -1335,6 +1481,7 @@
               </w:rPr>
               <w:t>SameWithSMBBasic</w:t>
             </w:r>
+            <w:proofErr w:type="spellEnd"/>
             <w:r>
               <w:rPr>
                 <w:rFonts w:cs="Arial"/>
@@ -1365,6 +1512,7 @@
               </w:rPr>
               <w:t xml:space="preserve">which points to the same local path of basic share (e.g. </w:t>
             </w:r>
+            <w:proofErr w:type="spellStart"/>
             <w:r>
               <w:rPr>
                 <w:rFonts w:cs="Arial"/>
@@ -1376,6 +1524,7 @@
               </w:rPr>
               <w:t>SMBBasic</w:t>
             </w:r>
+            <w:proofErr w:type="spellEnd"/>
             <w:r>
               <w:rPr>
                 <w:color w:val="000000"/>
@@ -1414,7 +1563,17 @@
                 <w:szCs w:val="20"/>
                 <w:u w:val="single"/>
               </w:rPr>
-              <w:t xml:space="preserve">                              </w:t>
+              <w:t xml:space="preserve">                             </w:t>
+            </w:r>
+            <w:proofErr w:type="gramStart"/>
+            <w:r>
+              <w:rPr>
+                <w:color w:val="000000"/>
+                <w:sz w:val="20"/>
+                <w:szCs w:val="20"/>
+                <w:u w:val="single"/>
+              </w:rPr>
+              <w:t xml:space="preserve"> </w:t>
             </w:r>
             <w:r>
               <w:rPr>
@@ -1424,6 +1583,7 @@
               </w:rPr>
               <w:t xml:space="preserve">  (</w:t>
             </w:r>
+            <w:proofErr w:type="gramEnd"/>
             <w:r>
               <w:rPr>
                 <w:i/>
@@ -1433,6 +1593,7 @@
               </w:rPr>
               <w:t xml:space="preserve">default: </w:t>
             </w:r>
+            <w:proofErr w:type="spellStart"/>
             <w:r>
               <w:rPr>
                 <w:rFonts w:cs="Arial"/>
@@ -1444,6 +1605,7 @@
               </w:rPr>
               <w:t>DifferentFromSMBBasic</w:t>
             </w:r>
+            <w:proofErr w:type="spellEnd"/>
             <w:r>
               <w:rPr>
                 <w:color w:val="000000"/>
@@ -1495,6 +1657,7 @@
               </w:rPr>
               <w:t xml:space="preserve">If SUT supports </w:t>
             </w:r>
+            <w:proofErr w:type="spellStart"/>
             <w:r>
               <w:rPr>
                 <w:b/>
@@ -1504,6 +1667,7 @@
               </w:rPr>
               <w:t>ReFS</w:t>
             </w:r>
+            <w:proofErr w:type="spellEnd"/>
             <w:r>
               <w:rPr>
                 <w:color w:val="000000"/>
@@ -1533,7 +1697,43 @@
                 <w:sz w:val="20"/>
                 <w:szCs w:val="20"/>
               </w:rPr>
-              <w:t>Create a share SMBReFSShare on ReFS volume.</w:t>
+              <w:t xml:space="preserve">Create a share </w:t>
+            </w:r>
+            <w:proofErr w:type="spellStart"/>
+            <w:r>
+              <w:rPr>
+                <w:color w:val="000000"/>
+                <w:sz w:val="20"/>
+                <w:szCs w:val="20"/>
+              </w:rPr>
+              <w:t>SMBReFSShare</w:t>
+            </w:r>
+            <w:proofErr w:type="spellEnd"/>
+            <w:r>
+              <w:rPr>
+                <w:color w:val="000000"/>
+                <w:sz w:val="20"/>
+                <w:szCs w:val="20"/>
+              </w:rPr>
+              <w:t xml:space="preserve"> on </w:t>
+            </w:r>
+            <w:proofErr w:type="spellStart"/>
+            <w:r>
+              <w:rPr>
+                <w:color w:val="000000"/>
+                <w:sz w:val="20"/>
+                <w:szCs w:val="20"/>
+              </w:rPr>
+              <w:t>ReFS</w:t>
+            </w:r>
+            <w:proofErr w:type="spellEnd"/>
+            <w:r>
+              <w:rPr>
+                <w:color w:val="000000"/>
+                <w:sz w:val="20"/>
+                <w:szCs w:val="20"/>
+              </w:rPr>
+              <w:t xml:space="preserve"> volume.</w:t>
             </w:r>
           </w:p>
           <w:p>
@@ -1567,8 +1767,6 @@
               </w:rPr>
               <w:t>asymmetric share</w:t>
             </w:r>
-            <w:bookmarkStart w:id="0" w:name="_GoBack"/>
-            <w:bookmarkEnd w:id="0"/>
           </w:p>
           <w:p>
             <w:pPr>
@@ -1596,7 +1794,17 @@
                 <w:szCs w:val="20"/>
                 <w:u w:val="single"/>
               </w:rPr>
-              <w:t xml:space="preserve">                              </w:t>
+              <w:t xml:space="preserve">                            </w:t>
+            </w:r>
+            <w:proofErr w:type="gramStart"/>
+            <w:r>
+              <w:rPr>
+                <w:color w:val="000000"/>
+                <w:sz w:val="20"/>
+                <w:szCs w:val="20"/>
+                <w:u w:val="single"/>
+              </w:rPr>
+              <w:t xml:space="preserve">  </w:t>
             </w:r>
             <w:r>
               <w:rPr>
@@ -1606,15 +1814,27 @@
               </w:rPr>
               <w:t xml:space="preserve"> (</w:t>
             </w:r>
-            <w:r>
-              <w:rPr>
-                <w:i/>
-                <w:color w:val="000000"/>
-                <w:sz w:val="20"/>
-                <w:szCs w:val="20"/>
-              </w:rPr>
-              <w:t>default: SMBClustered</w:t>
-            </w:r>
+            <w:proofErr w:type="gramEnd"/>
+            <w:r>
+              <w:rPr>
+                <w:i/>
+                <w:color w:val="000000"/>
+                <w:sz w:val="20"/>
+                <w:szCs w:val="20"/>
+              </w:rPr>
+              <w:t xml:space="preserve">default: </w:t>
+            </w:r>
+            <w:proofErr w:type="spellStart"/>
+            <w:r>
+              <w:rPr>
+                <w:i/>
+                <w:color w:val="000000"/>
+                <w:sz w:val="20"/>
+                <w:szCs w:val="20"/>
+              </w:rPr>
+              <w:t>SMBClustered</w:t>
+            </w:r>
+            <w:proofErr w:type="spellEnd"/>
             <w:r>
               <w:rPr>
                 <w:color w:val="000000"/>
@@ -1670,7 +1890,17 @@
                 <w:szCs w:val="20"/>
                 <w:u w:val="single"/>
               </w:rPr>
-              <w:t xml:space="preserve">          </w:t>
+              <w:t xml:space="preserve">       </w:t>
+            </w:r>
+            <w:proofErr w:type="gramStart"/>
+            <w:r>
+              <w:rPr>
+                <w:color w:val="000000"/>
+                <w:sz w:val="20"/>
+                <w:szCs w:val="20"/>
+                <w:u w:val="single"/>
+              </w:rPr>
+              <w:t xml:space="preserve">   </w:t>
             </w:r>
             <w:r>
               <w:rPr>
@@ -1680,6 +1910,7 @@
               </w:rPr>
               <w:t>(</w:t>
             </w:r>
+            <w:proofErr w:type="gramEnd"/>
             <w:r>
               <w:rPr>
                 <w:i/>
@@ -1695,23 +1926,7 @@
                 <w:sz w:val="20"/>
                 <w:szCs w:val="20"/>
               </w:rPr>
-              <w:t>)</w:t>
-            </w:r>
-            <w:r>
-              <w:rPr>
-                <w:color w:val="000000"/>
-                <w:sz w:val="20"/>
-                <w:szCs w:val="20"/>
-              </w:rPr>
-              <w:t xml:space="preserve"> </w:t>
-            </w:r>
-            <w:r>
-              <w:rPr>
-                <w:color w:val="000000"/>
-                <w:sz w:val="20"/>
-                <w:szCs w:val="20"/>
-              </w:rPr>
-              <w:t xml:space="preserve"> shadow copies on the volume which contains the share you created in the first step.</w:t>
+              <w:t>)  shadow copies on the volume which contains the share you created in the first step.</w:t>
             </w:r>
           </w:p>
         </w:tc>
@@ -1747,14 +1962,10 @@
           </w:tcPr>
           <w:p>
             <w:pPr>
-              <w:pStyle w:val="ListParagraph"/>
-              <w:numPr>
-                <w:ilvl w:val="0"/>
-                <w:numId w:val="9"/>
-              </w:numPr>
               <w:spacing w:line="360" w:lineRule="auto"/>
               <w:textAlignment w:val="center"/>
               <w:rPr>
+                <w:rFonts w:eastAsia="Times New Roman" w:cstheme="minorHAnsi"/>
                 <w:color w:val="000000"/>
                 <w:sz w:val="20"/>
                 <w:szCs w:val="20"/>
@@ -1762,6 +1973,25 @@
             </w:pPr>
             <w:r>
               <w:rPr>
+                <w:rFonts w:ascii="Courier New" w:eastAsia="Times New Roman" w:hAnsi="Courier New" w:cs="Courier New"/>
+                <w:color w:val="000000"/>
+                <w:sz w:val="20"/>
+                <w:szCs w:val="20"/>
+              </w:rPr>
+              <w:t>o</w:t>
+            </w:r>
+            <w:r>
+              <w:rPr>
+                <w:rFonts w:ascii="Times New Roman" w:eastAsia="Times New Roman" w:hAnsi="Times New Roman" w:cs="Times New Roman"/>
+                <w:color w:val="000000"/>
+                <w:sz w:val="14"/>
+                <w:szCs w:val="14"/>
+              </w:rPr>
+              <w:t xml:space="preserve">   </w:t>
+            </w:r>
+            <w:r>
+              <w:rPr>
+                <w:rFonts w:eastAsia="Times New Roman" w:cstheme="minorHAnsi"/>
                 <w:color w:val="000000"/>
                 <w:sz w:val="20"/>
                 <w:szCs w:val="20"/>
@@ -1770,15 +2000,18 @@
             </w:r>
             <w:r>
               <w:rPr>
+                <w:rFonts w:eastAsia="Times New Roman" w:cstheme="minorHAnsi"/>
                 <w:b/>
-                <w:color w:val="000000"/>
-                <w:sz w:val="20"/>
-                <w:szCs w:val="20"/>
-              </w:rPr>
-              <w:t>Kerberos Authentication</w:t>
-            </w:r>
-            <w:r>
-              <w:rPr>
+                <w:bCs/>
+                <w:color w:val="000000"/>
+                <w:sz w:val="20"/>
+                <w:szCs w:val="20"/>
+              </w:rPr>
+              <w:t>Share Permission</w:t>
+            </w:r>
+            <w:r>
+              <w:rPr>
+                <w:rFonts w:eastAsia="Times New Roman" w:cstheme="minorHAnsi"/>
                 <w:color w:val="000000"/>
                 <w:sz w:val="20"/>
                 <w:szCs w:val="20"/>
@@ -1792,6 +2025,7 @@
               <w:ind w:left="360"/>
               <w:textAlignment w:val="center"/>
               <w:rPr>
+                <w:rFonts w:eastAsia="Times New Roman" w:cstheme="minorHAnsi"/>
                 <w:color w:val="000000"/>
                 <w:sz w:val="20"/>
                 <w:szCs w:val="20"/>
@@ -1799,45 +2033,732 @@
             </w:pPr>
             <w:r>
               <w:rPr>
-                <w:color w:val="000000"/>
-                <w:sz w:val="20"/>
-                <w:szCs w:val="20"/>
-              </w:rPr>
-              <w:t xml:space="preserve">Set the computer account password of SUT to </w:t>
-            </w:r>
-            <w:r>
-              <w:rPr>
+                <w:rFonts w:eastAsia="Times New Roman" w:cstheme="minorHAnsi"/>
+                <w:color w:val="000000"/>
+                <w:sz w:val="20"/>
+                <w:szCs w:val="20"/>
+              </w:rPr>
+              <w:t>Create a share named:</w:t>
+            </w:r>
+            <w:r>
+              <w:rPr>
+                <w:rFonts w:eastAsia="Times New Roman" w:cstheme="minorHAnsi"/>
                 <w:color w:val="000000"/>
                 <w:sz w:val="20"/>
                 <w:szCs w:val="20"/>
                 <w:u w:val="single"/>
               </w:rPr>
-              <w:t xml:space="preserve">                            </w:t>
-            </w:r>
-            <w:r>
-              <w:rPr>
-                <w:color w:val="000000"/>
-                <w:sz w:val="20"/>
-                <w:szCs w:val="20"/>
-              </w:rPr>
-              <w:t xml:space="preserve"> (</w:t>
-            </w:r>
-            <w:r>
-              <w:rPr>
-                <w:i/>
-                <w:color w:val="000000"/>
-                <w:sz w:val="20"/>
-                <w:szCs w:val="20"/>
-              </w:rPr>
-              <w:t>default: Password04!</w:t>
-            </w:r>
-            <w:r>
-              <w:rPr>
+              <w:t>                            </w:t>
+            </w:r>
+            <w:proofErr w:type="gramStart"/>
+            <w:r>
+              <w:rPr>
+                <w:rFonts w:eastAsia="Times New Roman" w:cstheme="minorHAnsi"/>
+                <w:color w:val="000000"/>
+                <w:sz w:val="20"/>
+                <w:szCs w:val="20"/>
+                <w:u w:val="single"/>
+              </w:rPr>
+              <w:t xml:space="preserve">  </w:t>
+            </w:r>
+            <w:r>
+              <w:rPr>
+                <w:rFonts w:eastAsia="Times New Roman" w:cstheme="minorHAnsi"/>
+                <w:color w:val="000000"/>
+                <w:sz w:val="20"/>
+                <w:szCs w:val="20"/>
+              </w:rPr>
+              <w:t> </w:t>
+            </w:r>
+            <w:r>
+              <w:rPr>
+                <w:rFonts w:eastAsia="Times New Roman" w:cstheme="minorHAnsi"/>
+                <w:i/>
+                <w:iCs/>
+                <w:color w:val="000000"/>
+                <w:sz w:val="20"/>
+                <w:szCs w:val="20"/>
+              </w:rPr>
+              <w:t>(</w:t>
+            </w:r>
+            <w:proofErr w:type="gramEnd"/>
+            <w:r>
+              <w:rPr>
+                <w:rFonts w:eastAsia="Times New Roman" w:cstheme="minorHAnsi"/>
+                <w:i/>
+                <w:iCs/>
+                <w:color w:val="000000"/>
+                <w:sz w:val="20"/>
+                <w:szCs w:val="20"/>
+              </w:rPr>
+              <w:t xml:space="preserve">default: </w:t>
+            </w:r>
+            <w:proofErr w:type="spellStart"/>
+            <w:r>
+              <w:rPr>
+                <w:rFonts w:eastAsia="Times New Roman" w:cstheme="minorHAnsi"/>
+                <w:i/>
+                <w:iCs/>
+                <w:color w:val="000000"/>
+                <w:sz w:val="20"/>
+                <w:szCs w:val="20"/>
+              </w:rPr>
+              <w:t>AzShare</w:t>
+            </w:r>
+            <w:proofErr w:type="spellEnd"/>
+            <w:r>
+              <w:rPr>
+                <w:rFonts w:eastAsia="Times New Roman" w:cstheme="minorHAnsi"/>
+                <w:i/>
+                <w:iCs/>
+                <w:color w:val="000000"/>
+                <w:sz w:val="20"/>
+                <w:szCs w:val="20"/>
+              </w:rPr>
+              <w:t xml:space="preserve">) </w:t>
+            </w:r>
+            <w:r>
+              <w:rPr>
+                <w:rFonts w:eastAsia="Times New Roman" w:cstheme="minorHAnsi"/>
+                <w:color w:val="000000"/>
+                <w:sz w:val="20"/>
+                <w:szCs w:val="20"/>
+              </w:rPr>
+              <w:t>with permission:</w:t>
+            </w:r>
+          </w:p>
+          <w:p>
+            <w:pPr>
+              <w:spacing w:line="360" w:lineRule="auto"/>
+              <w:ind w:left="720"/>
+              <w:textAlignment w:val="center"/>
+              <w:rPr>
+                <w:rFonts w:eastAsia="Times New Roman" w:cstheme="minorHAnsi"/>
+                <w:color w:val="000000"/>
+                <w:sz w:val="20"/>
+                <w:szCs w:val="20"/>
+              </w:rPr>
+            </w:pPr>
+            <w:r>
+              <w:rPr>
+                <w:rFonts w:eastAsia="Times New Roman" w:cstheme="minorHAnsi"/>
+                <w:color w:val="000000"/>
+                <w:sz w:val="20"/>
+                <w:szCs w:val="20"/>
+              </w:rPr>
+              <w:t>NTFS Permission:         Allow Everyone, Share Permission: Allow Domain Admins</w:t>
+            </w:r>
+          </w:p>
+          <w:p>
+            <w:pPr>
+              <w:spacing w:line="360" w:lineRule="auto"/>
+              <w:ind w:left="360" w:hanging="360"/>
+              <w:textAlignment w:val="center"/>
+              <w:rPr>
+                <w:rFonts w:eastAsia="Times New Roman" w:cstheme="minorHAnsi"/>
+                <w:color w:val="000000"/>
+                <w:sz w:val="20"/>
+                <w:szCs w:val="20"/>
+              </w:rPr>
+            </w:pPr>
+            <w:r>
+              <w:rPr>
+                <w:rFonts w:eastAsia="Times New Roman" w:cstheme="minorHAnsi"/>
+                <w:color w:val="000000"/>
+                <w:sz w:val="20"/>
+                <w:szCs w:val="20"/>
+              </w:rPr>
+              <w:t>o</w:t>
+            </w:r>
+            <w:r>
+              <w:rPr>
+                <w:rFonts w:eastAsia="Times New Roman" w:cstheme="minorHAnsi"/>
+                <w:color w:val="000000"/>
+                <w:sz w:val="14"/>
+                <w:szCs w:val="14"/>
+              </w:rPr>
+              <w:t xml:space="preserve">   </w:t>
+            </w:r>
+            <w:r>
+              <w:rPr>
+                <w:rFonts w:eastAsia="Times New Roman" w:cstheme="minorHAnsi"/>
+                <w:color w:val="000000"/>
+                <w:sz w:val="20"/>
+                <w:szCs w:val="20"/>
+              </w:rPr>
+              <w:t xml:space="preserve">If you like to test </w:t>
+            </w:r>
+            <w:r>
+              <w:rPr>
+                <w:rFonts w:eastAsia="Times New Roman" w:cstheme="minorHAnsi"/>
+                <w:b/>
+                <w:bCs/>
+                <w:color w:val="000000"/>
+                <w:sz w:val="20"/>
+                <w:szCs w:val="20"/>
+              </w:rPr>
+              <w:t>Folder Permission</w:t>
+            </w:r>
+            <w:r>
+              <w:rPr>
+                <w:rFonts w:eastAsia="Times New Roman" w:cstheme="minorHAnsi"/>
+                <w:color w:val="000000"/>
+                <w:sz w:val="20"/>
+                <w:szCs w:val="20"/>
+              </w:rPr>
+              <w:t>:</w:t>
+            </w:r>
+          </w:p>
+          <w:p>
+            <w:pPr>
+              <w:spacing w:line="360" w:lineRule="auto"/>
+              <w:ind w:left="360"/>
+              <w:textAlignment w:val="center"/>
+              <w:rPr>
+                <w:rFonts w:eastAsia="Times New Roman" w:cstheme="minorHAnsi"/>
+                <w:color w:val="000000"/>
+                <w:sz w:val="20"/>
+                <w:szCs w:val="20"/>
+              </w:rPr>
+            </w:pPr>
+            <w:r>
+              <w:rPr>
+                <w:rFonts w:eastAsia="Times New Roman" w:cstheme="minorHAnsi"/>
+                <w:color w:val="000000"/>
+                <w:sz w:val="20"/>
+                <w:szCs w:val="20"/>
+              </w:rPr>
+              <w:t>Create a share named:</w:t>
+            </w:r>
+            <w:r>
+              <w:rPr>
+                <w:rFonts w:eastAsia="Times New Roman" w:cstheme="minorHAnsi"/>
+                <w:color w:val="000000"/>
+                <w:sz w:val="20"/>
+                <w:szCs w:val="20"/>
+                <w:u w:val="single"/>
+              </w:rPr>
+              <w:t>                           </w:t>
+            </w:r>
+            <w:proofErr w:type="gramStart"/>
+            <w:r>
+              <w:rPr>
+                <w:rFonts w:eastAsia="Times New Roman" w:cstheme="minorHAnsi"/>
+                <w:color w:val="000000"/>
+                <w:sz w:val="20"/>
+                <w:szCs w:val="20"/>
+                <w:u w:val="single"/>
+              </w:rPr>
+              <w:t xml:space="preserve">  </w:t>
+            </w:r>
+            <w:r>
+              <w:rPr>
+                <w:rFonts w:eastAsia="Times New Roman" w:cstheme="minorHAnsi"/>
+                <w:color w:val="000000"/>
+                <w:sz w:val="20"/>
+                <w:szCs w:val="20"/>
+              </w:rPr>
+              <w:t> </w:t>
+            </w:r>
+            <w:r>
+              <w:rPr>
+                <w:rFonts w:eastAsia="Times New Roman" w:cstheme="minorHAnsi"/>
+                <w:i/>
+                <w:iCs/>
+                <w:color w:val="000000"/>
+                <w:sz w:val="20"/>
+                <w:szCs w:val="20"/>
+              </w:rPr>
+              <w:t>(</w:t>
+            </w:r>
+            <w:proofErr w:type="gramEnd"/>
+            <w:r>
+              <w:rPr>
+                <w:rFonts w:eastAsia="Times New Roman" w:cstheme="minorHAnsi"/>
+                <w:i/>
+                <w:iCs/>
+                <w:color w:val="000000"/>
+                <w:sz w:val="20"/>
+                <w:szCs w:val="20"/>
+              </w:rPr>
+              <w:t xml:space="preserve">default: </w:t>
+            </w:r>
+            <w:proofErr w:type="spellStart"/>
+            <w:r>
+              <w:rPr>
+                <w:rFonts w:eastAsia="Times New Roman" w:cstheme="minorHAnsi"/>
+                <w:i/>
+                <w:iCs/>
+                <w:color w:val="000000"/>
+                <w:sz w:val="20"/>
+                <w:szCs w:val="20"/>
+              </w:rPr>
+              <w:t>AzFolder</w:t>
+            </w:r>
+            <w:proofErr w:type="spellEnd"/>
+            <w:r>
+              <w:rPr>
+                <w:rFonts w:eastAsia="Times New Roman" w:cstheme="minorHAnsi"/>
+                <w:i/>
+                <w:iCs/>
                 <w:color w:val="000000"/>
                 <w:sz w:val="20"/>
                 <w:szCs w:val="20"/>
               </w:rPr>
               <w:t>)</w:t>
+            </w:r>
+            <w:r>
+              <w:rPr>
+                <w:rFonts w:eastAsia="Times New Roman" w:cstheme="minorHAnsi"/>
+                <w:color w:val="000000"/>
+                <w:sz w:val="20"/>
+                <w:szCs w:val="20"/>
+              </w:rPr>
+              <w:t xml:space="preserve"> with permission:</w:t>
+            </w:r>
+          </w:p>
+          <w:p>
+            <w:pPr>
+              <w:spacing w:line="360" w:lineRule="auto"/>
+              <w:ind w:left="720"/>
+              <w:textAlignment w:val="center"/>
+              <w:rPr>
+                <w:rFonts w:eastAsia="Times New Roman" w:cstheme="minorHAnsi"/>
+                <w:color w:val="000000"/>
+                <w:sz w:val="20"/>
+                <w:szCs w:val="20"/>
+              </w:rPr>
+            </w:pPr>
+            <w:r>
+              <w:rPr>
+                <w:rFonts w:eastAsia="Times New Roman" w:cstheme="minorHAnsi"/>
+                <w:color w:val="000000"/>
+                <w:sz w:val="20"/>
+                <w:szCs w:val="20"/>
+              </w:rPr>
+              <w:lastRenderedPageBreak/>
+              <w:t>NTFS Permission:         Allow Domain Admins, Share Permission: Allow Everyone</w:t>
+            </w:r>
+          </w:p>
+          <w:p>
+            <w:pPr>
+              <w:spacing w:line="360" w:lineRule="auto"/>
+              <w:ind w:left="360" w:hanging="360"/>
+              <w:textAlignment w:val="center"/>
+              <w:rPr>
+                <w:rFonts w:eastAsia="Times New Roman" w:cstheme="minorHAnsi"/>
+                <w:color w:val="000000"/>
+                <w:sz w:val="20"/>
+                <w:szCs w:val="20"/>
+              </w:rPr>
+            </w:pPr>
+            <w:r>
+              <w:rPr>
+                <w:rFonts w:eastAsia="Times New Roman" w:cstheme="minorHAnsi"/>
+                <w:color w:val="000000"/>
+                <w:sz w:val="20"/>
+                <w:szCs w:val="20"/>
+              </w:rPr>
+              <w:t>o</w:t>
+            </w:r>
+            <w:r>
+              <w:rPr>
+                <w:rFonts w:eastAsia="Times New Roman" w:cstheme="minorHAnsi"/>
+                <w:color w:val="000000"/>
+                <w:sz w:val="14"/>
+                <w:szCs w:val="14"/>
+              </w:rPr>
+              <w:t xml:space="preserve">   </w:t>
+            </w:r>
+            <w:r>
+              <w:rPr>
+                <w:rFonts w:eastAsia="Times New Roman" w:cstheme="minorHAnsi"/>
+                <w:color w:val="000000"/>
+                <w:sz w:val="20"/>
+                <w:szCs w:val="20"/>
+              </w:rPr>
+              <w:t xml:space="preserve">If you like to test </w:t>
+            </w:r>
+            <w:r>
+              <w:rPr>
+                <w:rFonts w:eastAsia="Times New Roman" w:cstheme="minorHAnsi"/>
+                <w:b/>
+                <w:bCs/>
+                <w:color w:val="000000"/>
+                <w:sz w:val="20"/>
+                <w:szCs w:val="20"/>
+              </w:rPr>
+              <w:t>File Permission</w:t>
+            </w:r>
+            <w:r>
+              <w:rPr>
+                <w:rFonts w:eastAsia="Times New Roman" w:cstheme="minorHAnsi"/>
+                <w:color w:val="000000"/>
+                <w:sz w:val="20"/>
+                <w:szCs w:val="20"/>
+              </w:rPr>
+              <w:t>:</w:t>
+            </w:r>
+          </w:p>
+          <w:p>
+            <w:pPr>
+              <w:spacing w:line="360" w:lineRule="auto"/>
+              <w:ind w:left="360"/>
+              <w:textAlignment w:val="center"/>
+              <w:rPr>
+                <w:rFonts w:eastAsia="Times New Roman" w:cstheme="minorHAnsi"/>
+                <w:color w:val="000000"/>
+                <w:sz w:val="20"/>
+                <w:szCs w:val="20"/>
+              </w:rPr>
+            </w:pPr>
+            <w:r>
+              <w:rPr>
+                <w:rFonts w:eastAsia="Times New Roman" w:cstheme="minorHAnsi"/>
+                <w:color w:val="000000"/>
+                <w:sz w:val="20"/>
+                <w:szCs w:val="20"/>
+              </w:rPr>
+              <w:t>Create a share named:</w:t>
+            </w:r>
+            <w:r>
+              <w:rPr>
+                <w:rFonts w:eastAsia="Times New Roman" w:cstheme="minorHAnsi"/>
+                <w:color w:val="000000"/>
+                <w:sz w:val="20"/>
+                <w:szCs w:val="20"/>
+                <w:u w:val="single"/>
+              </w:rPr>
+              <w:t>                           </w:t>
+            </w:r>
+            <w:proofErr w:type="gramStart"/>
+            <w:r>
+              <w:rPr>
+                <w:rFonts w:eastAsia="Times New Roman" w:cstheme="minorHAnsi"/>
+                <w:color w:val="000000"/>
+                <w:sz w:val="20"/>
+                <w:szCs w:val="20"/>
+                <w:u w:val="single"/>
+              </w:rPr>
+              <w:t xml:space="preserve">  </w:t>
+            </w:r>
+            <w:r>
+              <w:rPr>
+                <w:rFonts w:eastAsia="Times New Roman" w:cstheme="minorHAnsi"/>
+                <w:color w:val="000000"/>
+                <w:sz w:val="20"/>
+                <w:szCs w:val="20"/>
+              </w:rPr>
+              <w:t> </w:t>
+            </w:r>
+            <w:r>
+              <w:rPr>
+                <w:rFonts w:eastAsia="Times New Roman" w:cstheme="minorHAnsi"/>
+                <w:i/>
+                <w:iCs/>
+                <w:color w:val="000000"/>
+                <w:sz w:val="20"/>
+                <w:szCs w:val="20"/>
+              </w:rPr>
+              <w:t>(</w:t>
+            </w:r>
+            <w:proofErr w:type="gramEnd"/>
+            <w:r>
+              <w:rPr>
+                <w:rFonts w:eastAsia="Times New Roman" w:cstheme="minorHAnsi"/>
+                <w:i/>
+                <w:iCs/>
+                <w:color w:val="000000"/>
+                <w:sz w:val="20"/>
+                <w:szCs w:val="20"/>
+              </w:rPr>
+              <w:t xml:space="preserve">default: </w:t>
+            </w:r>
+            <w:proofErr w:type="spellStart"/>
+            <w:r>
+              <w:rPr>
+                <w:rFonts w:eastAsia="Times New Roman" w:cstheme="minorHAnsi"/>
+                <w:i/>
+                <w:iCs/>
+                <w:color w:val="000000"/>
+                <w:sz w:val="20"/>
+                <w:szCs w:val="20"/>
+              </w:rPr>
+              <w:t>AzFile</w:t>
+            </w:r>
+            <w:proofErr w:type="spellEnd"/>
+            <w:r>
+              <w:rPr>
+                <w:rFonts w:eastAsia="Times New Roman" w:cstheme="minorHAnsi"/>
+                <w:i/>
+                <w:iCs/>
+                <w:color w:val="000000"/>
+                <w:sz w:val="20"/>
+                <w:szCs w:val="20"/>
+              </w:rPr>
+              <w:t>)</w:t>
+            </w:r>
+            <w:r>
+              <w:rPr>
+                <w:rFonts w:eastAsia="Times New Roman" w:cstheme="minorHAnsi"/>
+                <w:color w:val="000000"/>
+                <w:sz w:val="20"/>
+                <w:szCs w:val="20"/>
+              </w:rPr>
+              <w:t xml:space="preserve"> with permission:</w:t>
+            </w:r>
+          </w:p>
+          <w:p>
+            <w:pPr>
+              <w:spacing w:line="360" w:lineRule="auto"/>
+              <w:ind w:left="720"/>
+              <w:textAlignment w:val="center"/>
+              <w:rPr>
+                <w:rFonts w:eastAsia="Times New Roman" w:cstheme="minorHAnsi"/>
+                <w:color w:val="000000"/>
+                <w:sz w:val="20"/>
+                <w:szCs w:val="20"/>
+              </w:rPr>
+            </w:pPr>
+            <w:r>
+              <w:rPr>
+                <w:rFonts w:eastAsia="Times New Roman" w:cstheme="minorHAnsi"/>
+                <w:color w:val="000000"/>
+                <w:sz w:val="20"/>
+                <w:szCs w:val="20"/>
+              </w:rPr>
+              <w:t>NTFS Permission:         Allow Domain Admins, Share Permission: Allow Everyone</w:t>
+            </w:r>
+          </w:p>
+          <w:p>
+            <w:pPr>
+              <w:spacing w:line="360" w:lineRule="auto"/>
+              <w:ind w:left="360" w:hanging="360"/>
+              <w:textAlignment w:val="center"/>
+              <w:rPr>
+                <w:rFonts w:eastAsia="Times New Roman" w:cstheme="minorHAnsi"/>
+                <w:color w:val="000000"/>
+                <w:sz w:val="20"/>
+                <w:szCs w:val="20"/>
+              </w:rPr>
+            </w:pPr>
+            <w:r>
+              <w:rPr>
+                <w:rFonts w:eastAsia="Times New Roman" w:cstheme="minorHAnsi"/>
+                <w:color w:val="000000"/>
+                <w:sz w:val="20"/>
+                <w:szCs w:val="20"/>
+              </w:rPr>
+              <w:t>o</w:t>
+            </w:r>
+            <w:r>
+              <w:rPr>
+                <w:rFonts w:eastAsia="Times New Roman" w:cstheme="minorHAnsi"/>
+                <w:color w:val="000000"/>
+                <w:sz w:val="14"/>
+                <w:szCs w:val="14"/>
+              </w:rPr>
+              <w:t xml:space="preserve">   </w:t>
+            </w:r>
+            <w:r>
+              <w:rPr>
+                <w:rFonts w:eastAsia="Times New Roman" w:cstheme="minorHAnsi"/>
+                <w:color w:val="000000"/>
+                <w:sz w:val="20"/>
+                <w:szCs w:val="20"/>
+              </w:rPr>
+              <w:t xml:space="preserve">If you like to test </w:t>
+            </w:r>
+            <w:r>
+              <w:rPr>
+                <w:rFonts w:eastAsia="Times New Roman" w:cstheme="minorHAnsi"/>
+                <w:b/>
+                <w:bCs/>
+                <w:color w:val="000000"/>
+                <w:sz w:val="20"/>
+                <w:szCs w:val="20"/>
+              </w:rPr>
+              <w:t>Claim-Based Access Control (CBAC)</w:t>
+            </w:r>
+            <w:r>
+              <w:rPr>
+                <w:rFonts w:eastAsia="Times New Roman" w:cstheme="minorHAnsi"/>
+                <w:color w:val="000000"/>
+                <w:sz w:val="20"/>
+                <w:szCs w:val="20"/>
+              </w:rPr>
+              <w:t>:</w:t>
+            </w:r>
+          </w:p>
+          <w:p>
+            <w:pPr>
+              <w:spacing w:line="360" w:lineRule="auto"/>
+              <w:ind w:left="360"/>
+              <w:textAlignment w:val="center"/>
+              <w:rPr>
+                <w:rFonts w:eastAsia="Times New Roman" w:cstheme="minorHAnsi"/>
+                <w:color w:val="000000"/>
+                <w:sz w:val="20"/>
+                <w:szCs w:val="20"/>
+              </w:rPr>
+            </w:pPr>
+            <w:r>
+              <w:rPr>
+                <w:rFonts w:eastAsia="Times New Roman" w:cstheme="minorHAnsi"/>
+                <w:color w:val="000000"/>
+                <w:sz w:val="20"/>
+                <w:szCs w:val="20"/>
+              </w:rPr>
+              <w:t>Create a share named:</w:t>
+            </w:r>
+            <w:r>
+              <w:rPr>
+                <w:rFonts w:eastAsia="Times New Roman" w:cstheme="minorHAnsi"/>
+                <w:color w:val="000000"/>
+                <w:sz w:val="20"/>
+                <w:szCs w:val="20"/>
+                <w:u w:val="single"/>
+              </w:rPr>
+              <w:t>                           </w:t>
+            </w:r>
+            <w:proofErr w:type="gramStart"/>
+            <w:r>
+              <w:rPr>
+                <w:rFonts w:eastAsia="Times New Roman" w:cstheme="minorHAnsi"/>
+                <w:color w:val="000000"/>
+                <w:sz w:val="20"/>
+                <w:szCs w:val="20"/>
+                <w:u w:val="single"/>
+              </w:rPr>
+              <w:t xml:space="preserve">  </w:t>
+            </w:r>
+            <w:r>
+              <w:rPr>
+                <w:rFonts w:eastAsia="Times New Roman" w:cstheme="minorHAnsi"/>
+                <w:color w:val="000000"/>
+                <w:sz w:val="20"/>
+                <w:szCs w:val="20"/>
+              </w:rPr>
+              <w:t> </w:t>
+            </w:r>
+            <w:r>
+              <w:rPr>
+                <w:rFonts w:eastAsia="Times New Roman" w:cstheme="minorHAnsi"/>
+                <w:i/>
+                <w:iCs/>
+                <w:color w:val="000000"/>
+                <w:sz w:val="20"/>
+                <w:szCs w:val="20"/>
+              </w:rPr>
+              <w:t>(</w:t>
+            </w:r>
+            <w:proofErr w:type="gramEnd"/>
+            <w:r>
+              <w:rPr>
+                <w:rFonts w:eastAsia="Times New Roman" w:cstheme="minorHAnsi"/>
+                <w:i/>
+                <w:iCs/>
+                <w:color w:val="000000"/>
+                <w:sz w:val="20"/>
+                <w:szCs w:val="20"/>
+              </w:rPr>
+              <w:t xml:space="preserve">default: </w:t>
+            </w:r>
+            <w:proofErr w:type="spellStart"/>
+            <w:r>
+              <w:rPr>
+                <w:rFonts w:eastAsia="Times New Roman" w:cstheme="minorHAnsi"/>
+                <w:i/>
+                <w:iCs/>
+                <w:color w:val="000000"/>
+                <w:sz w:val="20"/>
+                <w:szCs w:val="20"/>
+              </w:rPr>
+              <w:t>AzCBAC</w:t>
+            </w:r>
+            <w:proofErr w:type="spellEnd"/>
+            <w:r>
+              <w:rPr>
+                <w:rFonts w:eastAsia="Times New Roman" w:cstheme="minorHAnsi"/>
+                <w:i/>
+                <w:iCs/>
+                <w:color w:val="000000"/>
+                <w:sz w:val="20"/>
+                <w:szCs w:val="20"/>
+              </w:rPr>
+              <w:t xml:space="preserve">) </w:t>
+            </w:r>
+            <w:r>
+              <w:rPr>
+                <w:rFonts w:eastAsia="Times New Roman" w:cstheme="minorHAnsi"/>
+                <w:color w:val="000000"/>
+                <w:sz w:val="20"/>
+                <w:szCs w:val="20"/>
+              </w:rPr>
+              <w:t>with permission:</w:t>
+            </w:r>
+          </w:p>
+          <w:p>
+            <w:pPr>
+              <w:spacing w:line="360" w:lineRule="auto"/>
+              <w:ind w:left="720" w:hanging="360"/>
+              <w:rPr>
+                <w:rFonts w:eastAsia="Times New Roman" w:cstheme="minorHAnsi"/>
+                <w:color w:val="000000"/>
+                <w:sz w:val="20"/>
+                <w:szCs w:val="20"/>
+              </w:rPr>
+            </w:pPr>
+            <w:r>
+              <w:rPr>
+                <w:rFonts w:eastAsia="Times New Roman" w:cstheme="minorHAnsi"/>
+                <w:color w:val="000000"/>
+                <w:sz w:val="20"/>
+                <w:szCs w:val="20"/>
+              </w:rPr>
+              <w:t>NTFS Permission:      Allow Everyone, Share Permission: Allow Everyone</w:t>
+            </w:r>
+          </w:p>
+          <w:p>
+            <w:pPr>
+              <w:spacing w:line="360" w:lineRule="auto"/>
+              <w:ind w:left="720" w:hanging="360"/>
+              <w:rPr>
+                <w:rFonts w:eastAsia="Times New Roman" w:cstheme="minorHAnsi"/>
+                <w:color w:val="222222"/>
+                <w:sz w:val="21"/>
+                <w:szCs w:val="21"/>
+              </w:rPr>
+            </w:pPr>
+            <w:r>
+              <w:rPr>
+                <w:rFonts w:eastAsia="Times New Roman" w:cstheme="minorHAnsi"/>
+                <w:color w:val="000000"/>
+                <w:sz w:val="20"/>
+                <w:szCs w:val="20"/>
+              </w:rPr>
+              <w:t>All the permissions in Auth part should be aligned with the following:</w:t>
+            </w:r>
+          </w:p>
+          <w:p>
+            <w:pPr>
+              <w:spacing w:line="360" w:lineRule="auto"/>
+              <w:ind w:left="720" w:hanging="360"/>
+              <w:rPr>
+                <w:rFonts w:eastAsia="Times New Roman" w:cstheme="minorHAnsi"/>
+                <w:color w:val="222222"/>
+                <w:sz w:val="21"/>
+                <w:szCs w:val="21"/>
+              </w:rPr>
+            </w:pPr>
+            <w:r>
+              <w:rPr>
+                <w:rFonts w:eastAsia="Times New Roman" w:cstheme="minorHAnsi"/>
+                <w:color w:val="000000"/>
+                <w:sz w:val="20"/>
+                <w:szCs w:val="20"/>
+              </w:rPr>
+              <w:t>For all the shares created previously, need to grant permissions as following:</w:t>
             </w:r>
           </w:p>
           <w:p>
@@ -1845,123 +2766,45 @@
               <w:pStyle w:val="ListParagraph"/>
               <w:numPr>
                 <w:ilvl w:val="0"/>
-                <w:numId w:val="9"/>
+                <w:numId w:val="12"/>
               </w:numPr>
               <w:spacing w:line="360" w:lineRule="auto"/>
               <w:textAlignment w:val="center"/>
               <w:rPr>
-                <w:color w:val="000000"/>
-                <w:sz w:val="20"/>
-                <w:szCs w:val="20"/>
+                <w:rFonts w:eastAsia="Times New Roman" w:cstheme="minorHAnsi"/>
+                <w:color w:val="222222"/>
+                <w:sz w:val="21"/>
+                <w:szCs w:val="21"/>
               </w:rPr>
             </w:pPr>
             <w:r>
               <w:rPr>
-                <w:color w:val="000000"/>
-                <w:sz w:val="20"/>
-                <w:szCs w:val="20"/>
-              </w:rPr>
-              <w:t xml:space="preserve">If you like to test </w:t>
-            </w:r>
-            <w:r>
-              <w:rPr>
+                <w:rFonts w:eastAsia="Times New Roman" w:cstheme="minorHAnsi"/>
+                <w:color w:val="000000"/>
+                <w:sz w:val="20"/>
+                <w:szCs w:val="20"/>
+              </w:rPr>
+              <w:t xml:space="preserve">Grant </w:t>
+            </w:r>
+            <w:r>
+              <w:rPr>
+                <w:rFonts w:eastAsia="Times New Roman" w:cstheme="minorHAnsi"/>
                 <w:b/>
-                <w:color w:val="000000"/>
-                <w:sz w:val="20"/>
-                <w:szCs w:val="20"/>
-              </w:rPr>
-              <w:t>Share Permission</w:t>
-            </w:r>
-            <w:r>
-              <w:rPr>
-                <w:color w:val="000000"/>
-                <w:sz w:val="20"/>
-                <w:szCs w:val="20"/>
-              </w:rPr>
-              <w:t>:</w:t>
-            </w:r>
-          </w:p>
-          <w:p>
-            <w:pPr>
-              <w:spacing w:line="360" w:lineRule="auto"/>
-              <w:ind w:left="360"/>
-              <w:textAlignment w:val="center"/>
-              <w:rPr>
-                <w:color w:val="000000"/>
-                <w:sz w:val="20"/>
-                <w:szCs w:val="20"/>
-              </w:rPr>
-            </w:pPr>
-            <w:r>
-              <w:rPr>
-                <w:color w:val="000000"/>
-                <w:sz w:val="20"/>
-                <w:szCs w:val="20"/>
-              </w:rPr>
-              <w:t>Create a share named:</w:t>
-            </w:r>
-            <w:r>
-              <w:rPr>
-                <w:color w:val="000000"/>
-                <w:sz w:val="20"/>
-                <w:szCs w:val="20"/>
-                <w:u w:val="single"/>
-              </w:rPr>
-              <w:t xml:space="preserve">                              </w:t>
-            </w:r>
-            <w:r>
-              <w:rPr>
-                <w:color w:val="000000"/>
-                <w:sz w:val="20"/>
-                <w:szCs w:val="20"/>
-              </w:rPr>
-              <w:t xml:space="preserve"> </w:t>
-            </w:r>
-            <w:r>
-              <w:rPr>
-                <w:i/>
-                <w:color w:val="000000"/>
-                <w:sz w:val="20"/>
-                <w:szCs w:val="20"/>
-              </w:rPr>
-              <w:t xml:space="preserve">(default: AzShare) </w:t>
-            </w:r>
-            <w:r>
-              <w:rPr>
-                <w:color w:val="000000"/>
-                <w:sz w:val="20"/>
-                <w:szCs w:val="20"/>
-              </w:rPr>
-              <w:t>with permission:</w:t>
-            </w:r>
-          </w:p>
-          <w:p>
-            <w:pPr>
-              <w:spacing w:line="360" w:lineRule="auto"/>
-              <w:ind w:left="720"/>
-              <w:textAlignment w:val="center"/>
-              <w:rPr>
-                <w:color w:val="000000"/>
-                <w:sz w:val="20"/>
-                <w:szCs w:val="20"/>
-              </w:rPr>
-            </w:pPr>
-            <w:r>
-              <w:rPr>
-                <w:color w:val="000000"/>
-                <w:sz w:val="20"/>
-                <w:szCs w:val="20"/>
-              </w:rPr>
-              <w:t>NTFS Permission:</w:t>
-            </w:r>
-            <w:r>
-              <w:rPr>
-                <w:color w:val="000000"/>
-                <w:sz w:val="20"/>
-                <w:szCs w:val="20"/>
-              </w:rPr>
-              <w:tab/>
-              <w:t>Allow Everyone, Share Permission: Allow Domain Admins</w:t>
+                <w:bCs/>
+                <w:color w:val="000000"/>
+                <w:sz w:val="20"/>
+                <w:szCs w:val="20"/>
+              </w:rPr>
+              <w:t>Full Control</w:t>
+            </w:r>
+            <w:r>
+              <w:rPr>
+                <w:rFonts w:eastAsia="Times New Roman" w:cstheme="minorHAnsi"/>
+                <w:color w:val="000000"/>
+                <w:sz w:val="20"/>
+                <w:szCs w:val="20"/>
+              </w:rPr>
+              <w:t xml:space="preserve"> Permissions to admin account</w:t>
             </w:r>
           </w:p>
           <w:p>
@@ -1969,374 +2812,87 @@
               <w:pStyle w:val="ListParagraph"/>
               <w:numPr>
                 <w:ilvl w:val="0"/>
-                <w:numId w:val="9"/>
+                <w:numId w:val="12"/>
               </w:numPr>
               <w:spacing w:line="360" w:lineRule="auto"/>
               <w:textAlignment w:val="center"/>
               <w:rPr>
-                <w:color w:val="000000"/>
-                <w:sz w:val="20"/>
-                <w:szCs w:val="20"/>
+                <w:rFonts w:ascii="Segoe UI" w:eastAsia="Times New Roman" w:hAnsi="Segoe UI" w:cs="Segoe UI"/>
+                <w:color w:val="222222"/>
+                <w:sz w:val="21"/>
+                <w:szCs w:val="21"/>
               </w:rPr>
             </w:pPr>
-            <w:r>
-              <w:rPr>
-                <w:color w:val="000000"/>
-                <w:sz w:val="20"/>
-                <w:szCs w:val="20"/>
-              </w:rPr>
-              <w:lastRenderedPageBreak/>
-              <w:t xml:space="preserve">If you like to test </w:t>
-            </w:r>
-            <w:r>
-              <w:rPr>
+            <w:bookmarkStart w:id="0" w:name="_GoBack"/>
+            <w:bookmarkEnd w:id="0"/>
+            <w:r>
+              <w:rPr>
+                <w:rFonts w:eastAsia="Times New Roman" w:cstheme="minorHAnsi"/>
+                <w:color w:val="000000"/>
+                <w:sz w:val="20"/>
+                <w:szCs w:val="20"/>
+              </w:rPr>
+              <w:t xml:space="preserve">Grant Permissions </w:t>
+            </w:r>
+            <w:r>
+              <w:rPr>
+                <w:rFonts w:eastAsia="Times New Roman" w:cstheme="minorHAnsi"/>
                 <w:b/>
-                <w:color w:val="000000"/>
-                <w:sz w:val="20"/>
-                <w:szCs w:val="20"/>
-              </w:rPr>
-              <w:t>Folder Permission</w:t>
-            </w:r>
-            <w:r>
-              <w:rPr>
-                <w:color w:val="000000"/>
-                <w:sz w:val="20"/>
-                <w:szCs w:val="20"/>
-              </w:rPr>
-              <w:t>:</w:t>
-            </w:r>
-          </w:p>
-          <w:p>
-            <w:pPr>
-              <w:pStyle w:val="ListParagraph"/>
-              <w:spacing w:line="360" w:lineRule="auto"/>
-              <w:ind w:left="360"/>
-              <w:textAlignment w:val="center"/>
-              <w:rPr>
-                <w:color w:val="000000"/>
-                <w:sz w:val="20"/>
-                <w:szCs w:val="20"/>
-              </w:rPr>
-            </w:pPr>
-            <w:r>
-              <w:rPr>
-                <w:color w:val="000000"/>
-                <w:sz w:val="20"/>
-                <w:szCs w:val="20"/>
-              </w:rPr>
-              <w:t>Create a share named:</w:t>
-            </w:r>
-            <w:r>
-              <w:rPr>
-                <w:color w:val="000000"/>
-                <w:sz w:val="20"/>
-                <w:szCs w:val="20"/>
-                <w:u w:val="single"/>
-              </w:rPr>
-              <w:t xml:space="preserve">                             </w:t>
-            </w:r>
-            <w:r>
-              <w:rPr>
-                <w:color w:val="000000"/>
-                <w:sz w:val="20"/>
-                <w:szCs w:val="20"/>
-              </w:rPr>
-              <w:t xml:space="preserve"> </w:t>
-            </w:r>
-            <w:r>
-              <w:rPr>
-                <w:i/>
-                <w:color w:val="000000"/>
-                <w:sz w:val="20"/>
-                <w:szCs w:val="20"/>
-              </w:rPr>
-              <w:t>(default: AzFolder)</w:t>
-            </w:r>
-            <w:r>
-              <w:rPr>
-                <w:color w:val="000000"/>
-                <w:sz w:val="20"/>
-                <w:szCs w:val="20"/>
-              </w:rPr>
-              <w:t xml:space="preserve"> with permission:</w:t>
-            </w:r>
-          </w:p>
-          <w:p>
-            <w:pPr>
-              <w:pStyle w:val="ListParagraph"/>
-              <w:spacing w:line="360" w:lineRule="auto"/>
-              <w:textAlignment w:val="center"/>
-              <w:rPr>
-                <w:color w:val="000000"/>
-                <w:sz w:val="20"/>
-                <w:szCs w:val="20"/>
-              </w:rPr>
-            </w:pPr>
-            <w:r>
-              <w:rPr>
-                <w:color w:val="000000"/>
-                <w:sz w:val="20"/>
-                <w:szCs w:val="20"/>
-              </w:rPr>
-              <w:t>NTFS Permission:</w:t>
-            </w:r>
-            <w:r>
-              <w:rPr>
-                <w:color w:val="000000"/>
-                <w:sz w:val="20"/>
-                <w:szCs w:val="20"/>
-              </w:rPr>
-              <w:tab/>
-              <w:t>Allow Domain Admins, Share Permission: Allow Everyone</w:t>
-            </w:r>
-          </w:p>
-          <w:p>
-            <w:pPr>
-              <w:pStyle w:val="ListParagraph"/>
-              <w:numPr>
-                <w:ilvl w:val="0"/>
-                <w:numId w:val="9"/>
-              </w:numPr>
-              <w:spacing w:line="360" w:lineRule="auto"/>
-              <w:textAlignment w:val="center"/>
-              <w:rPr>
-                <w:color w:val="000000"/>
-                <w:sz w:val="20"/>
-                <w:szCs w:val="20"/>
-              </w:rPr>
-            </w:pPr>
-            <w:r>
-              <w:rPr>
-                <w:color w:val="000000"/>
-                <w:sz w:val="20"/>
-                <w:szCs w:val="20"/>
-              </w:rPr>
-              <w:t xml:space="preserve">If you like to test </w:t>
-            </w:r>
-            <w:r>
-              <w:rPr>
+                <w:bCs/>
+                <w:color w:val="000000"/>
+                <w:sz w:val="20"/>
+                <w:szCs w:val="20"/>
+              </w:rPr>
+              <w:t xml:space="preserve">without DELETE </w:t>
+            </w:r>
+            <w:r>
+              <w:rPr>
+                <w:rFonts w:eastAsia="Times New Roman" w:cstheme="minorHAnsi"/>
+                <w:color w:val="000000"/>
+                <w:sz w:val="20"/>
+                <w:szCs w:val="20"/>
+              </w:rPr>
+              <w:t>and</w:t>
+            </w:r>
+            <w:r>
+              <w:rPr>
+                <w:rFonts w:eastAsia="Times New Roman" w:cstheme="minorHAnsi"/>
                 <w:b/>
-                <w:color w:val="000000"/>
-                <w:sz w:val="20"/>
-                <w:szCs w:val="20"/>
-              </w:rPr>
-              <w:t>File Permission</w:t>
-            </w:r>
-            <w:r>
-              <w:rPr>
-                <w:color w:val="000000"/>
-                <w:sz w:val="20"/>
-                <w:szCs w:val="20"/>
-              </w:rPr>
-              <w:t>:</w:t>
-            </w:r>
-          </w:p>
-          <w:p>
-            <w:pPr>
-              <w:pStyle w:val="ListParagraph"/>
-              <w:spacing w:line="360" w:lineRule="auto"/>
-              <w:ind w:left="360"/>
-              <w:textAlignment w:val="center"/>
-              <w:rPr>
-                <w:color w:val="000000"/>
-                <w:sz w:val="20"/>
-                <w:szCs w:val="20"/>
-              </w:rPr>
-            </w:pPr>
-            <w:r>
-              <w:rPr>
-                <w:color w:val="000000"/>
-                <w:sz w:val="20"/>
-                <w:szCs w:val="20"/>
-              </w:rPr>
-              <w:t>Create a share named:</w:t>
-            </w:r>
-            <w:r>
-              <w:rPr>
-                <w:color w:val="000000"/>
-                <w:sz w:val="20"/>
-                <w:szCs w:val="20"/>
-                <w:u w:val="single"/>
-              </w:rPr>
-              <w:t xml:space="preserve">                             </w:t>
-            </w:r>
-            <w:r>
-              <w:rPr>
-                <w:color w:val="000000"/>
-                <w:sz w:val="20"/>
-                <w:szCs w:val="20"/>
-              </w:rPr>
-              <w:t xml:space="preserve"> </w:t>
-            </w:r>
-            <w:r>
-              <w:rPr>
-                <w:i/>
-                <w:color w:val="000000"/>
-                <w:sz w:val="20"/>
-                <w:szCs w:val="20"/>
-              </w:rPr>
-              <w:t>(default: AzFile)</w:t>
-            </w:r>
-            <w:r>
-              <w:rPr>
-                <w:color w:val="000000"/>
-                <w:sz w:val="20"/>
-                <w:szCs w:val="20"/>
-              </w:rPr>
-              <w:t xml:space="preserve"> with permission:</w:t>
-            </w:r>
-          </w:p>
-          <w:p>
-            <w:pPr>
-              <w:spacing w:line="360" w:lineRule="auto"/>
-              <w:ind w:left="720"/>
-              <w:textAlignment w:val="center"/>
-              <w:rPr>
-                <w:color w:val="000000"/>
-                <w:sz w:val="20"/>
-                <w:szCs w:val="20"/>
-              </w:rPr>
-            </w:pPr>
-            <w:r>
-              <w:rPr>
-                <w:color w:val="000000"/>
-                <w:sz w:val="20"/>
-                <w:szCs w:val="20"/>
-              </w:rPr>
-              <w:t>NTFS Permission:</w:t>
-            </w:r>
-            <w:r>
-              <w:rPr>
-                <w:color w:val="000000"/>
-                <w:sz w:val="20"/>
-                <w:szCs w:val="20"/>
-              </w:rPr>
-              <w:tab/>
-              <w:t>Allow Domain Admins, Share Permission: Allow Everyone</w:t>
-            </w:r>
-          </w:p>
-          <w:p>
-            <w:pPr>
-              <w:pStyle w:val="ListParagraph"/>
-              <w:numPr>
-                <w:ilvl w:val="0"/>
-                <w:numId w:val="9"/>
-              </w:numPr>
-              <w:spacing w:line="360" w:lineRule="auto"/>
-              <w:textAlignment w:val="center"/>
-              <w:rPr>
-                <w:color w:val="000000"/>
-                <w:sz w:val="20"/>
-                <w:szCs w:val="20"/>
-              </w:rPr>
-            </w:pPr>
-            <w:r>
-              <w:rPr>
-                <w:color w:val="000000"/>
-                <w:sz w:val="20"/>
-                <w:szCs w:val="20"/>
-              </w:rPr>
-              <w:t xml:space="preserve">If you like to test </w:t>
-            </w:r>
-            <w:r>
-              <w:rPr>
-                <w:b/>
-                <w:color w:val="000000"/>
-                <w:sz w:val="20"/>
-                <w:szCs w:val="20"/>
-              </w:rPr>
-              <w:t>Claim-Based Access Control (CBAC)</w:t>
-            </w:r>
-            <w:r>
-              <w:rPr>
-                <w:color w:val="000000"/>
-                <w:sz w:val="20"/>
-                <w:szCs w:val="20"/>
-              </w:rPr>
-              <w:t>:</w:t>
-            </w:r>
-          </w:p>
-          <w:p>
-            <w:pPr>
-              <w:pStyle w:val="ListParagraph"/>
-              <w:spacing w:line="360" w:lineRule="auto"/>
-              <w:ind w:left="360"/>
-              <w:textAlignment w:val="center"/>
-              <w:rPr>
-                <w:color w:val="000000"/>
-                <w:sz w:val="20"/>
-                <w:szCs w:val="20"/>
-              </w:rPr>
-            </w:pPr>
-            <w:r>
-              <w:rPr>
-                <w:color w:val="000000"/>
-                <w:sz w:val="20"/>
-                <w:szCs w:val="20"/>
-              </w:rPr>
-              <w:t>Create a share named:</w:t>
-            </w:r>
-            <w:r>
-              <w:rPr>
-                <w:color w:val="000000"/>
-                <w:sz w:val="20"/>
-                <w:szCs w:val="20"/>
-                <w:u w:val="single"/>
-              </w:rPr>
-              <w:t xml:space="preserve">                             </w:t>
-            </w:r>
-            <w:r>
-              <w:rPr>
-                <w:color w:val="000000"/>
-                <w:sz w:val="20"/>
-                <w:szCs w:val="20"/>
-              </w:rPr>
-              <w:t xml:space="preserve"> </w:t>
-            </w:r>
-            <w:r>
-              <w:rPr>
-                <w:i/>
-                <w:color w:val="000000"/>
-                <w:sz w:val="20"/>
-                <w:szCs w:val="20"/>
-              </w:rPr>
-              <w:t xml:space="preserve">(default: AzCBAC) </w:t>
-            </w:r>
-            <w:r>
-              <w:rPr>
-                <w:color w:val="000000"/>
-                <w:sz w:val="20"/>
-                <w:szCs w:val="20"/>
-              </w:rPr>
-              <w:t>with permission:</w:t>
-            </w:r>
-          </w:p>
-          <w:p>
-            <w:pPr>
-              <w:pStyle w:val="ListParagraph"/>
-              <w:spacing w:line="360" w:lineRule="auto"/>
-              <w:textAlignment w:val="center"/>
-              <w:rPr>
-                <w:sz w:val="20"/>
-                <w:szCs w:val="20"/>
-              </w:rPr>
-            </w:pPr>
-            <w:r>
-              <w:rPr>
-                <w:color w:val="000000"/>
-                <w:sz w:val="20"/>
-                <w:szCs w:val="20"/>
-              </w:rPr>
-              <w:t>NTFS Permission:</w:t>
-            </w:r>
-            <w:r>
-              <w:rPr>
-                <w:color w:val="000000"/>
-                <w:sz w:val="20"/>
-                <w:szCs w:val="20"/>
-              </w:rPr>
-              <w:tab/>
-              <w:t>Allow Everyone, Share Permission: Allow Everyone</w:t>
+                <w:bCs/>
+                <w:color w:val="000000"/>
+                <w:sz w:val="20"/>
+                <w:szCs w:val="20"/>
+              </w:rPr>
+              <w:t xml:space="preserve"> GENERIC_ALL</w:t>
+            </w:r>
+            <w:r>
+              <w:rPr>
+                <w:rFonts w:eastAsia="Times New Roman" w:cstheme="minorHAnsi"/>
+                <w:color w:val="000000"/>
+                <w:sz w:val="20"/>
+                <w:szCs w:val="20"/>
+              </w:rPr>
+              <w:t xml:space="preserve"> to </w:t>
+            </w:r>
+            <w:proofErr w:type="spellStart"/>
+            <w:r>
+              <w:rPr>
+                <w:rFonts w:eastAsia="Times New Roman" w:cstheme="minorHAnsi"/>
+                <w:color w:val="000000"/>
+                <w:sz w:val="20"/>
+                <w:szCs w:val="20"/>
+              </w:rPr>
+              <w:t>nonadmin</w:t>
+            </w:r>
+            <w:proofErr w:type="spellEnd"/>
+            <w:r>
+              <w:rPr>
+                <w:rFonts w:eastAsia="Times New Roman" w:cstheme="minorHAnsi"/>
+                <w:color w:val="000000"/>
+                <w:sz w:val="20"/>
+                <w:szCs w:val="20"/>
+              </w:rPr>
+              <w:t xml:space="preserve"> account</w:t>
             </w:r>
           </w:p>
         </w:tc>
@@ -2426,7 +2982,18 @@
                 <w:szCs w:val="20"/>
                 <w:u w:val="single"/>
               </w:rPr>
-              <w:t xml:space="preserve">                                 </w:t>
+              <w:t xml:space="preserve">                               </w:t>
+            </w:r>
+            <w:proofErr w:type="gramStart"/>
+            <w:r>
+              <w:rPr>
+                <w:rFonts w:cs="Arial"/>
+                <w:color w:val="000000"/>
+                <w:sz w:val="20"/>
+                <w:szCs w:val="20"/>
+                <w:u w:val="single"/>
+              </w:rPr>
+              <w:t xml:space="preserve">  </w:t>
             </w:r>
             <w:r>
               <w:rPr>
@@ -2449,6 +3016,7 @@
               </w:rPr>
               <w:t>(</w:t>
             </w:r>
+            <w:proofErr w:type="gramEnd"/>
             <w:r>
               <w:rPr>
                 <w:rFonts w:cs="Arial"/>
@@ -2470,6 +3038,7 @@
               </w:rPr>
               <w:t xml:space="preserve">: </w:t>
             </w:r>
+            <w:proofErr w:type="spellStart"/>
             <w:r>
               <w:rPr>
                 <w:rFonts w:cs="Arial"/>
@@ -2481,6 +3050,7 @@
               </w:rPr>
               <w:t>FileShare</w:t>
             </w:r>
+            <w:proofErr w:type="spellEnd"/>
             <w:r>
               <w:rPr>
                 <w:rFonts w:cs="Arial"/>
@@ -2548,7 +3118,18 @@
                 <w:szCs w:val="20"/>
                 <w:u w:val="single"/>
               </w:rPr>
-              <w:t xml:space="preserve">                              </w:t>
+              <w:t xml:space="preserve">                            </w:t>
+            </w:r>
+            <w:proofErr w:type="gramStart"/>
+            <w:r>
+              <w:rPr>
+                <w:rFonts w:cs="Arial"/>
+                <w:color w:val="000000"/>
+                <w:sz w:val="20"/>
+                <w:szCs w:val="20"/>
+                <w:u w:val="single"/>
+              </w:rPr>
+              <w:t xml:space="preserve">  </w:t>
             </w:r>
             <w:r>
               <w:rPr>
@@ -2559,6 +3140,7 @@
               </w:rPr>
               <w:t xml:space="preserve"> (</w:t>
             </w:r>
+            <w:proofErr w:type="gramEnd"/>
             <w:r>
               <w:rPr>
                 <w:rFonts w:cs="Arial"/>
@@ -2578,6 +3160,7 @@
               </w:rPr>
               <w:t xml:space="preserve">: </w:t>
             </w:r>
+            <w:proofErr w:type="spellStart"/>
             <w:r>
               <w:rPr>
                 <w:rFonts w:cs="Arial"/>
@@ -2589,6 +3172,7 @@
               </w:rPr>
               <w:t>SMBDfs</w:t>
             </w:r>
+            <w:proofErr w:type="spellEnd"/>
             <w:r>
               <w:rPr>
                 <w:rFonts w:cs="Arial"/>
@@ -2663,6 +3247,7 @@
               </w:rPr>
               <w:t xml:space="preserve">Root share for </w:t>
             </w:r>
+            <w:proofErr w:type="spellStart"/>
             <w:r>
               <w:rPr>
                 <w:rFonts w:asciiTheme="minorHAnsi" w:hAnsiTheme="minorHAnsi" w:cs="Arial"/>
@@ -2674,6 +3259,7 @@
               </w:rPr>
               <w:t>SMBDfs</w:t>
             </w:r>
+            <w:proofErr w:type="spellEnd"/>
             <w:r>
               <w:rPr>
                 <w:rFonts w:asciiTheme="minorHAnsi" w:hAnsiTheme="minorHAnsi" w:cs="Arial"/>
@@ -2865,7 +3451,18 @@
                 <w:szCs w:val="20"/>
                 <w:u w:val="single"/>
               </w:rPr>
-              <w:t xml:space="preserve">                              </w:t>
+              <w:t xml:space="preserve">                            </w:t>
+            </w:r>
+            <w:proofErr w:type="gramStart"/>
+            <w:r>
+              <w:rPr>
+                <w:rFonts w:cs="Arial"/>
+                <w:color w:val="000000"/>
+                <w:sz w:val="20"/>
+                <w:szCs w:val="20"/>
+                <w:u w:val="single"/>
+              </w:rPr>
+              <w:t xml:space="preserve">  </w:t>
             </w:r>
             <w:r>
               <w:rPr>
@@ -2876,6 +3473,7 @@
               </w:rPr>
               <w:t xml:space="preserve"> (</w:t>
             </w:r>
+            <w:proofErr w:type="gramEnd"/>
             <w:r>
               <w:rPr>
                 <w:rFonts w:cs="Arial"/>
@@ -2893,8 +3491,19 @@
                 <w:sz w:val="20"/>
                 <w:szCs w:val="20"/>
               </w:rPr>
-              <w:t>: DomainBased</w:t>
-            </w:r>
+              <w:t xml:space="preserve">: </w:t>
+            </w:r>
+            <w:proofErr w:type="spellStart"/>
+            <w:r>
+              <w:rPr>
+                <w:rFonts w:cs="Arial"/>
+                <w:color w:val="000000"/>
+                <w:sz w:val="20"/>
+                <w:szCs w:val="20"/>
+              </w:rPr>
+              <w:t>DomainBased</w:t>
+            </w:r>
+            <w:proofErr w:type="spellEnd"/>
             <w:r>
               <w:rPr>
                 <w:rFonts w:cs="Arial"/>
@@ -2952,17 +3561,29 @@
                 <w:szCs w:val="20"/>
                 <w:u w:val="single"/>
               </w:rPr>
-              <w:t xml:space="preserve">                              </w:t>
-            </w:r>
+              <w:t xml:space="preserve">                            </w:t>
+            </w:r>
+            <w:proofErr w:type="gramStart"/>
             <w:r>
               <w:rPr>
                 <w:rFonts w:asciiTheme="minorHAnsi" w:hAnsiTheme="minorHAnsi" w:cs="Arial"/>
                 <w:color w:val="000000"/>
                 <w:sz w:val="20"/>
                 <w:szCs w:val="20"/>
+                <w:u w:val="single"/>
+              </w:rPr>
+              <w:t xml:space="preserve">  </w:t>
+            </w:r>
+            <w:r>
+              <w:rPr>
+                <w:rFonts w:asciiTheme="minorHAnsi" w:hAnsiTheme="minorHAnsi" w:cs="Arial"/>
+                <w:color w:val="000000"/>
+                <w:sz w:val="20"/>
+                <w:szCs w:val="20"/>
               </w:rPr>
               <w:t xml:space="preserve"> (</w:t>
             </w:r>
+            <w:proofErr w:type="gramEnd"/>
             <w:r>
               <w:rPr>
                 <w:rFonts w:asciiTheme="minorHAnsi" w:hAnsiTheme="minorHAnsi" w:cs="Arial"/>
@@ -2982,6 +3603,7 @@
               </w:rPr>
               <w:t xml:space="preserve">: </w:t>
             </w:r>
+            <w:proofErr w:type="spellStart"/>
             <w:r>
               <w:rPr>
                 <w:rFonts w:asciiTheme="minorHAnsi" w:hAnsiTheme="minorHAnsi" w:cs="Arial"/>
@@ -2993,6 +3615,7 @@
               </w:rPr>
               <w:t>SMBDfsLink</w:t>
             </w:r>
+            <w:proofErr w:type="spellEnd"/>
             <w:r>
               <w:rPr>
                 <w:rFonts w:asciiTheme="minorHAnsi" w:hAnsiTheme="minorHAnsi" w:cs="Arial"/>
@@ -3021,6 +3644,7 @@
               </w:rPr>
               <w:t xml:space="preserve"> namespace (e.g. </w:t>
             </w:r>
+            <w:proofErr w:type="spellStart"/>
             <w:r>
               <w:rPr>
                 <w:rFonts w:asciiTheme="minorHAnsi" w:hAnsiTheme="minorHAnsi" w:cs="Arial"/>
@@ -3032,6 +3656,7 @@
               </w:rPr>
               <w:t>SMBDfs</w:t>
             </w:r>
+            <w:proofErr w:type="spellEnd"/>
             <w:r>
               <w:rPr>
                 <w:rFonts w:asciiTheme="minorHAnsi" w:hAnsiTheme="minorHAnsi" w:cs="Arial"/>
@@ -3169,6 +3794,7 @@
               </w:rPr>
               <w:t xml:space="preserve">One is </w:t>
             </w:r>
+            <w:proofErr w:type="spellStart"/>
             <w:r>
               <w:rPr>
                 <w:rFonts w:asciiTheme="minorHAnsi" w:hAnsiTheme="minorHAnsi" w:cs="Arial"/>
@@ -3180,6 +3806,7 @@
               </w:rPr>
               <w:t>DFSLink</w:t>
             </w:r>
+            <w:proofErr w:type="spellEnd"/>
             <w:r>
               <w:rPr>
                 <w:rFonts w:asciiTheme="minorHAnsi" w:hAnsiTheme="minorHAnsi" w:cs="Arial"/>
@@ -3284,8 +3911,19 @@
                 <w:sz w:val="20"/>
                 <w:szCs w:val="20"/>
               </w:rPr>
-              <w:t>Add two folders to Domain-based namespace (e.g. DomainBased</w:t>
-            </w:r>
+              <w:t xml:space="preserve">Add two folders to Domain-based namespace (e.g. </w:t>
+            </w:r>
+            <w:proofErr w:type="spellStart"/>
+            <w:r>
+              <w:rPr>
+                <w:rFonts w:cs="Arial"/>
+                <w:color w:val="000000"/>
+                <w:sz w:val="20"/>
+                <w:szCs w:val="20"/>
+              </w:rPr>
+              <w:t>DomainBased</w:t>
+            </w:r>
+            <w:proofErr w:type="spellEnd"/>
             <w:r>
               <w:rPr>
                 <w:rFonts w:cs="Arial"/>
@@ -3319,6 +3957,7 @@
               </w:rPr>
               <w:t xml:space="preserve">One is </w:t>
             </w:r>
+            <w:proofErr w:type="spellStart"/>
             <w:r>
               <w:rPr>
                 <w:rFonts w:asciiTheme="minorHAnsi" w:hAnsiTheme="minorHAnsi" w:cs="Arial"/>
@@ -3330,6 +3969,7 @@
               </w:rPr>
               <w:t>DFSLink</w:t>
             </w:r>
+            <w:proofErr w:type="spellEnd"/>
             <w:r>
               <w:rPr>
                 <w:rFonts w:asciiTheme="minorHAnsi" w:hAnsiTheme="minorHAnsi" w:cs="Arial"/>
@@ -3489,7 +4129,18 @@
                 <w:szCs w:val="20"/>
                 <w:u w:val="single"/>
               </w:rPr>
-              <w:t xml:space="preserve">                                 </w:t>
+              <w:t xml:space="preserve">                               </w:t>
+            </w:r>
+            <w:proofErr w:type="gramStart"/>
+            <w:r>
+              <w:rPr>
+                <w:rFonts w:cs="Arial"/>
+                <w:color w:val="000000"/>
+                <w:sz w:val="20"/>
+                <w:szCs w:val="20"/>
+                <w:u w:val="single"/>
+              </w:rPr>
+              <w:t xml:space="preserve">  </w:t>
             </w:r>
             <w:r>
               <w:rPr>
@@ -3512,6 +4163,7 @@
               </w:rPr>
               <w:t>(</w:t>
             </w:r>
+            <w:proofErr w:type="gramEnd"/>
             <w:r>
               <w:rPr>
                 <w:rFonts w:cs="Arial"/>
@@ -3533,6 +4185,7 @@
               </w:rPr>
               <w:t xml:space="preserve">: </w:t>
             </w:r>
+            <w:proofErr w:type="spellStart"/>
             <w:r>
               <w:rPr>
                 <w:rFonts w:cs="Arial"/>
@@ -3544,6 +4197,7 @@
               </w:rPr>
               <w:t>FileShare</w:t>
             </w:r>
+            <w:proofErr w:type="spellEnd"/>
             <w:r>
               <w:rPr>
                 <w:rFonts w:cs="Arial"/>
@@ -3615,6 +4269,7 @@
               </w:rPr>
               <w:t xml:space="preserve"> </w:t>
             </w:r>
+            <w:proofErr w:type="spellStart"/>
             <w:r>
               <w:rPr>
                 <w:rFonts w:cs="Arial"/>
@@ -3626,6 +4281,7 @@
               </w:rPr>
               <w:t>FileShare</w:t>
             </w:r>
+            <w:proofErr w:type="spellEnd"/>
             <w:r>
               <w:rPr>
                 <w:rFonts w:cs="Arial"/>
@@ -3653,7 +4309,18 @@
                 <w:szCs w:val="20"/>
                 <w:u w:val="single"/>
               </w:rPr>
-              <w:t xml:space="preserve">                              </w:t>
+              <w:t xml:space="preserve">                            </w:t>
+            </w:r>
+            <w:proofErr w:type="gramStart"/>
+            <w:r>
+              <w:rPr>
+                <w:rFonts w:cs="Arial"/>
+                <w:color w:val="000000"/>
+                <w:sz w:val="20"/>
+                <w:szCs w:val="20"/>
+                <w:u w:val="single"/>
+              </w:rPr>
+              <w:t xml:space="preserve">  </w:t>
             </w:r>
             <w:r>
               <w:rPr>
@@ -3664,6 +4331,7 @@
               </w:rPr>
               <w:t xml:space="preserve"> (</w:t>
             </w:r>
+            <w:proofErr w:type="gramEnd"/>
             <w:r>
               <w:rPr>
                 <w:rFonts w:cs="Arial"/>
@@ -3733,11 +4401,59 @@
                 <w:sz w:val="20"/>
                 <w:szCs w:val="20"/>
               </w:rPr>
-              <w:t>__________(default: ExistingFoler)</w:t>
-            </w:r>
+              <w:t>_________</w:t>
+            </w:r>
+            <w:proofErr w:type="gramStart"/>
             <w:r>
               <w:rPr>
                 <w:rFonts w:asciiTheme="minorHAnsi" w:hAnsiTheme="minorHAnsi" w:cs="Arial"/>
+                <w:bCs/>
+                <w:i/>
+                <w:color w:val="000000"/>
+                <w:sz w:val="20"/>
+                <w:szCs w:val="20"/>
+              </w:rPr>
+              <w:t>_(</w:t>
+            </w:r>
+            <w:proofErr w:type="gramEnd"/>
+            <w:r>
+              <w:rPr>
+                <w:rFonts w:asciiTheme="minorHAnsi" w:hAnsiTheme="minorHAnsi" w:cs="Arial"/>
+                <w:bCs/>
+                <w:i/>
+                <w:color w:val="000000"/>
+                <w:sz w:val="20"/>
+                <w:szCs w:val="20"/>
+              </w:rPr>
+              <w:t xml:space="preserve">default: </w:t>
+            </w:r>
+            <w:proofErr w:type="spellStart"/>
+            <w:r>
+              <w:rPr>
+                <w:rFonts w:asciiTheme="minorHAnsi" w:hAnsiTheme="minorHAnsi" w:cs="Arial"/>
+                <w:bCs/>
+                <w:i/>
+                <w:color w:val="000000"/>
+                <w:sz w:val="20"/>
+                <w:szCs w:val="20"/>
+              </w:rPr>
+              <w:t>ExistingFoler</w:t>
+            </w:r>
+            <w:proofErr w:type="spellEnd"/>
+            <w:r>
+              <w:rPr>
+                <w:rFonts w:asciiTheme="minorHAnsi" w:hAnsiTheme="minorHAnsi" w:cs="Arial"/>
+                <w:bCs/>
+                <w:i/>
+                <w:color w:val="000000"/>
+                <w:sz w:val="20"/>
+                <w:szCs w:val="20"/>
+              </w:rPr>
+              <w:t>)</w:t>
+            </w:r>
+            <w:r>
+              <w:rPr>
+                <w:rFonts w:asciiTheme="minorHAnsi" w:hAnsiTheme="minorHAnsi" w:cs="Arial"/>
                 <w:color w:val="000000"/>
                 <w:sz w:val="20"/>
                 <w:szCs w:val="20"/>
@@ -3752,7 +4468,29 @@
                 <w:sz w:val="20"/>
                 <w:szCs w:val="20"/>
               </w:rPr>
-              <w:t>(e.g. FileShare)</w:t>
+              <w:t xml:space="preserve">(e.g. </w:t>
+            </w:r>
+            <w:proofErr w:type="spellStart"/>
+            <w:r>
+              <w:rPr>
+                <w:rFonts w:asciiTheme="minorHAnsi" w:hAnsiTheme="minorHAnsi" w:cs="Arial"/>
+                <w:i/>
+                <w:color w:val="000000"/>
+                <w:sz w:val="20"/>
+                <w:szCs w:val="20"/>
+              </w:rPr>
+              <w:t>FileShare</w:t>
+            </w:r>
+            <w:proofErr w:type="spellEnd"/>
+            <w:r>
+              <w:rPr>
+                <w:rFonts w:asciiTheme="minorHAnsi" w:hAnsiTheme="minorHAnsi" w:cs="Arial"/>
+                <w:i/>
+                <w:color w:val="000000"/>
+                <w:sz w:val="20"/>
+                <w:szCs w:val="20"/>
+              </w:rPr>
+              <w:t>)</w:t>
             </w:r>
             <w:r>
               <w:rPr>
@@ -3803,7 +4541,29 @@
                 <w:sz w:val="20"/>
                 <w:szCs w:val="20"/>
               </w:rPr>
-              <w:t>_________________(default: mountpoint)</w:t>
+              <w:t>________________</w:t>
+            </w:r>
+            <w:proofErr w:type="gramStart"/>
+            <w:r>
+              <w:rPr>
+                <w:rFonts w:cs="Arial"/>
+                <w:i/>
+                <w:color w:val="000000"/>
+                <w:sz w:val="20"/>
+                <w:szCs w:val="20"/>
+              </w:rPr>
+              <w:t>_(</w:t>
+            </w:r>
+            <w:proofErr w:type="gramEnd"/>
+            <w:r>
+              <w:rPr>
+                <w:rFonts w:cs="Arial"/>
+                <w:i/>
+                <w:color w:val="000000"/>
+                <w:sz w:val="20"/>
+                <w:szCs w:val="20"/>
+              </w:rPr>
+              <w:t>default: mountpoint)</w:t>
             </w:r>
             <w:r>
               <w:rPr>
@@ -3822,7 +4582,29 @@
                 <w:sz w:val="20"/>
                 <w:szCs w:val="20"/>
               </w:rPr>
-              <w:t xml:space="preserve">(e.g. FileShare) </w:t>
+              <w:t xml:space="preserve">(e.g. </w:t>
+            </w:r>
+            <w:proofErr w:type="spellStart"/>
+            <w:r>
+              <w:rPr>
+                <w:rFonts w:cs="Arial"/>
+                <w:i/>
+                <w:color w:val="000000"/>
+                <w:sz w:val="20"/>
+                <w:szCs w:val="20"/>
+              </w:rPr>
+              <w:t>FileShare</w:t>
+            </w:r>
+            <w:proofErr w:type="spellEnd"/>
+            <w:r>
+              <w:rPr>
+                <w:rFonts w:cs="Arial"/>
+                <w:i/>
+                <w:color w:val="000000"/>
+                <w:sz w:val="20"/>
+                <w:szCs w:val="20"/>
+              </w:rPr>
+              <w:t xml:space="preserve">) </w:t>
             </w:r>
             <w:r>
               <w:rPr>
@@ -3860,17 +4642,59 @@
                 <w:sz w:val="20"/>
                 <w:szCs w:val="20"/>
               </w:rPr>
-              <w:t>Create a symbolic link file ________________(default: link.txt) in the share</w:t>
-            </w:r>
-            <w:r>
-              <w:rPr>
-                <w:rFonts w:cs="Arial"/>
-                <w:i/>
-                <w:color w:val="000000"/>
-                <w:sz w:val="20"/>
-                <w:szCs w:val="20"/>
-              </w:rPr>
-              <w:t xml:space="preserve">(e.g. FileShare) </w:t>
+              <w:t>Create a symbolic link file _______________</w:t>
+            </w:r>
+            <w:proofErr w:type="gramStart"/>
+            <w:r>
+              <w:rPr>
+                <w:rFonts w:cs="Arial"/>
+                <w:color w:val="000000"/>
+                <w:sz w:val="20"/>
+                <w:szCs w:val="20"/>
+              </w:rPr>
+              <w:t>_(</w:t>
+            </w:r>
+            <w:proofErr w:type="gramEnd"/>
+            <w:r>
+              <w:rPr>
+                <w:rFonts w:cs="Arial"/>
+                <w:color w:val="000000"/>
+                <w:sz w:val="20"/>
+                <w:szCs w:val="20"/>
+              </w:rPr>
+              <w:t>default: link.txt) in the share</w:t>
+            </w:r>
+            <w:r>
+              <w:rPr>
+                <w:rFonts w:cs="Arial"/>
+                <w:i/>
+                <w:color w:val="000000"/>
+                <w:sz w:val="20"/>
+                <w:szCs w:val="20"/>
+              </w:rPr>
+              <w:t xml:space="preserve">(e.g. </w:t>
+            </w:r>
+            <w:proofErr w:type="spellStart"/>
+            <w:r>
+              <w:rPr>
+                <w:rFonts w:cs="Arial"/>
+                <w:i/>
+                <w:color w:val="000000"/>
+                <w:sz w:val="20"/>
+                <w:szCs w:val="20"/>
+              </w:rPr>
+              <w:t>FileShare</w:t>
+            </w:r>
+            <w:proofErr w:type="spellEnd"/>
+            <w:r>
+              <w:rPr>
+                <w:rFonts w:cs="Arial"/>
+                <w:i/>
+                <w:color w:val="000000"/>
+                <w:sz w:val="20"/>
+                <w:szCs w:val="20"/>
+              </w:rPr>
+              <w:t xml:space="preserve">) </w:t>
             </w:r>
             <w:r>
               <w:rPr>
@@ -3998,8 +4822,29 @@
                 <w:sz w:val="20"/>
                 <w:szCs w:val="20"/>
               </w:rPr>
-              <w:t xml:space="preserve">the ptfconfig property: </w:t>
-            </w:r>
+              <w:t xml:space="preserve">the </w:t>
+            </w:r>
+            <w:proofErr w:type="spellStart"/>
+            <w:r>
+              <w:rPr>
+                <w:rFonts w:cs="Arial"/>
+                <w:color w:val="000000"/>
+                <w:sz w:val="20"/>
+                <w:szCs w:val="20"/>
+              </w:rPr>
+              <w:t>ptfconfig</w:t>
+            </w:r>
+            <w:proofErr w:type="spellEnd"/>
+            <w:r>
+              <w:rPr>
+                <w:rFonts w:cs="Arial"/>
+                <w:color w:val="000000"/>
+                <w:sz w:val="20"/>
+                <w:szCs w:val="20"/>
+              </w:rPr>
+              <w:t xml:space="preserve"> property: </w:t>
+            </w:r>
+            <w:proofErr w:type="spellStart"/>
             <w:r>
               <w:rPr>
                 <w:rFonts w:cs="Arial" w:hint="eastAsia"/>
@@ -4018,6 +4863,7 @@
               </w:rPr>
               <w:t>hareContainingSharedVHD</w:t>
             </w:r>
+            <w:proofErr w:type="spellEnd"/>
             <w:r>
               <w:rPr>
                 <w:rFonts w:cs="Arial"/>
@@ -4170,8 +5016,29 @@
                 <w:sz w:val="20"/>
                 <w:szCs w:val="20"/>
               </w:rPr>
-              <w:t xml:space="preserve">the ptfconfig property: </w:t>
-            </w:r>
+              <w:t xml:space="preserve">the </w:t>
+            </w:r>
+            <w:proofErr w:type="spellStart"/>
+            <w:r>
+              <w:rPr>
+                <w:rFonts w:cs="Arial"/>
+                <w:color w:val="000000"/>
+                <w:sz w:val="20"/>
+                <w:szCs w:val="20"/>
+              </w:rPr>
+              <w:t>ptfconfig</w:t>
+            </w:r>
+            <w:proofErr w:type="spellEnd"/>
+            <w:r>
+              <w:rPr>
+                <w:rFonts w:cs="Arial"/>
+                <w:color w:val="000000"/>
+                <w:sz w:val="20"/>
+                <w:szCs w:val="20"/>
+              </w:rPr>
+              <w:t xml:space="preserve"> property: </w:t>
+            </w:r>
+            <w:proofErr w:type="spellStart"/>
             <w:r>
               <w:rPr>
                 <w:rFonts w:cs="Arial"/>
@@ -4181,14 +5048,35 @@
               </w:rPr>
               <w:t>SqosVHDFullPath</w:t>
             </w:r>
-            <w:r>
-              <w:rPr>
-                <w:rFonts w:cs="Arial"/>
-                <w:color w:val="000000"/>
-                <w:sz w:val="20"/>
-                <w:szCs w:val="20"/>
-              </w:rPr>
-              <w:t xml:space="preserve"> as the full path of the vhd file (</w:t>
+            <w:proofErr w:type="spellEnd"/>
+            <w:r>
+              <w:rPr>
+                <w:rFonts w:cs="Arial"/>
+                <w:color w:val="000000"/>
+                <w:sz w:val="20"/>
+                <w:szCs w:val="20"/>
+              </w:rPr>
+              <w:t xml:space="preserve"> as the full path of the </w:t>
+            </w:r>
+            <w:proofErr w:type="spellStart"/>
+            <w:r>
+              <w:rPr>
+                <w:rFonts w:cs="Arial"/>
+                <w:color w:val="000000"/>
+                <w:sz w:val="20"/>
+                <w:szCs w:val="20"/>
+              </w:rPr>
+              <w:t>vhd</w:t>
+            </w:r>
+            <w:proofErr w:type="spellEnd"/>
+            <w:r>
+              <w:rPr>
+                <w:rFonts w:cs="Arial"/>
+                <w:color w:val="000000"/>
+                <w:sz w:val="20"/>
+                <w:szCs w:val="20"/>
+              </w:rPr>
+              <w:t xml:space="preserve"> file (</w:t>
             </w:r>
             <w:r>
               <w:rPr>
@@ -4237,17 +5125,128 @@
                 <w:sz w:val="20"/>
                 <w:szCs w:val="20"/>
               </w:rPr>
-              <w:t>Create a new policy (with MinimumIoRate: 100 and MaximumIoRate: 200 and MaximumBandwidth: 1638400), and set the p</w:t>
-            </w:r>
-            <w:r>
-              <w:rPr>
-                <w:rFonts w:cs="Arial"/>
-                <w:color w:val="000000"/>
-                <w:sz w:val="20"/>
-                <w:szCs w:val="20"/>
-              </w:rPr>
-              <w:t>tfconfig property: SqosPolicyId</w:t>
-            </w:r>
+              <w:t xml:space="preserve">Create a new policy (with </w:t>
+            </w:r>
+            <w:proofErr w:type="spellStart"/>
+            <w:r>
+              <w:rPr>
+                <w:rFonts w:cs="Arial"/>
+                <w:color w:val="000000"/>
+                <w:sz w:val="20"/>
+                <w:szCs w:val="20"/>
+              </w:rPr>
+              <w:t>MinimumIoRate</w:t>
+            </w:r>
+            <w:proofErr w:type="spellEnd"/>
+            <w:r>
+              <w:rPr>
+                <w:rFonts w:cs="Arial"/>
+                <w:color w:val="000000"/>
+                <w:sz w:val="20"/>
+                <w:szCs w:val="20"/>
+              </w:rPr>
+              <w:t xml:space="preserve">: 100 and </w:t>
+            </w:r>
+            <w:proofErr w:type="spellStart"/>
+            <w:r>
+              <w:rPr>
+                <w:rFonts w:cs="Arial"/>
+                <w:color w:val="000000"/>
+                <w:sz w:val="20"/>
+                <w:szCs w:val="20"/>
+              </w:rPr>
+              <w:t>MaximumIoRate</w:t>
+            </w:r>
+            <w:proofErr w:type="spellEnd"/>
+            <w:r>
+              <w:rPr>
+                <w:rFonts w:cs="Arial"/>
+                <w:color w:val="000000"/>
+                <w:sz w:val="20"/>
+                <w:szCs w:val="20"/>
+              </w:rPr>
+              <w:t xml:space="preserve">: 200 and </w:t>
+            </w:r>
+            <w:proofErr w:type="spellStart"/>
+            <w:r>
+              <w:rPr>
+                <w:rFonts w:cs="Arial"/>
+                <w:color w:val="000000"/>
+                <w:sz w:val="20"/>
+                <w:szCs w:val="20"/>
+              </w:rPr>
+              <w:t>MaximumBandwidth</w:t>
+            </w:r>
+            <w:proofErr w:type="spellEnd"/>
+            <w:r>
+              <w:rPr>
+                <w:rFonts w:cs="Arial"/>
+                <w:color w:val="000000"/>
+                <w:sz w:val="20"/>
+                <w:szCs w:val="20"/>
+              </w:rPr>
+              <w:t>: 1638400</w:t>
+            </w:r>
+            <w:proofErr w:type="gramStart"/>
+            <w:r>
+              <w:rPr>
+                <w:rFonts w:cs="Arial"/>
+                <w:color w:val="000000"/>
+                <w:sz w:val="20"/>
+                <w:szCs w:val="20"/>
+              </w:rPr>
+              <w:t>), and</w:t>
+            </w:r>
+            <w:proofErr w:type="gramEnd"/>
+            <w:r>
+              <w:rPr>
+                <w:rFonts w:cs="Arial"/>
+                <w:color w:val="000000"/>
+                <w:sz w:val="20"/>
+                <w:szCs w:val="20"/>
+              </w:rPr>
+              <w:t xml:space="preserve"> set the </w:t>
+            </w:r>
+            <w:proofErr w:type="spellStart"/>
+            <w:r>
+              <w:rPr>
+                <w:rFonts w:cs="Arial"/>
+                <w:color w:val="000000"/>
+                <w:sz w:val="20"/>
+                <w:szCs w:val="20"/>
+              </w:rPr>
+              <w:t>p</w:t>
+            </w:r>
+            <w:r>
+              <w:rPr>
+                <w:rFonts w:cs="Arial"/>
+                <w:color w:val="000000"/>
+                <w:sz w:val="20"/>
+                <w:szCs w:val="20"/>
+              </w:rPr>
+              <w:t>tfconfig</w:t>
+            </w:r>
+            <w:proofErr w:type="spellEnd"/>
+            <w:r>
+              <w:rPr>
+                <w:rFonts w:cs="Arial"/>
+                <w:color w:val="000000"/>
+                <w:sz w:val="20"/>
+                <w:szCs w:val="20"/>
+              </w:rPr>
+              <w:t xml:space="preserve"> property: </w:t>
+            </w:r>
+            <w:proofErr w:type="spellStart"/>
+            <w:r>
+              <w:rPr>
+                <w:rFonts w:cs="Arial"/>
+                <w:color w:val="000000"/>
+                <w:sz w:val="20"/>
+                <w:szCs w:val="20"/>
+              </w:rPr>
+              <w:t>SqosPolicyId</w:t>
+            </w:r>
+            <w:proofErr w:type="spellEnd"/>
             <w:r>
               <w:rPr>
                 <w:rFonts w:cs="Arial"/>
@@ -4278,6 +5277,7 @@
               </w:rPr>
               <w:t xml:space="preserve">Note: If </w:t>
             </w:r>
+            <w:proofErr w:type="spellStart"/>
             <w:r>
               <w:rPr>
                 <w:rFonts w:cs="Arial"/>
@@ -4287,6 +5287,7 @@
               </w:rPr>
               <w:t>MaximumBandwidth</w:t>
             </w:r>
+            <w:proofErr w:type="spellEnd"/>
             <w:r>
               <w:rPr>
                 <w:rFonts w:cs="Arial"/>
@@ -4312,7 +5313,7 @@
 </file>
 
 <file path=word/endnotes.xml><?xml version="1.0" encoding="utf-8"?>
-<w:endnotes xmlns:wpc="http://schemas.microsoft.com/office/word/2010/wordprocessingCanvas" xmlns:cx="http://schemas.microsoft.com/office/drawing/2014/chartex" xmlns:cx1="http://schemas.microsoft.com/office/drawing/2015/9/8/chartex" xmlns:cx2="http://schemas.microsoft.com/office/drawing/2015/10/21/chartex" xmlns:cx3="http://schemas.microsoft.com/office/drawing/2016/5/9/chartex" xmlns:cx4="http://schemas.microsoft.com/office/drawing/2016/5/10/chartex" xmlns:cx5="http://schemas.microsoft.com/office/drawing/2016/5/11/chartex" xmlns:mc="http://schemas.openxmlformats.org/markup-compatibility/2006" xmlns:o="urn:schemas-microsoft-com:office:office" xmlns:r="http://schemas.openxmlformats.org/officeDocument/2006/relationships" xmlns:m="http://schemas.openxmlformats.org/officeDocument/2006/math" xmlns:v="urn:schemas-microsoft-com:vml" xmlns:wp14="http://schemas.microsoft.com/office/word/2010/wordprocessingDrawing" xmlns:wp="http://schemas.openxmlformats.org/drawingml/2006/wordprocessingDrawing" xmlns:w10="urn:schemas-microsoft-com:office:word" xmlns:w="http://schemas.openxmlformats.org/wordprocessingml/2006/main" xmlns:w14="http://schemas.microsoft.com/office/word/2010/wordml" xmlns:w15="http://schemas.microsoft.com/office/word/2012/wordml" xmlns:w16se="http://schemas.microsoft.com/office/word/2015/wordml/symex" xmlns:wpg="http://schemas.microsoft.com/office/word/2010/wordprocessingGroup" xmlns:wpi="http://schemas.microsoft.com/office/word/2010/wordprocessingInk" xmlns:wne="http://schemas.microsoft.com/office/word/2006/wordml" xmlns:wps="http://schemas.microsoft.com/office/word/2010/wordprocessingShape" mc:Ignorable="w14 w15 w16se wp14">
+<w:endnotes xmlns:wpc="http://schemas.microsoft.com/office/word/2010/wordprocessingCanvas" xmlns:cx="http://schemas.microsoft.com/office/drawing/2014/chartex" xmlns:cx1="http://schemas.microsoft.com/office/drawing/2015/9/8/chartex" xmlns:cx2="http://schemas.microsoft.com/office/drawing/2015/10/21/chartex" xmlns:cx3="http://schemas.microsoft.com/office/drawing/2016/5/9/chartex" xmlns:cx4="http://schemas.microsoft.com/office/drawing/2016/5/10/chartex" xmlns:cx5="http://schemas.microsoft.com/office/drawing/2016/5/11/chartex" xmlns:cx6="http://schemas.microsoft.com/office/drawing/2016/5/12/chartex" xmlns:cx7="http://schemas.microsoft.com/office/drawing/2016/5/13/chartex" xmlns:cx8="http://schemas.microsoft.com/office/drawing/2016/5/14/chartex" xmlns:mc="http://schemas.openxmlformats.org/markup-compatibility/2006" xmlns:aink="http://schemas.microsoft.com/office/drawing/2016/ink" xmlns:am3d="http://schemas.microsoft.com/office/drawing/2017/model3d" xmlns:o="urn:schemas-microsoft-com:office:office" xmlns:r="http://schemas.openxmlformats.org/officeDocument/2006/relationships" xmlns:m="http://schemas.openxmlformats.org/officeDocument/2006/math" xmlns:v="urn:schemas-microsoft-com:vml" xmlns:wp14="http://schemas.microsoft.com/office/word/2010/wordprocessingDrawing" xmlns:wp="http://schemas.openxmlformats.org/drawingml/2006/wordprocessingDrawing" xmlns:w10="urn:schemas-microsoft-com:office:word" xmlns:w="http://schemas.openxmlformats.org/wordprocessingml/2006/main" xmlns:w14="http://schemas.microsoft.com/office/word/2010/wordml" xmlns:w15="http://schemas.microsoft.com/office/word/2012/wordml" xmlns:w16cid="http://schemas.microsoft.com/office/word/2016/wordml/cid" xmlns:w16se="http://schemas.microsoft.com/office/word/2015/wordml/symex" xmlns:wpg="http://schemas.microsoft.com/office/word/2010/wordprocessingGroup" xmlns:wpi="http://schemas.microsoft.com/office/word/2010/wordprocessingInk" xmlns:wne="http://schemas.microsoft.com/office/word/2006/wordml" xmlns:wps="http://schemas.microsoft.com/office/word/2010/wordprocessingShape" mc:Ignorable="w14 w15 w16se w16cid wp14">
   <w:endnote w:type="separator" w:id="-1">
     <w:p>
       <w:pPr>
@@ -4337,7 +5338,7 @@
 </file>
 
 <file path=word/footnotes.xml><?xml version="1.0" encoding="utf-8"?>
-<w:footnotes xmlns:wpc="http://schemas.microsoft.com/office/word/2010/wordprocessingCanvas" xmlns:cx="http://schemas.microsoft.com/office/drawing/2014/chartex" xmlns:cx1="http://schemas.microsoft.com/office/drawing/2015/9/8/chartex" xmlns:cx2="http://schemas.microsoft.com/office/drawing/2015/10/21/chartex" xmlns:cx3="http://schemas.microsoft.com/office/drawing/2016/5/9/chartex" xmlns:cx4="http://schemas.microsoft.com/office/drawing/2016/5/10/chartex" xmlns:cx5="http://schemas.microsoft.com/office/drawing/2016/5/11/chartex" xmlns:mc="http://schemas.openxmlformats.org/markup-compatibility/2006" xmlns:o="urn:schemas-microsoft-com:office:office" xmlns:r="http://schemas.openxmlformats.org/officeDocument/2006/relationships" xmlns:m="http://schemas.openxmlformats.org/officeDocument/2006/math" xmlns:v="urn:schemas-microsoft-com:vml" xmlns:wp14="http://schemas.microsoft.com/office/word/2010/wordprocessingDrawing" xmlns:wp="http://schemas.openxmlformats.org/drawingml/2006/wordprocessingDrawing" xmlns:w10="urn:schemas-microsoft-com:office:word" xmlns:w="http://schemas.openxmlformats.org/wordprocessingml/2006/main" xmlns:w14="http://schemas.microsoft.com/office/word/2010/wordml" xmlns:w15="http://schemas.microsoft.com/office/word/2012/wordml" xmlns:w16se="http://schemas.microsoft.com/office/word/2015/wordml/symex" xmlns:wpg="http://schemas.microsoft.com/office/word/2010/wordprocessingGroup" xmlns:wpi="http://schemas.microsoft.com/office/word/2010/wordprocessingInk" xmlns:wne="http://schemas.microsoft.com/office/word/2006/wordml" xmlns:wps="http://schemas.microsoft.com/office/word/2010/wordprocessingShape" mc:Ignorable="w14 w15 w16se wp14">
+<w:footnotes xmlns:wpc="http://schemas.microsoft.com/office/word/2010/wordprocessingCanvas" xmlns:cx="http://schemas.microsoft.com/office/drawing/2014/chartex" xmlns:cx1="http://schemas.microsoft.com/office/drawing/2015/9/8/chartex" xmlns:cx2="http://schemas.microsoft.com/office/drawing/2015/10/21/chartex" xmlns:cx3="http://schemas.microsoft.com/office/drawing/2016/5/9/chartex" xmlns:cx4="http://schemas.microsoft.com/office/drawing/2016/5/10/chartex" xmlns:cx5="http://schemas.microsoft.com/office/drawing/2016/5/11/chartex" xmlns:cx6="http://schemas.microsoft.com/office/drawing/2016/5/12/chartex" xmlns:cx7="http://schemas.microsoft.com/office/drawing/2016/5/13/chartex" xmlns:cx8="http://schemas.microsoft.com/office/drawing/2016/5/14/chartex" xmlns:mc="http://schemas.openxmlformats.org/markup-compatibility/2006" xmlns:aink="http://schemas.microsoft.com/office/drawing/2016/ink" xmlns:am3d="http://schemas.microsoft.com/office/drawing/2017/model3d" xmlns:o="urn:schemas-microsoft-com:office:office" xmlns:r="http://schemas.openxmlformats.org/officeDocument/2006/relationships" xmlns:m="http://schemas.openxmlformats.org/officeDocument/2006/math" xmlns:v="urn:schemas-microsoft-com:vml" xmlns:wp14="http://schemas.microsoft.com/office/word/2010/wordprocessingDrawing" xmlns:wp="http://schemas.openxmlformats.org/drawingml/2006/wordprocessingDrawing" xmlns:w10="urn:schemas-microsoft-com:office:word" xmlns:w="http://schemas.openxmlformats.org/wordprocessingml/2006/main" xmlns:w14="http://schemas.microsoft.com/office/word/2010/wordml" xmlns:w15="http://schemas.microsoft.com/office/word/2012/wordml" xmlns:w16cid="http://schemas.microsoft.com/office/word/2016/wordml/cid" xmlns:w16se="http://schemas.microsoft.com/office/word/2015/wordml/symex" xmlns:wpg="http://schemas.microsoft.com/office/word/2010/wordprocessingGroup" xmlns:wpi="http://schemas.microsoft.com/office/word/2010/wordprocessingInk" xmlns:wne="http://schemas.microsoft.com/office/word/2006/wordml" xmlns:wps="http://schemas.microsoft.com/office/word/2010/wordprocessingShape" mc:Ignorable="w14 w15 w16se w16cid wp14">
   <w:footnote w:type="separator" w:id="-1">
     <w:p>
       <w:pPr>
@@ -4362,8 +5363,121 @@
 </file>
 
 <file path=word/numbering.xml><?xml version="1.0" encoding="utf-8"?>
-<w:numbering xmlns:wpc="http://schemas.microsoft.com/office/word/2010/wordprocessingCanvas" xmlns:cx="http://schemas.microsoft.com/office/drawing/2014/chartex" xmlns:cx1="http://schemas.microsoft.com/office/drawing/2015/9/8/chartex" xmlns:cx2="http://schemas.microsoft.com/office/drawing/2015/10/21/chartex" xmlns:cx3="http://schemas.microsoft.com/office/drawing/2016/5/9/chartex" xmlns:cx4="http://schemas.microsoft.com/office/drawing/2016/5/10/chartex" xmlns:cx5="http://schemas.microsoft.com/office/drawing/2016/5/11/chartex" xmlns:mc="http://schemas.openxmlformats.org/markup-compatibility/2006" xmlns:o="urn:schemas-microsoft-com:office:office" xmlns:r="http://schemas.openxmlformats.org/officeDocument/2006/relationships" xmlns:m="http://schemas.openxmlformats.org/officeDocument/2006/math" xmlns:v="urn:schemas-microsoft-com:vml" xmlns:wp14="http://schemas.microsoft.com/office/word/2010/wordprocessingDrawing" xmlns:wp="http://schemas.openxmlformats.org/drawingml/2006/wordprocessingDrawing" xmlns:w10="urn:schemas-microsoft-com:office:word" xmlns:w="http://schemas.openxmlformats.org/wordprocessingml/2006/main" xmlns:w14="http://schemas.microsoft.com/office/word/2010/wordml" xmlns:w15="http://schemas.microsoft.com/office/word/2012/wordml" xmlns:w16se="http://schemas.microsoft.com/office/word/2015/wordml/symex" xmlns:wpg="http://schemas.microsoft.com/office/word/2010/wordprocessingGroup" xmlns:wpi="http://schemas.microsoft.com/office/word/2010/wordprocessingInk" xmlns:wne="http://schemas.microsoft.com/office/word/2006/wordml" xmlns:wps="http://schemas.microsoft.com/office/word/2010/wordprocessingShape" mc:Ignorable="w14 w15 w16se wp14">
+<w:numbering xmlns:wpc="http://schemas.microsoft.com/office/word/2010/wordprocessingCanvas" xmlns:cx="http://schemas.microsoft.com/office/drawing/2014/chartex" xmlns:cx1="http://schemas.microsoft.com/office/drawing/2015/9/8/chartex" xmlns:cx2="http://schemas.microsoft.com/office/drawing/2015/10/21/chartex" xmlns:cx3="http://schemas.microsoft.com/office/drawing/2016/5/9/chartex" xmlns:cx4="http://schemas.microsoft.com/office/drawing/2016/5/10/chartex" xmlns:cx5="http://schemas.microsoft.com/office/drawing/2016/5/11/chartex" xmlns:cx6="http://schemas.microsoft.com/office/drawing/2016/5/12/chartex" xmlns:cx7="http://schemas.microsoft.com/office/drawing/2016/5/13/chartex" xmlns:cx8="http://schemas.microsoft.com/office/drawing/2016/5/14/chartex" xmlns:mc="http://schemas.openxmlformats.org/markup-compatibility/2006" xmlns:aink="http://schemas.microsoft.com/office/drawing/2016/ink" xmlns:am3d="http://schemas.microsoft.com/office/drawing/2017/model3d" xmlns:o="urn:schemas-microsoft-com:office:office" xmlns:r="http://schemas.openxmlformats.org/officeDocument/2006/relationships" xmlns:m="http://schemas.openxmlformats.org/officeDocument/2006/math" xmlns:v="urn:schemas-microsoft-com:vml" xmlns:wp14="http://schemas.microsoft.com/office/word/2010/wordprocessingDrawing" xmlns:wp="http://schemas.openxmlformats.org/drawingml/2006/wordprocessingDrawing" xmlns:w10="urn:schemas-microsoft-com:office:word" xmlns:w="http://schemas.openxmlformats.org/wordprocessingml/2006/main" xmlns:w14="http://schemas.microsoft.com/office/word/2010/wordml" xmlns:w15="http://schemas.microsoft.com/office/word/2012/wordml" xmlns:w16cid="http://schemas.microsoft.com/office/word/2016/wordml/cid" xmlns:w16se="http://schemas.microsoft.com/office/word/2015/wordml/symex" xmlns:wpg="http://schemas.microsoft.com/office/word/2010/wordprocessingGroup" xmlns:wpi="http://schemas.microsoft.com/office/word/2010/wordprocessingInk" xmlns:wne="http://schemas.microsoft.com/office/word/2006/wordml" xmlns:wps="http://schemas.microsoft.com/office/word/2010/wordprocessingShape" mc:Ignorable="w14 w15 w16se w16cid wp14">
   <w:abstractNum w:abstractNumId="0" w15:restartNumberingAfterBreak="0">
+    <w:nsid w:val="004511FD"/>
+    <w:multiLevelType w:val="hybridMultilevel"/>
+    <w:tmpl w:val="7936A1B2"/>
+    <w:lvl w:ilvl="0" w:tplc="0409000B">
+      <w:start w:val="1"/>
+      <w:numFmt w:val="bullet"/>
+      <w:lvlText w:val=""/>
+      <w:lvlJc w:val="left"/>
+      <w:pPr>
+        <w:ind w:left="1440" w:hanging="360"/>
+      </w:pPr>
+      <w:rPr>
+        <w:rFonts w:ascii="Wingdings" w:hAnsi="Wingdings" w:hint="default"/>
+      </w:rPr>
+    </w:lvl>
+    <w:lvl w:ilvl="1" w:tplc="04090003" w:tentative="1">
+      <w:start w:val="1"/>
+      <w:numFmt w:val="bullet"/>
+      <w:lvlText w:val="o"/>
+      <w:lvlJc w:val="left"/>
+      <w:pPr>
+        <w:ind w:left="2160" w:hanging="360"/>
+      </w:pPr>
+      <w:rPr>
+        <w:rFonts w:ascii="Courier New" w:hAnsi="Courier New" w:cs="Courier New" w:hint="default"/>
+      </w:rPr>
+    </w:lvl>
+    <w:lvl w:ilvl="2" w:tplc="04090005" w:tentative="1">
+      <w:start w:val="1"/>
+      <w:numFmt w:val="bullet"/>
+      <w:lvlText w:val=""/>
+      <w:lvlJc w:val="left"/>
+      <w:pPr>
+        <w:ind w:left="2880" w:hanging="360"/>
+      </w:pPr>
+      <w:rPr>
+        <w:rFonts w:ascii="Wingdings" w:hAnsi="Wingdings" w:hint="default"/>
+      </w:rPr>
+    </w:lvl>
+    <w:lvl w:ilvl="3" w:tplc="04090001" w:tentative="1">
+      <w:start w:val="1"/>
+      <w:numFmt w:val="bullet"/>
+      <w:lvlText w:val=""/>
+      <w:lvlJc w:val="left"/>
+      <w:pPr>
+        <w:ind w:left="3600" w:hanging="360"/>
+      </w:pPr>
+      <w:rPr>
+        <w:rFonts w:ascii="Symbol" w:hAnsi="Symbol" w:hint="default"/>
+      </w:rPr>
+    </w:lvl>
+    <w:lvl w:ilvl="4" w:tplc="04090003" w:tentative="1">
+      <w:start w:val="1"/>
+      <w:numFmt w:val="bullet"/>
+      <w:lvlText w:val="o"/>
+      <w:lvlJc w:val="left"/>
+      <w:pPr>
+        <w:ind w:left="4320" w:hanging="360"/>
+      </w:pPr>
+      <w:rPr>
+        <w:rFonts w:ascii="Courier New" w:hAnsi="Courier New" w:cs="Courier New" w:hint="default"/>
+      </w:rPr>
+    </w:lvl>
+    <w:lvl w:ilvl="5" w:tplc="04090005" w:tentative="1">
+      <w:start w:val="1"/>
+      <w:numFmt w:val="bullet"/>
+      <w:lvlText w:val=""/>
+      <w:lvlJc w:val="left"/>
+      <w:pPr>
+        <w:ind w:left="5040" w:hanging="360"/>
+      </w:pPr>
+      <w:rPr>
+        <w:rFonts w:ascii="Wingdings" w:hAnsi="Wingdings" w:hint="default"/>
+      </w:rPr>
+    </w:lvl>
+    <w:lvl w:ilvl="6" w:tplc="04090001" w:tentative="1">
+      <w:start w:val="1"/>
+      <w:numFmt w:val="bullet"/>
+      <w:lvlText w:val=""/>
+      <w:lvlJc w:val="left"/>
+      <w:pPr>
+        <w:ind w:left="5760" w:hanging="360"/>
+      </w:pPr>
+      <w:rPr>
+        <w:rFonts w:ascii="Symbol" w:hAnsi="Symbol" w:hint="default"/>
+      </w:rPr>
+    </w:lvl>
+    <w:lvl w:ilvl="7" w:tplc="04090003" w:tentative="1">
+      <w:start w:val="1"/>
+      <w:numFmt w:val="bullet"/>
+      <w:lvlText w:val="o"/>
+      <w:lvlJc w:val="left"/>
+      <w:pPr>
+        <w:ind w:left="6480" w:hanging="360"/>
+      </w:pPr>
+      <w:rPr>
+        <w:rFonts w:ascii="Courier New" w:hAnsi="Courier New" w:cs="Courier New" w:hint="default"/>
+      </w:rPr>
+    </w:lvl>
+    <w:lvl w:ilvl="8" w:tplc="04090005" w:tentative="1">
+      <w:start w:val="1"/>
+      <w:numFmt w:val="bullet"/>
+      <w:lvlText w:val=""/>
+      <w:lvlJc w:val="left"/>
+      <w:pPr>
+        <w:ind w:left="7200" w:hanging="360"/>
+      </w:pPr>
+      <w:rPr>
+        <w:rFonts w:ascii="Wingdings" w:hAnsi="Wingdings" w:hint="default"/>
+      </w:rPr>
+    </w:lvl>
+  </w:abstractNum>
+  <w:abstractNum w:abstractNumId="1" w15:restartNumberingAfterBreak="0">
     <w:nsid w:val="097E5BFD"/>
     <w:multiLevelType w:val="hybridMultilevel"/>
     <w:tmpl w:val="9678F63A"/>
@@ -4477,7 +5591,7 @@
       </w:rPr>
     </w:lvl>
   </w:abstractNum>
-  <w:abstractNum w:abstractNumId="1" w15:restartNumberingAfterBreak="0">
+  <w:abstractNum w:abstractNumId="2" w15:restartNumberingAfterBreak="0">
     <w:nsid w:val="0C1F382B"/>
     <w:multiLevelType w:val="hybridMultilevel"/>
     <w:tmpl w:val="86EC93A6"/>
@@ -4590,7 +5704,7 @@
       </w:rPr>
     </w:lvl>
   </w:abstractNum>
-  <w:abstractNum w:abstractNumId="2" w15:restartNumberingAfterBreak="0">
+  <w:abstractNum w:abstractNumId="3" w15:restartNumberingAfterBreak="0">
     <w:nsid w:val="13B25811"/>
     <w:multiLevelType w:val="hybridMultilevel"/>
     <w:tmpl w:val="93408FF0"/>
@@ -4703,7 +5817,7 @@
       </w:rPr>
     </w:lvl>
   </w:abstractNum>
-  <w:abstractNum w:abstractNumId="3" w15:restartNumberingAfterBreak="0">
+  <w:abstractNum w:abstractNumId="4" w15:restartNumberingAfterBreak="0">
     <w:nsid w:val="1AA550D1"/>
     <w:multiLevelType w:val="hybridMultilevel"/>
     <w:tmpl w:val="5C4A1EC4"/>
@@ -4816,7 +5930,7 @@
       </w:rPr>
     </w:lvl>
   </w:abstractNum>
-  <w:abstractNum w:abstractNumId="4" w15:restartNumberingAfterBreak="0">
+  <w:abstractNum w:abstractNumId="5" w15:restartNumberingAfterBreak="0">
     <w:nsid w:val="25184716"/>
     <w:multiLevelType w:val="hybridMultilevel"/>
     <w:tmpl w:val="872652CA"/>
@@ -4930,7 +6044,7 @@
       </w:rPr>
     </w:lvl>
   </w:abstractNum>
-  <w:abstractNum w:abstractNumId="5" w15:restartNumberingAfterBreak="0">
+  <w:abstractNum w:abstractNumId="6" w15:restartNumberingAfterBreak="0">
     <w:nsid w:val="303D6118"/>
     <w:multiLevelType w:val="multilevel"/>
     <w:tmpl w:val="F0C418E2"/>
@@ -5070,7 +6184,7 @@
       </w:rPr>
     </w:lvl>
   </w:abstractNum>
-  <w:abstractNum w:abstractNumId="6" w15:restartNumberingAfterBreak="0">
+  <w:abstractNum w:abstractNumId="7" w15:restartNumberingAfterBreak="0">
     <w:nsid w:val="31E0285C"/>
     <w:multiLevelType w:val="hybridMultilevel"/>
     <w:tmpl w:val="EA927A02"/>
@@ -5183,7 +6297,7 @@
       </w:rPr>
     </w:lvl>
   </w:abstractNum>
-  <w:abstractNum w:abstractNumId="7" w15:restartNumberingAfterBreak="0">
+  <w:abstractNum w:abstractNumId="8" w15:restartNumberingAfterBreak="0">
     <w:nsid w:val="3CD87C70"/>
     <w:multiLevelType w:val="hybridMultilevel"/>
     <w:tmpl w:val="61F44984"/>
@@ -5296,7 +6410,7 @@
       </w:rPr>
     </w:lvl>
   </w:abstractNum>
-  <w:abstractNum w:abstractNumId="8" w15:restartNumberingAfterBreak="0">
+  <w:abstractNum w:abstractNumId="9" w15:restartNumberingAfterBreak="0">
     <w:nsid w:val="5E7E5D53"/>
     <w:multiLevelType w:val="hybridMultilevel"/>
     <w:tmpl w:val="D8862316"/>
@@ -5409,7 +6523,7 @@
       </w:rPr>
     </w:lvl>
   </w:abstractNum>
-  <w:abstractNum w:abstractNumId="9" w15:restartNumberingAfterBreak="0">
+  <w:abstractNum w:abstractNumId="10" w15:restartNumberingAfterBreak="0">
     <w:nsid w:val="6E992C39"/>
     <w:multiLevelType w:val="multilevel"/>
     <w:tmpl w:val="A534451E"/>
@@ -5531,7 +6645,7 @@
       </w:pPr>
     </w:lvl>
   </w:abstractNum>
-  <w:abstractNum w:abstractNumId="10" w15:restartNumberingAfterBreak="0">
+  <w:abstractNum w:abstractNumId="11" w15:restartNumberingAfterBreak="0">
     <w:nsid w:val="78EC52AC"/>
     <w:multiLevelType w:val="multilevel"/>
     <w:tmpl w:val="E196B302"/>
@@ -5648,43 +6762,46 @@
     </w:lvl>
   </w:abstractNum>
   <w:num w:numId="1">
-    <w:abstractNumId w:val="0"/>
+    <w:abstractNumId w:val="1"/>
   </w:num>
   <w:num w:numId="2">
+    <w:abstractNumId w:val="11"/>
+  </w:num>
+  <w:num w:numId="3">
+    <w:abstractNumId w:val="6"/>
+  </w:num>
+  <w:num w:numId="4">
+    <w:abstractNumId w:val="4"/>
+  </w:num>
+  <w:num w:numId="5">
+    <w:abstractNumId w:val="3"/>
+  </w:num>
+  <w:num w:numId="6">
+    <w:abstractNumId w:val="9"/>
+  </w:num>
+  <w:num w:numId="7">
+    <w:abstractNumId w:val="7"/>
+  </w:num>
+  <w:num w:numId="8">
+    <w:abstractNumId w:val="8"/>
+  </w:num>
+  <w:num w:numId="9">
+    <w:abstractNumId w:val="2"/>
+  </w:num>
+  <w:num w:numId="10">
     <w:abstractNumId w:val="10"/>
   </w:num>
-  <w:num w:numId="3">
+  <w:num w:numId="11">
     <w:abstractNumId w:val="5"/>
   </w:num>
-  <w:num w:numId="4">
-    <w:abstractNumId w:val="3"/>
-  </w:num>
-  <w:num w:numId="5">
-    <w:abstractNumId w:val="2"/>
-  </w:num>
-  <w:num w:numId="6">
-    <w:abstractNumId w:val="8"/>
-  </w:num>
-  <w:num w:numId="7">
-    <w:abstractNumId w:val="6"/>
-  </w:num>
-  <w:num w:numId="8">
-    <w:abstractNumId w:val="7"/>
-  </w:num>
-  <w:num w:numId="9">
-    <w:abstractNumId w:val="1"/>
-  </w:num>
-  <w:num w:numId="10">
-    <w:abstractNumId w:val="9"/>
-  </w:num>
-  <w:num w:numId="11">
-    <w:abstractNumId w:val="4"/>
+  <w:num w:numId="12">
+    <w:abstractNumId w:val="0"/>
   </w:num>
 </w:numbering>
 </file>
 
 <file path=word/styles.xml><?xml version="1.0" encoding="utf-8"?>
-<w:styles xmlns:mc="http://schemas.openxmlformats.org/markup-compatibility/2006" xmlns:r="http://schemas.openxmlformats.org/officeDocument/2006/relationships" xmlns:w="http://schemas.openxmlformats.org/wordprocessingml/2006/main" xmlns:w14="http://schemas.microsoft.com/office/word/2010/wordml" xmlns:w15="http://schemas.microsoft.com/office/word/2012/wordml" xmlns:w16se="http://schemas.microsoft.com/office/word/2015/wordml/symex" mc:Ignorable="w14 w15 w16se">
+<w:styles xmlns:mc="http://schemas.openxmlformats.org/markup-compatibility/2006" xmlns:r="http://schemas.openxmlformats.org/officeDocument/2006/relationships" xmlns:w="http://schemas.openxmlformats.org/wordprocessingml/2006/main" xmlns:w14="http://schemas.microsoft.com/office/word/2010/wordml" xmlns:w15="http://schemas.microsoft.com/office/word/2012/wordml" xmlns:w16cid="http://schemas.microsoft.com/office/word/2016/wordml/cid" xmlns:w16se="http://schemas.microsoft.com/office/word/2015/wordml/symex" mc:Ignorable="w14 w15 w16se w16cid">
   <w:docDefaults>
     <w:rPrDefault>
       <w:rPr>
@@ -5700,7 +6817,7 @@
       </w:pPr>
     </w:pPrDefault>
   </w:docDefaults>
-  <w:latentStyles w:defLockedState="0" w:defUIPriority="99" w:defSemiHidden="0" w:defUnhideWhenUsed="0" w:defQFormat="0" w:count="374">
+  <w:latentStyles w:defLockedState="0" w:defUIPriority="99" w:defSemiHidden="0" w:defUnhideWhenUsed="0" w:defQFormat="0" w:count="375">
     <w:lsdException w:name="Normal" w:uiPriority="0" w:qFormat="1"/>
     <w:lsdException w:name="heading 1" w:uiPriority="9" w:qFormat="1"/>
     <w:lsdException w:name="heading 2" w:semiHidden="1" w:uiPriority="9" w:unhideWhenUsed="1" w:qFormat="1"/>
@@ -5851,7 +6968,7 @@
     <w:lsdException w:name="Table Subtle 1" w:semiHidden="1" w:unhideWhenUsed="1"/>
     <w:lsdException w:name="Table Subtle 2" w:semiHidden="1" w:unhideWhenUsed="1"/>
     <w:lsdException w:name="Table Web 1" w:semiHidden="1" w:unhideWhenUsed="1"/>
-    <w:lsdException w:name="Table Web 3" w:semiHidden="1" w:unhideWhenUsed="1"/>
+    <w:lsdException w:name="Table Web 2" w:semiHidden="1" w:unhideWhenUsed="1"/>
     <w:lsdException w:name="Balloon Text" w:semiHidden="1" w:unhideWhenUsed="1"/>
     <w:lsdException w:name="Table Grid" w:uiPriority="39"/>
     <w:lsdException w:name="Placeholder Text" w:semiHidden="1"/>
@@ -6072,6 +7189,7 @@
     <w:lsdException w:name="Mention" w:semiHidden="1" w:unhideWhenUsed="1"/>
     <w:lsdException w:name="Smart Hyperlink" w:semiHidden="1" w:unhideWhenUsed="1"/>
     <w:lsdException w:name="Hashtag" w:semiHidden="1" w:unhideWhenUsed="1"/>
+    <w:lsdException w:name="Unresolved Mention" w:semiHidden="1" w:unhideWhenUsed="1"/>
   </w:latentStyles>
   <w:style w:type="paragraph" w:default="1" w:styleId="Normal">
     <w:name w:val="Normal"/>

</xml_diff>

<commit_message>
Refine description about share permissions.
</commit_message>
<xml_diff>
--- a/TestSuites/FileServer/docs/File Server SUT Test Sheet.docx
+++ b/TestSuites/FileServer/docs/File Server SUT Test Sheet.docx
@@ -1,6 +1,6 @@
 
 <file path=word/document.xml><?xml version="1.0" encoding="utf-8"?>
-<w:document xmlns:wpc="http://schemas.microsoft.com/office/word/2010/wordprocessingCanvas" xmlns:cx="http://schemas.microsoft.com/office/drawing/2014/chartex" xmlns:cx1="http://schemas.microsoft.com/office/drawing/2015/9/8/chartex" xmlns:cx2="http://schemas.microsoft.com/office/drawing/2015/10/21/chartex" xmlns:cx3="http://schemas.microsoft.com/office/drawing/2016/5/9/chartex" xmlns:cx4="http://schemas.microsoft.com/office/drawing/2016/5/10/chartex" xmlns:cx5="http://schemas.microsoft.com/office/drawing/2016/5/11/chartex" xmlns:cx6="http://schemas.microsoft.com/office/drawing/2016/5/12/chartex" xmlns:cx7="http://schemas.microsoft.com/office/drawing/2016/5/13/chartex" xmlns:cx8="http://schemas.microsoft.com/office/drawing/2016/5/14/chartex" xmlns:mc="http://schemas.openxmlformats.org/markup-compatibility/2006" xmlns:aink="http://schemas.microsoft.com/office/drawing/2016/ink" xmlns:am3d="http://schemas.microsoft.com/office/drawing/2017/model3d" xmlns:o="urn:schemas-microsoft-com:office:office" xmlns:r="http://schemas.openxmlformats.org/officeDocument/2006/relationships" xmlns:m="http://schemas.openxmlformats.org/officeDocument/2006/math" xmlns:v="urn:schemas-microsoft-com:vml" xmlns:wp14="http://schemas.microsoft.com/office/word/2010/wordprocessingDrawing" xmlns:wp="http://schemas.openxmlformats.org/drawingml/2006/wordprocessingDrawing" xmlns:w10="urn:schemas-microsoft-com:office:word" xmlns:w="http://schemas.openxmlformats.org/wordprocessingml/2006/main" xmlns:w14="http://schemas.microsoft.com/office/word/2010/wordml" xmlns:w15="http://schemas.microsoft.com/office/word/2012/wordml" xmlns:w16cid="http://schemas.microsoft.com/office/word/2016/wordml/cid" xmlns:w16se="http://schemas.microsoft.com/office/word/2015/wordml/symex" xmlns:wpg="http://schemas.microsoft.com/office/word/2010/wordprocessingGroup" xmlns:wpi="http://schemas.microsoft.com/office/word/2010/wordprocessingInk" xmlns:wne="http://schemas.microsoft.com/office/word/2006/wordml" xmlns:wps="http://schemas.microsoft.com/office/word/2010/wordprocessingShape" mc:Ignorable="w14 w15 w16se w16cid wp14">
+<w:document xmlns:wpc="http://schemas.microsoft.com/office/word/2010/wordprocessingCanvas" xmlns:cx="http://schemas.microsoft.com/office/drawing/2014/chartex" xmlns:cx1="http://schemas.microsoft.com/office/drawing/2015/9/8/chartex" xmlns:cx2="http://schemas.microsoft.com/office/drawing/2015/10/21/chartex" xmlns:cx3="http://schemas.microsoft.com/office/drawing/2016/5/9/chartex" xmlns:cx4="http://schemas.microsoft.com/office/drawing/2016/5/10/chartex" xmlns:cx5="http://schemas.microsoft.com/office/drawing/2016/5/11/chartex" xmlns:cx6="http://schemas.microsoft.com/office/drawing/2016/5/12/chartex" xmlns:cx7="http://schemas.microsoft.com/office/drawing/2016/5/13/chartex" xmlns:cx8="http://schemas.microsoft.com/office/drawing/2016/5/14/chartex" xmlns:mc="http://schemas.openxmlformats.org/markup-compatibility/2006" xmlns:aink="http://schemas.microsoft.com/office/drawing/2016/ink" xmlns:am3d="http://schemas.microsoft.com/office/drawing/2017/model3d" xmlns:o="urn:schemas-microsoft-com:office:office" xmlns:r="http://schemas.openxmlformats.org/officeDocument/2006/relationships" xmlns:m="http://schemas.openxmlformats.org/officeDocument/2006/math" xmlns:v="urn:schemas-microsoft-com:vml" xmlns:wp14="http://schemas.microsoft.com/office/word/2010/wordprocessingDrawing" xmlns:wp="http://schemas.openxmlformats.org/drawingml/2006/wordprocessingDrawing" xmlns:w10="urn:schemas-microsoft-com:office:word" xmlns:w="http://schemas.openxmlformats.org/wordprocessingml/2006/main" xmlns:w14="http://schemas.microsoft.com/office/word/2010/wordml" xmlns:w15="http://schemas.microsoft.com/office/word/2012/wordml" xmlns:w16cex="http://schemas.microsoft.com/office/word/2018/wordml/cex" xmlns:w16cid="http://schemas.microsoft.com/office/word/2016/wordml/cid" xmlns:w16="http://schemas.microsoft.com/office/word/2018/wordml" xmlns:w16se="http://schemas.microsoft.com/office/word/2015/wordml/symex" xmlns:wpg="http://schemas.microsoft.com/office/word/2010/wordprocessingGroup" xmlns:wpi="http://schemas.microsoft.com/office/word/2010/wordprocessingInk" xmlns:wne="http://schemas.microsoft.com/office/word/2006/wordml" xmlns:wps="http://schemas.microsoft.com/office/word/2010/wordprocessingShape" mc:Ignorable="w14 w15 w16se w16cid w16 w16cex wp14">
   <w:body>
     <w:p>
       <w:pPr>
@@ -10,7 +10,6 @@
           <w:szCs w:val="40"/>
         </w:rPr>
       </w:pPr>
-      <w:bookmarkStart w:id="0" w:name="_GoBack"/>
       <w:r>
         <w:rPr>
           <w:rFonts w:ascii="Calibri" w:hAnsi="Calibri"/>
@@ -79,7 +78,6 @@
           </wp:anchor>
         </w:drawing>
       </w:r>
-      <w:bookmarkEnd w:id="0"/>
       <w:r>
         <w:rPr>
           <w:sz w:val="40"/>
@@ -314,7 +312,32 @@
           <w:sz w:val="20"/>
           <w:szCs w:val="20"/>
         </w:rPr>
-        <w:t>For all the shares created previously, need to grant permissions as following:</w:t>
+        <w:t>For all the shares created previously, need to grant</w:t>
+      </w:r>
+      <w:r>
+        <w:rPr>
+          <w:color w:val="000000"/>
+          <w:sz w:val="20"/>
+          <w:szCs w:val="20"/>
+        </w:rPr>
+        <w:t xml:space="preserve"> </w:t>
+      </w:r>
+      <w:r>
+        <w:rPr>
+          <w:rFonts w:hint="eastAsia"/>
+          <w:color w:val="000000"/>
+          <w:sz w:val="20"/>
+          <w:szCs w:val="20"/>
+        </w:rPr>
+        <w:t>share</w:t>
+      </w:r>
+      <w:r>
+        <w:rPr>
+          <w:color w:val="000000"/>
+          <w:sz w:val="20"/>
+          <w:szCs w:val="20"/>
+        </w:rPr>
+        <w:t xml:space="preserve"> permissions as following:</w:t>
       </w:r>
     </w:p>
     <w:p>
@@ -379,16 +402,17 @@
           <w:sz w:val="20"/>
           <w:szCs w:val="20"/>
         </w:rPr>
-        <w:t xml:space="preserve">Grant Permissions </w:t>
+        <w:t xml:space="preserve">Grant </w:t>
       </w:r>
       <w:r>
         <w:rPr>
+          <w:rFonts w:hint="eastAsia"/>
           <w:b/>
           <w:color w:val="000000"/>
           <w:sz w:val="20"/>
           <w:szCs w:val="20"/>
         </w:rPr>
-        <w:t xml:space="preserve">without DELETE </w:t>
+        <w:t>Read</w:t>
       </w:r>
       <w:r>
         <w:rPr>
@@ -396,16 +420,7 @@
           <w:sz w:val="20"/>
           <w:szCs w:val="20"/>
         </w:rPr>
-        <w:t>and</w:t>
-      </w:r>
-      <w:r>
-        <w:rPr>
-          <w:b/>
-          <w:color w:val="000000"/>
-          <w:sz w:val="20"/>
-          <w:szCs w:val="20"/>
-        </w:rPr>
-        <w:t xml:space="preserve"> GENERIC_ALL</w:t>
+        <w:t xml:space="preserve"> </w:t>
       </w:r>
       <w:r>
         <w:rPr>
@@ -413,7 +428,7 @@
           <w:sz w:val="20"/>
           <w:szCs w:val="20"/>
         </w:rPr>
-        <w:t xml:space="preserve"> to </w:t>
+        <w:t xml:space="preserve">Permissions to </w:t>
       </w:r>
       <w:proofErr w:type="spellStart"/>
       <w:r>
@@ -625,17 +640,7 @@
                 <w:szCs w:val="20"/>
                 <w:u w:val="single"/>
               </w:rPr>
-              <w:t xml:space="preserve">                            </w:t>
-            </w:r>
-            <w:proofErr w:type="gramStart"/>
-            <w:r>
-              <w:rPr>
-                <w:color w:val="000000"/>
-                <w:sz w:val="20"/>
-                <w:szCs w:val="20"/>
-                <w:u w:val="single"/>
-              </w:rPr>
-              <w:t xml:space="preserve">  </w:t>
+              <w:t xml:space="preserve">                              </w:t>
             </w:r>
             <w:r>
               <w:rPr>
@@ -645,7 +650,6 @@
               </w:rPr>
               <w:t xml:space="preserve"> (</w:t>
             </w:r>
-            <w:proofErr w:type="gramEnd"/>
             <w:r>
               <w:rPr>
                 <w:i/>
@@ -758,17 +762,7 @@
                 <w:szCs w:val="20"/>
                 <w:u w:val="single"/>
               </w:rPr>
-              <w:t xml:space="preserve">                           </w:t>
-            </w:r>
-            <w:proofErr w:type="gramStart"/>
-            <w:r>
-              <w:rPr>
-                <w:color w:val="000000"/>
-                <w:sz w:val="20"/>
-                <w:szCs w:val="20"/>
-                <w:u w:val="single"/>
-              </w:rPr>
-              <w:t xml:space="preserve">  </w:t>
+              <w:t xml:space="preserve">                             </w:t>
             </w:r>
             <w:r>
               <w:rPr>
@@ -778,7 +772,6 @@
               </w:rPr>
               <w:t xml:space="preserve"> (</w:t>
             </w:r>
-            <w:proofErr w:type="gramEnd"/>
             <w:r>
               <w:rPr>
                 <w:i/>
@@ -885,18 +878,7 @@
                 <w:szCs w:val="20"/>
                 <w:u w:val="single"/>
               </w:rPr>
-              <w:t xml:space="preserve">                          </w:t>
-            </w:r>
-            <w:proofErr w:type="gramStart"/>
-            <w:r>
-              <w:rPr>
-                <w:rFonts w:cs="Arial"/>
-                <w:color w:val="000000"/>
-                <w:sz w:val="20"/>
-                <w:szCs w:val="20"/>
-                <w:u w:val="single"/>
-              </w:rPr>
-              <w:t xml:space="preserve">  </w:t>
+              <w:t xml:space="preserve">                            </w:t>
             </w:r>
             <w:r>
               <w:rPr>
@@ -907,7 +889,6 @@
               </w:rPr>
               <w:t xml:space="preserve"> (</w:t>
             </w:r>
-            <w:proofErr w:type="gramEnd"/>
             <w:r>
               <w:rPr>
                 <w:rFonts w:cs="Arial"/>
@@ -1013,17 +994,7 @@
                 <w:szCs w:val="20"/>
                 <w:u w:val="single"/>
               </w:rPr>
-              <w:t xml:space="preserve">                       </w:t>
-            </w:r>
-            <w:proofErr w:type="gramStart"/>
-            <w:r>
-              <w:rPr>
-                <w:color w:val="000000"/>
-                <w:sz w:val="20"/>
-                <w:szCs w:val="20"/>
-                <w:u w:val="single"/>
-              </w:rPr>
-              <w:t xml:space="preserve">  </w:t>
+              <w:t xml:space="preserve">                         </w:t>
             </w:r>
             <w:r>
               <w:rPr>
@@ -1044,7 +1015,6 @@
               </w:rPr>
               <w:t>(</w:t>
             </w:r>
-            <w:proofErr w:type="gramEnd"/>
             <w:r>
               <w:rPr>
                 <w:bCs/>
@@ -1177,17 +1147,7 @@
                 <w:szCs w:val="20"/>
                 <w:u w:val="single"/>
               </w:rPr>
-              <w:t xml:space="preserve">                         </w:t>
-            </w:r>
-            <w:proofErr w:type="gramStart"/>
-            <w:r>
-              <w:rPr>
-                <w:color w:val="000000"/>
-                <w:sz w:val="20"/>
-                <w:szCs w:val="20"/>
-                <w:u w:val="single"/>
-              </w:rPr>
-              <w:t xml:space="preserve">  </w:t>
+              <w:t xml:space="preserve">                           </w:t>
             </w:r>
             <w:r>
               <w:rPr>
@@ -1197,7 +1157,6 @@
               </w:rPr>
               <w:t xml:space="preserve"> (</w:t>
             </w:r>
-            <w:proofErr w:type="gramEnd"/>
             <w:r>
               <w:rPr>
                 <w:i/>
@@ -1286,17 +1245,7 @@
                 <w:szCs w:val="20"/>
                 <w:u w:val="single"/>
               </w:rPr>
-              <w:t xml:space="preserve">                         </w:t>
-            </w:r>
-            <w:proofErr w:type="gramStart"/>
-            <w:r>
-              <w:rPr>
-                <w:color w:val="000000"/>
-                <w:sz w:val="20"/>
-                <w:szCs w:val="20"/>
-                <w:u w:val="single"/>
-              </w:rPr>
-              <w:t xml:space="preserve">  </w:t>
+              <w:t xml:space="preserve">                           </w:t>
             </w:r>
             <w:r>
               <w:rPr>
@@ -1317,7 +1266,6 @@
               </w:rPr>
               <w:t>(</w:t>
             </w:r>
-            <w:proofErr w:type="gramEnd"/>
             <w:r>
               <w:rPr>
                 <w:bCs/>
@@ -1461,18 +1409,7 @@
                 <w:szCs w:val="20"/>
                 <w:u w:val="single"/>
               </w:rPr>
-              <w:t xml:space="preserve">                                    </w:t>
-            </w:r>
-            <w:proofErr w:type="gramStart"/>
-            <w:r>
-              <w:rPr>
-                <w:rFonts w:cs="Arial"/>
-                <w:color w:val="000000"/>
-                <w:sz w:val="20"/>
-                <w:szCs w:val="20"/>
-                <w:u w:val="single"/>
-              </w:rPr>
-              <w:t xml:space="preserve">  </w:t>
+              <w:t xml:space="preserve">                                      </w:t>
             </w:r>
             <w:r>
               <w:rPr>
@@ -1493,7 +1430,6 @@
               </w:rPr>
               <w:t>(</w:t>
             </w:r>
-            <w:proofErr w:type="gramEnd"/>
             <w:r>
               <w:rPr>
                 <w:rFonts w:cs="Arial"/>
@@ -1635,17 +1571,7 @@
                 <w:szCs w:val="20"/>
                 <w:u w:val="single"/>
               </w:rPr>
-              <w:t xml:space="preserve">                            </w:t>
-            </w:r>
-            <w:proofErr w:type="gramStart"/>
-            <w:r>
-              <w:rPr>
-                <w:color w:val="000000"/>
-                <w:sz w:val="20"/>
-                <w:szCs w:val="20"/>
-                <w:u w:val="single"/>
-              </w:rPr>
-              <w:t xml:space="preserve">  </w:t>
+              <w:t xml:space="preserve">                              </w:t>
             </w:r>
             <w:r>
               <w:rPr>
@@ -1655,7 +1581,6 @@
               </w:rPr>
               <w:t xml:space="preserve"> (</w:t>
             </w:r>
-            <w:proofErr w:type="gramEnd"/>
             <w:r>
               <w:rPr>
                 <w:i/>
@@ -1759,17 +1684,7 @@
                 <w:szCs w:val="20"/>
                 <w:u w:val="single"/>
               </w:rPr>
-              <w:t xml:space="preserve">                             </w:t>
-            </w:r>
-            <w:proofErr w:type="gramStart"/>
-            <w:r>
-              <w:rPr>
-                <w:color w:val="000000"/>
-                <w:sz w:val="20"/>
-                <w:szCs w:val="20"/>
-                <w:u w:val="single"/>
-              </w:rPr>
-              <w:t xml:space="preserve"> </w:t>
+              <w:t xml:space="preserve">                              </w:t>
             </w:r>
             <w:r>
               <w:rPr>
@@ -1779,7 +1694,6 @@
               </w:rPr>
               <w:t xml:space="preserve">  (</w:t>
             </w:r>
-            <w:proofErr w:type="gramEnd"/>
             <w:r>
               <w:rPr>
                 <w:i/>
@@ -1990,17 +1904,7 @@
                 <w:szCs w:val="20"/>
                 <w:u w:val="single"/>
               </w:rPr>
-              <w:t xml:space="preserve">                            </w:t>
-            </w:r>
-            <w:proofErr w:type="gramStart"/>
-            <w:r>
-              <w:rPr>
-                <w:color w:val="000000"/>
-                <w:sz w:val="20"/>
-                <w:szCs w:val="20"/>
-                <w:u w:val="single"/>
-              </w:rPr>
-              <w:t xml:space="preserve">  </w:t>
+              <w:t xml:space="preserve">                              </w:t>
             </w:r>
             <w:r>
               <w:rPr>
@@ -2010,7 +1914,6 @@
               </w:rPr>
               <w:t xml:space="preserve"> (</w:t>
             </w:r>
-            <w:proofErr w:type="gramEnd"/>
             <w:r>
               <w:rPr>
                 <w:i/>
@@ -2086,17 +1989,7 @@
                 <w:szCs w:val="20"/>
                 <w:u w:val="single"/>
               </w:rPr>
-              <w:t xml:space="preserve">       </w:t>
-            </w:r>
-            <w:proofErr w:type="gramStart"/>
-            <w:r>
-              <w:rPr>
-                <w:color w:val="000000"/>
-                <w:sz w:val="20"/>
-                <w:szCs w:val="20"/>
-                <w:u w:val="single"/>
-              </w:rPr>
-              <w:t xml:space="preserve">   </w:t>
+              <w:t xml:space="preserve">          </w:t>
             </w:r>
             <w:r>
               <w:rPr>
@@ -2106,7 +1999,6 @@
               </w:rPr>
               <w:t>(</w:t>
             </w:r>
-            <w:proofErr w:type="gramEnd"/>
             <w:r>
               <w:rPr>
                 <w:i/>
@@ -2244,18 +2136,7 @@
                 <w:szCs w:val="20"/>
                 <w:u w:val="single"/>
               </w:rPr>
-              <w:t>                            </w:t>
-            </w:r>
-            <w:proofErr w:type="gramStart"/>
-            <w:r>
-              <w:rPr>
-                <w:rFonts w:eastAsia="Times New Roman" w:cstheme="minorHAnsi"/>
-                <w:color w:val="000000"/>
-                <w:sz w:val="20"/>
-                <w:szCs w:val="20"/>
-                <w:u w:val="single"/>
-              </w:rPr>
-              <w:t xml:space="preserve">  </w:t>
+              <w:t xml:space="preserve">                              </w:t>
             </w:r>
             <w:r>
               <w:rPr>
@@ -2275,19 +2156,7 @@
                 <w:sz w:val="20"/>
                 <w:szCs w:val="20"/>
               </w:rPr>
-              <w:t>(</w:t>
-            </w:r>
-            <w:proofErr w:type="gramEnd"/>
-            <w:r>
-              <w:rPr>
-                <w:rFonts w:eastAsia="Times New Roman" w:cstheme="minorHAnsi"/>
-                <w:i/>
-                <w:iCs/>
-                <w:color w:val="000000"/>
-                <w:sz w:val="20"/>
-                <w:szCs w:val="20"/>
-              </w:rPr>
-              <w:t xml:space="preserve">default: </w:t>
+              <w:t xml:space="preserve">(default: </w:t>
             </w:r>
             <w:proofErr w:type="spellStart"/>
             <w:r>
@@ -2447,18 +2316,7 @@
                 <w:szCs w:val="20"/>
                 <w:u w:val="single"/>
               </w:rPr>
-              <w:t>                           </w:t>
-            </w:r>
-            <w:proofErr w:type="gramStart"/>
-            <w:r>
-              <w:rPr>
-                <w:rFonts w:eastAsia="Times New Roman" w:cstheme="minorHAnsi"/>
-                <w:color w:val="000000"/>
-                <w:sz w:val="20"/>
-                <w:szCs w:val="20"/>
-                <w:u w:val="single"/>
-              </w:rPr>
-              <w:t xml:space="preserve">  </w:t>
+              <w:t xml:space="preserve">                             </w:t>
             </w:r>
             <w:r>
               <w:rPr>
@@ -2478,19 +2336,7 @@
                 <w:sz w:val="20"/>
                 <w:szCs w:val="20"/>
               </w:rPr>
-              <w:t>(</w:t>
-            </w:r>
-            <w:proofErr w:type="gramEnd"/>
-            <w:r>
-              <w:rPr>
-                <w:rFonts w:eastAsia="Times New Roman" w:cstheme="minorHAnsi"/>
-                <w:i/>
-                <w:iCs/>
-                <w:color w:val="000000"/>
-                <w:sz w:val="20"/>
-                <w:szCs w:val="20"/>
-              </w:rPr>
-              <w:t xml:space="preserve">default: </w:t>
+              <w:t xml:space="preserve">(default: </w:t>
             </w:r>
             <w:proofErr w:type="spellStart"/>
             <w:r>
@@ -2637,18 +2483,7 @@
                 <w:szCs w:val="20"/>
                 <w:u w:val="single"/>
               </w:rPr>
-              <w:t>                           </w:t>
-            </w:r>
-            <w:proofErr w:type="gramStart"/>
-            <w:r>
-              <w:rPr>
-                <w:rFonts w:eastAsia="Times New Roman" w:cstheme="minorHAnsi"/>
-                <w:color w:val="000000"/>
-                <w:sz w:val="20"/>
-                <w:szCs w:val="20"/>
-                <w:u w:val="single"/>
-              </w:rPr>
-              <w:t xml:space="preserve">  </w:t>
+              <w:t xml:space="preserve">                             </w:t>
             </w:r>
             <w:r>
               <w:rPr>
@@ -2668,19 +2503,7 @@
                 <w:sz w:val="20"/>
                 <w:szCs w:val="20"/>
               </w:rPr>
-              <w:t>(</w:t>
-            </w:r>
-            <w:proofErr w:type="gramEnd"/>
-            <w:r>
-              <w:rPr>
-                <w:rFonts w:eastAsia="Times New Roman" w:cstheme="minorHAnsi"/>
-                <w:i/>
-                <w:iCs/>
-                <w:color w:val="000000"/>
-                <w:sz w:val="20"/>
-                <w:szCs w:val="20"/>
-              </w:rPr>
-              <w:t xml:space="preserve">default: </w:t>
+              <w:t xml:space="preserve">(default: </w:t>
             </w:r>
             <w:proofErr w:type="spellStart"/>
             <w:r>
@@ -2827,18 +2650,7 @@
                 <w:szCs w:val="20"/>
                 <w:u w:val="single"/>
               </w:rPr>
-              <w:t>                           </w:t>
-            </w:r>
-            <w:proofErr w:type="gramStart"/>
-            <w:r>
-              <w:rPr>
-                <w:rFonts w:eastAsia="Times New Roman" w:cstheme="minorHAnsi"/>
-                <w:color w:val="000000"/>
-                <w:sz w:val="20"/>
-                <w:szCs w:val="20"/>
-                <w:u w:val="single"/>
-              </w:rPr>
-              <w:t xml:space="preserve">  </w:t>
+              <w:t xml:space="preserve">                             </w:t>
             </w:r>
             <w:r>
               <w:rPr>
@@ -2858,19 +2670,7 @@
                 <w:sz w:val="20"/>
                 <w:szCs w:val="20"/>
               </w:rPr>
-              <w:t>(</w:t>
-            </w:r>
-            <w:proofErr w:type="gramEnd"/>
-            <w:r>
-              <w:rPr>
-                <w:rFonts w:eastAsia="Times New Roman" w:cstheme="minorHAnsi"/>
-                <w:i/>
-                <w:iCs/>
-                <w:color w:val="000000"/>
-                <w:sz w:val="20"/>
-                <w:szCs w:val="20"/>
-              </w:rPr>
-              <w:t xml:space="preserve">default: </w:t>
+              <w:t xml:space="preserve">(default: </w:t>
             </w:r>
             <w:proofErr w:type="spellStart"/>
             <w:r>
@@ -2966,7 +2766,25 @@
                 <w:sz w:val="20"/>
                 <w:szCs w:val="20"/>
               </w:rPr>
-              <w:t>For all the shares created previously, need to grant permissions as following:</w:t>
+              <w:t>For all the shares created previously, need to grant</w:t>
+            </w:r>
+            <w:r>
+              <w:rPr>
+                <w:rFonts w:eastAsia="Times New Roman" w:cstheme="minorHAnsi"/>
+                <w:color w:val="000000"/>
+                <w:sz w:val="20"/>
+                <w:szCs w:val="20"/>
+              </w:rPr>
+              <w:t xml:space="preserve"> share</w:t>
+            </w:r>
+            <w:r>
+              <w:rPr>
+                <w:rFonts w:eastAsia="Times New Roman" w:cstheme="minorHAnsi"/>
+                <w:color w:val="000000"/>
+                <w:sz w:val="20"/>
+                <w:szCs w:val="20"/>
+              </w:rPr>
+              <w:t xml:space="preserve"> permissions as following:</w:t>
             </w:r>
           </w:p>
           <w:p>
@@ -3038,7 +2856,7 @@
                 <w:sz w:val="20"/>
                 <w:szCs w:val="20"/>
               </w:rPr>
-              <w:t xml:space="preserve">Grant Permissions </w:t>
+              <w:t xml:space="preserve">Grant </w:t>
             </w:r>
             <w:r>
               <w:rPr>
@@ -3049,36 +2867,25 @@
                 <w:sz w:val="20"/>
                 <w:szCs w:val="20"/>
               </w:rPr>
-              <w:t xml:space="preserve">without DELETE </w:t>
-            </w:r>
-            <w:r>
-              <w:rPr>
-                <w:rFonts w:eastAsia="Times New Roman" w:cstheme="minorHAnsi"/>
-                <w:color w:val="000000"/>
-                <w:sz w:val="20"/>
-                <w:szCs w:val="20"/>
-              </w:rPr>
-              <w:t>and</w:t>
-            </w:r>
-            <w:r>
-              <w:rPr>
-                <w:rFonts w:eastAsia="Times New Roman" w:cstheme="minorHAnsi"/>
-                <w:b/>
-                <w:bCs/>
-                <w:color w:val="000000"/>
-                <w:sz w:val="20"/>
-                <w:szCs w:val="20"/>
-              </w:rPr>
-              <w:t xml:space="preserve"> GENERIC_ALL</w:t>
-            </w:r>
-            <w:r>
-              <w:rPr>
-                <w:rFonts w:eastAsia="Times New Roman" w:cstheme="minorHAnsi"/>
-                <w:color w:val="000000"/>
-                <w:sz w:val="20"/>
-                <w:szCs w:val="20"/>
-              </w:rPr>
-              <w:t xml:space="preserve"> to </w:t>
+              <w:t>Read</w:t>
+            </w:r>
+            <w:r>
+              <w:rPr>
+                <w:rFonts w:eastAsia="Times New Roman" w:cstheme="minorHAnsi"/>
+                <w:color w:val="000000"/>
+                <w:sz w:val="20"/>
+                <w:szCs w:val="20"/>
+              </w:rPr>
+              <w:t xml:space="preserve"> </w:t>
+            </w:r>
+            <w:r>
+              <w:rPr>
+                <w:rFonts w:eastAsia="Times New Roman" w:cstheme="minorHAnsi"/>
+                <w:color w:val="000000"/>
+                <w:sz w:val="20"/>
+                <w:szCs w:val="20"/>
+              </w:rPr>
+              <w:t xml:space="preserve">Permissions to </w:t>
             </w:r>
             <w:proofErr w:type="spellStart"/>
             <w:r>
@@ -3188,18 +2995,7 @@
                 <w:szCs w:val="20"/>
                 <w:u w:val="single"/>
               </w:rPr>
-              <w:t xml:space="preserve">                               </w:t>
-            </w:r>
-            <w:proofErr w:type="gramStart"/>
-            <w:r>
-              <w:rPr>
-                <w:rFonts w:cs="Arial"/>
-                <w:color w:val="000000"/>
-                <w:sz w:val="20"/>
-                <w:szCs w:val="20"/>
-                <w:u w:val="single"/>
-              </w:rPr>
-              <w:t xml:space="preserve">  </w:t>
+              <w:t xml:space="preserve">                                 </w:t>
             </w:r>
             <w:r>
               <w:rPr>
@@ -3222,7 +3018,6 @@
               </w:rPr>
               <w:t>(</w:t>
             </w:r>
-            <w:proofErr w:type="gramEnd"/>
             <w:r>
               <w:rPr>
                 <w:rFonts w:cs="Arial"/>
@@ -3324,18 +3119,7 @@
                 <w:szCs w:val="20"/>
                 <w:u w:val="single"/>
               </w:rPr>
-              <w:t xml:space="preserve">                            </w:t>
-            </w:r>
-            <w:proofErr w:type="gramStart"/>
-            <w:r>
-              <w:rPr>
-                <w:rFonts w:cs="Arial"/>
-                <w:color w:val="000000"/>
-                <w:sz w:val="20"/>
-                <w:szCs w:val="20"/>
-                <w:u w:val="single"/>
-              </w:rPr>
-              <w:t xml:space="preserve">  </w:t>
+              <w:t xml:space="preserve">                              </w:t>
             </w:r>
             <w:r>
               <w:rPr>
@@ -3346,7 +3130,6 @@
               </w:rPr>
               <w:t xml:space="preserve"> (</w:t>
             </w:r>
-            <w:proofErr w:type="gramEnd"/>
             <w:r>
               <w:rPr>
                 <w:rFonts w:cs="Arial"/>
@@ -3657,18 +3440,7 @@
                 <w:szCs w:val="20"/>
                 <w:u w:val="single"/>
               </w:rPr>
-              <w:t xml:space="preserve">                            </w:t>
-            </w:r>
-            <w:proofErr w:type="gramStart"/>
-            <w:r>
-              <w:rPr>
-                <w:rFonts w:cs="Arial"/>
-                <w:color w:val="000000"/>
-                <w:sz w:val="20"/>
-                <w:szCs w:val="20"/>
-                <w:u w:val="single"/>
-              </w:rPr>
-              <w:t xml:space="preserve">  </w:t>
+              <w:t xml:space="preserve">                              </w:t>
             </w:r>
             <w:r>
               <w:rPr>
@@ -3679,7 +3451,6 @@
               </w:rPr>
               <w:t xml:space="preserve"> (</w:t>
             </w:r>
-            <w:proofErr w:type="gramEnd"/>
             <w:r>
               <w:rPr>
                 <w:rFonts w:cs="Arial"/>
@@ -4189,7 +3960,7 @@
           <w:p>
             <w:pPr>
               <w:spacing w:line="360" w:lineRule="auto"/>
-              <w:ind w:firstLineChars="300" w:firstLine="600"/>
+              <w:ind w:firstLineChars="300" w:firstLine="547"/>
               <w:rPr>
                 <w:sz w:val="20"/>
                 <w:szCs w:val="20"/>
@@ -4323,18 +4094,7 @@
                 <w:szCs w:val="20"/>
                 <w:u w:val="single"/>
               </w:rPr>
-              <w:t xml:space="preserve">                               </w:t>
-            </w:r>
-            <w:proofErr w:type="gramStart"/>
-            <w:r>
-              <w:rPr>
-                <w:rFonts w:cs="Arial"/>
-                <w:color w:val="000000"/>
-                <w:sz w:val="20"/>
-                <w:szCs w:val="20"/>
-                <w:u w:val="single"/>
-              </w:rPr>
-              <w:t xml:space="preserve">  </w:t>
+              <w:t xml:space="preserve">                                 </w:t>
             </w:r>
             <w:r>
               <w:rPr>
@@ -4357,7 +4117,6 @@
               </w:rPr>
               <w:t>(</w:t>
             </w:r>
-            <w:proofErr w:type="gramEnd"/>
             <w:r>
               <w:rPr>
                 <w:rFonts w:cs="Arial"/>
@@ -4503,18 +4262,7 @@
                 <w:szCs w:val="20"/>
                 <w:u w:val="single"/>
               </w:rPr>
-              <w:t xml:space="preserve">                            </w:t>
-            </w:r>
-            <w:proofErr w:type="gramStart"/>
-            <w:r>
-              <w:rPr>
-                <w:rFonts w:cs="Arial"/>
-                <w:color w:val="000000"/>
-                <w:sz w:val="20"/>
-                <w:szCs w:val="20"/>
-                <w:u w:val="single"/>
-              </w:rPr>
-              <w:t xml:space="preserve">  </w:t>
+              <w:t xml:space="preserve">                              </w:t>
             </w:r>
             <w:r>
               <w:rPr>
@@ -4525,7 +4273,6 @@
               </w:rPr>
               <w:t xml:space="preserve"> (</w:t>
             </w:r>
-            <w:proofErr w:type="gramEnd"/>
             <w:r>
               <w:rPr>
                 <w:rFonts w:cs="Arial"/>
@@ -4595,31 +4342,7 @@
                 <w:sz w:val="20"/>
                 <w:szCs w:val="20"/>
               </w:rPr>
-              <w:t>_________</w:t>
-            </w:r>
-            <w:proofErr w:type="gramStart"/>
-            <w:r>
-              <w:rPr>
-                <w:rFonts w:asciiTheme="minorHAnsi" w:hAnsiTheme="minorHAnsi" w:cs="Arial"/>
-                <w:bCs/>
-                <w:i/>
-                <w:color w:val="000000"/>
-                <w:sz w:val="20"/>
-                <w:szCs w:val="20"/>
-              </w:rPr>
-              <w:t>_(</w:t>
-            </w:r>
-            <w:proofErr w:type="gramEnd"/>
-            <w:r>
-              <w:rPr>
-                <w:rFonts w:asciiTheme="minorHAnsi" w:hAnsiTheme="minorHAnsi" w:cs="Arial"/>
-                <w:bCs/>
-                <w:i/>
-                <w:color w:val="000000"/>
-                <w:sz w:val="20"/>
-                <w:szCs w:val="20"/>
-              </w:rPr>
-              <w:t xml:space="preserve">default: </w:t>
+              <w:t xml:space="preserve">__________(default: </w:t>
             </w:r>
             <w:proofErr w:type="spellStart"/>
             <w:r>
@@ -4735,29 +4458,7 @@
                 <w:sz w:val="20"/>
                 <w:szCs w:val="20"/>
               </w:rPr>
-              <w:t>________________</w:t>
-            </w:r>
-            <w:proofErr w:type="gramStart"/>
-            <w:r>
-              <w:rPr>
-                <w:rFonts w:cs="Arial"/>
-                <w:i/>
-                <w:color w:val="000000"/>
-                <w:sz w:val="20"/>
-                <w:szCs w:val="20"/>
-              </w:rPr>
-              <w:t>_(</w:t>
-            </w:r>
-            <w:proofErr w:type="gramEnd"/>
-            <w:r>
-              <w:rPr>
-                <w:rFonts w:cs="Arial"/>
-                <w:i/>
-                <w:color w:val="000000"/>
-                <w:sz w:val="20"/>
-                <w:szCs w:val="20"/>
-              </w:rPr>
-              <w:t>default: mountpoint)</w:t>
+              <w:t>_________________(default: mountpoint)</w:t>
             </w:r>
             <w:r>
               <w:rPr>
@@ -4836,27 +4537,7 @@
                 <w:sz w:val="20"/>
                 <w:szCs w:val="20"/>
               </w:rPr>
-              <w:t>Create a symbolic link file _______________</w:t>
-            </w:r>
-            <w:proofErr w:type="gramStart"/>
-            <w:r>
-              <w:rPr>
-                <w:rFonts w:cs="Arial"/>
-                <w:color w:val="000000"/>
-                <w:sz w:val="20"/>
-                <w:szCs w:val="20"/>
-              </w:rPr>
-              <w:t>_(</w:t>
-            </w:r>
-            <w:proofErr w:type="gramEnd"/>
-            <w:r>
-              <w:rPr>
-                <w:rFonts w:cs="Arial"/>
-                <w:color w:val="000000"/>
-                <w:sz w:val="20"/>
-                <w:szCs w:val="20"/>
-              </w:rPr>
-              <w:t>default: link.txt) in the share</w:t>
+              <w:t>Create a symbolic link file ________________(default: link.txt) in the share</w:t>
             </w:r>
             <w:r>
               <w:rPr>
@@ -5379,17 +5060,7 @@
                 <w:sz w:val="20"/>
                 <w:szCs w:val="20"/>
               </w:rPr>
-              <w:t>: 1638400</w:t>
-            </w:r>
-            <w:proofErr w:type="gramStart"/>
-            <w:r>
-              <w:rPr>
-                <w:rFonts w:cs="Arial"/>
-                <w:color w:val="000000"/>
-                <w:sz w:val="20"/>
-                <w:szCs w:val="20"/>
-              </w:rPr>
-              <w:t>)</w:t>
+              <w:t>: 1638400)</w:t>
             </w:r>
             <w:r>
               <w:rPr>
@@ -5407,17 +5078,7 @@
                 <w:sz w:val="20"/>
                 <w:szCs w:val="20"/>
               </w:rPr>
-              <w:t>and</w:t>
-            </w:r>
-            <w:proofErr w:type="gramEnd"/>
-            <w:r>
-              <w:rPr>
-                <w:rFonts w:cs="Arial"/>
-                <w:color w:val="000000"/>
-                <w:sz w:val="20"/>
-                <w:szCs w:val="20"/>
-              </w:rPr>
-              <w:t xml:space="preserve"> set the </w:t>
+              <w:t xml:space="preserve">and set the </w:t>
             </w:r>
             <w:proofErr w:type="spellStart"/>
             <w:r>
@@ -5531,7 +5192,7 @@
 </file>
 
 <file path=word/endnotes.xml><?xml version="1.0" encoding="utf-8"?>
-<w:endnotes xmlns:wpc="http://schemas.microsoft.com/office/word/2010/wordprocessingCanvas" xmlns:cx="http://schemas.microsoft.com/office/drawing/2014/chartex" xmlns:cx1="http://schemas.microsoft.com/office/drawing/2015/9/8/chartex" xmlns:cx2="http://schemas.microsoft.com/office/drawing/2015/10/21/chartex" xmlns:cx3="http://schemas.microsoft.com/office/drawing/2016/5/9/chartex" xmlns:cx4="http://schemas.microsoft.com/office/drawing/2016/5/10/chartex" xmlns:cx5="http://schemas.microsoft.com/office/drawing/2016/5/11/chartex" xmlns:cx6="http://schemas.microsoft.com/office/drawing/2016/5/12/chartex" xmlns:cx7="http://schemas.microsoft.com/office/drawing/2016/5/13/chartex" xmlns:cx8="http://schemas.microsoft.com/office/drawing/2016/5/14/chartex" xmlns:mc="http://schemas.openxmlformats.org/markup-compatibility/2006" xmlns:aink="http://schemas.microsoft.com/office/drawing/2016/ink" xmlns:am3d="http://schemas.microsoft.com/office/drawing/2017/model3d" xmlns:o="urn:schemas-microsoft-com:office:office" xmlns:r="http://schemas.openxmlformats.org/officeDocument/2006/relationships" xmlns:m="http://schemas.openxmlformats.org/officeDocument/2006/math" xmlns:v="urn:schemas-microsoft-com:vml" xmlns:wp14="http://schemas.microsoft.com/office/word/2010/wordprocessingDrawing" xmlns:wp="http://schemas.openxmlformats.org/drawingml/2006/wordprocessingDrawing" xmlns:w10="urn:schemas-microsoft-com:office:word" xmlns:w="http://schemas.openxmlformats.org/wordprocessingml/2006/main" xmlns:w14="http://schemas.microsoft.com/office/word/2010/wordml" xmlns:w15="http://schemas.microsoft.com/office/word/2012/wordml" xmlns:w16cid="http://schemas.microsoft.com/office/word/2016/wordml/cid" xmlns:w16se="http://schemas.microsoft.com/office/word/2015/wordml/symex" xmlns:wpg="http://schemas.microsoft.com/office/word/2010/wordprocessingGroup" xmlns:wpi="http://schemas.microsoft.com/office/word/2010/wordprocessingInk" xmlns:wne="http://schemas.microsoft.com/office/word/2006/wordml" xmlns:wps="http://schemas.microsoft.com/office/word/2010/wordprocessingShape" mc:Ignorable="w14 w15 w16se w16cid wp14">
+<w:endnotes xmlns:wpc="http://schemas.microsoft.com/office/word/2010/wordprocessingCanvas" xmlns:cx="http://schemas.microsoft.com/office/drawing/2014/chartex" xmlns:cx1="http://schemas.microsoft.com/office/drawing/2015/9/8/chartex" xmlns:cx2="http://schemas.microsoft.com/office/drawing/2015/10/21/chartex" xmlns:cx3="http://schemas.microsoft.com/office/drawing/2016/5/9/chartex" xmlns:cx4="http://schemas.microsoft.com/office/drawing/2016/5/10/chartex" xmlns:cx5="http://schemas.microsoft.com/office/drawing/2016/5/11/chartex" xmlns:cx6="http://schemas.microsoft.com/office/drawing/2016/5/12/chartex" xmlns:cx7="http://schemas.microsoft.com/office/drawing/2016/5/13/chartex" xmlns:cx8="http://schemas.microsoft.com/office/drawing/2016/5/14/chartex" xmlns:mc="http://schemas.openxmlformats.org/markup-compatibility/2006" xmlns:aink="http://schemas.microsoft.com/office/drawing/2016/ink" xmlns:am3d="http://schemas.microsoft.com/office/drawing/2017/model3d" xmlns:o="urn:schemas-microsoft-com:office:office" xmlns:r="http://schemas.openxmlformats.org/officeDocument/2006/relationships" xmlns:m="http://schemas.openxmlformats.org/officeDocument/2006/math" xmlns:v="urn:schemas-microsoft-com:vml" xmlns:wp14="http://schemas.microsoft.com/office/word/2010/wordprocessingDrawing" xmlns:wp="http://schemas.openxmlformats.org/drawingml/2006/wordprocessingDrawing" xmlns:w10="urn:schemas-microsoft-com:office:word" xmlns:w="http://schemas.openxmlformats.org/wordprocessingml/2006/main" xmlns:w14="http://schemas.microsoft.com/office/word/2010/wordml" xmlns:w15="http://schemas.microsoft.com/office/word/2012/wordml" xmlns:w16cex="http://schemas.microsoft.com/office/word/2018/wordml/cex" xmlns:w16cid="http://schemas.microsoft.com/office/word/2016/wordml/cid" xmlns:w16="http://schemas.microsoft.com/office/word/2018/wordml" xmlns:w16se="http://schemas.microsoft.com/office/word/2015/wordml/symex" xmlns:wpg="http://schemas.microsoft.com/office/word/2010/wordprocessingGroup" xmlns:wpi="http://schemas.microsoft.com/office/word/2010/wordprocessingInk" xmlns:wne="http://schemas.microsoft.com/office/word/2006/wordml" xmlns:wps="http://schemas.microsoft.com/office/word/2010/wordprocessingShape" mc:Ignorable="w14 w15 w16se w16cid w16 w16cex wp14">
   <w:endnote w:type="separator" w:id="-1">
     <w:p>
       <w:pPr>
@@ -5556,7 +5217,7 @@
 </file>
 
 <file path=word/footer1.xml><?xml version="1.0" encoding="utf-8"?>
-<w:ftr xmlns:wpc="http://schemas.microsoft.com/office/word/2010/wordprocessingCanvas" xmlns:cx="http://schemas.microsoft.com/office/drawing/2014/chartex" xmlns:cx1="http://schemas.microsoft.com/office/drawing/2015/9/8/chartex" xmlns:cx2="http://schemas.microsoft.com/office/drawing/2015/10/21/chartex" xmlns:cx3="http://schemas.microsoft.com/office/drawing/2016/5/9/chartex" xmlns:cx4="http://schemas.microsoft.com/office/drawing/2016/5/10/chartex" xmlns:cx5="http://schemas.microsoft.com/office/drawing/2016/5/11/chartex" xmlns:cx6="http://schemas.microsoft.com/office/drawing/2016/5/12/chartex" xmlns:cx7="http://schemas.microsoft.com/office/drawing/2016/5/13/chartex" xmlns:cx8="http://schemas.microsoft.com/office/drawing/2016/5/14/chartex" xmlns:mc="http://schemas.openxmlformats.org/markup-compatibility/2006" xmlns:aink="http://schemas.microsoft.com/office/drawing/2016/ink" xmlns:am3d="http://schemas.microsoft.com/office/drawing/2017/model3d" xmlns:o="urn:schemas-microsoft-com:office:office" xmlns:r="http://schemas.openxmlformats.org/officeDocument/2006/relationships" xmlns:m="http://schemas.openxmlformats.org/officeDocument/2006/math" xmlns:v="urn:schemas-microsoft-com:vml" xmlns:wp14="http://schemas.microsoft.com/office/word/2010/wordprocessingDrawing" xmlns:wp="http://schemas.openxmlformats.org/drawingml/2006/wordprocessingDrawing" xmlns:w10="urn:schemas-microsoft-com:office:word" xmlns:w="http://schemas.openxmlformats.org/wordprocessingml/2006/main" xmlns:w14="http://schemas.microsoft.com/office/word/2010/wordml" xmlns:w15="http://schemas.microsoft.com/office/word/2012/wordml" xmlns:w16cid="http://schemas.microsoft.com/office/word/2016/wordml/cid" xmlns:w16se="http://schemas.microsoft.com/office/word/2015/wordml/symex" xmlns:wpg="http://schemas.microsoft.com/office/word/2010/wordprocessingGroup" xmlns:wpi="http://schemas.microsoft.com/office/word/2010/wordprocessingInk" xmlns:wne="http://schemas.microsoft.com/office/word/2006/wordml" xmlns:wps="http://schemas.microsoft.com/office/word/2010/wordprocessingShape" mc:Ignorable="w14 w15 w16se w16cid wp14">
+<w:ftr xmlns:wpc="http://schemas.microsoft.com/office/word/2010/wordprocessingCanvas" xmlns:cx="http://schemas.microsoft.com/office/drawing/2014/chartex" xmlns:cx1="http://schemas.microsoft.com/office/drawing/2015/9/8/chartex" xmlns:cx2="http://schemas.microsoft.com/office/drawing/2015/10/21/chartex" xmlns:cx3="http://schemas.microsoft.com/office/drawing/2016/5/9/chartex" xmlns:cx4="http://schemas.microsoft.com/office/drawing/2016/5/10/chartex" xmlns:cx5="http://schemas.microsoft.com/office/drawing/2016/5/11/chartex" xmlns:cx6="http://schemas.microsoft.com/office/drawing/2016/5/12/chartex" xmlns:cx7="http://schemas.microsoft.com/office/drawing/2016/5/13/chartex" xmlns:cx8="http://schemas.microsoft.com/office/drawing/2016/5/14/chartex" xmlns:mc="http://schemas.openxmlformats.org/markup-compatibility/2006" xmlns:aink="http://schemas.microsoft.com/office/drawing/2016/ink" xmlns:am3d="http://schemas.microsoft.com/office/drawing/2017/model3d" xmlns:o="urn:schemas-microsoft-com:office:office" xmlns:r="http://schemas.openxmlformats.org/officeDocument/2006/relationships" xmlns:m="http://schemas.openxmlformats.org/officeDocument/2006/math" xmlns:v="urn:schemas-microsoft-com:vml" xmlns:wp14="http://schemas.microsoft.com/office/word/2010/wordprocessingDrawing" xmlns:wp="http://schemas.openxmlformats.org/drawingml/2006/wordprocessingDrawing" xmlns:w10="urn:schemas-microsoft-com:office:word" xmlns:w="http://schemas.openxmlformats.org/wordprocessingml/2006/main" xmlns:w14="http://schemas.microsoft.com/office/word/2010/wordml" xmlns:w15="http://schemas.microsoft.com/office/word/2012/wordml" xmlns:w16cex="http://schemas.microsoft.com/office/word/2018/wordml/cex" xmlns:w16cid="http://schemas.microsoft.com/office/word/2016/wordml/cid" xmlns:w16="http://schemas.microsoft.com/office/word/2018/wordml" xmlns:w16se="http://schemas.microsoft.com/office/word/2015/wordml/symex" xmlns:wpg="http://schemas.microsoft.com/office/word/2010/wordprocessingGroup" xmlns:wpi="http://schemas.microsoft.com/office/word/2010/wordprocessingInk" xmlns:wne="http://schemas.microsoft.com/office/word/2006/wordml" xmlns:wps="http://schemas.microsoft.com/office/word/2010/wordprocessingShape" mc:Ignorable="w14 w15 w16se w16cid w16 w16cex wp14">
   <w:p>
     <w:pPr>
       <w:pStyle w:val="Footer"/>
@@ -5566,7 +5227,7 @@
 </file>
 
 <file path=word/footer2.xml><?xml version="1.0" encoding="utf-8"?>
-<w:ftr xmlns:wpc="http://schemas.microsoft.com/office/word/2010/wordprocessingCanvas" xmlns:cx="http://schemas.microsoft.com/office/drawing/2014/chartex" xmlns:cx1="http://schemas.microsoft.com/office/drawing/2015/9/8/chartex" xmlns:cx2="http://schemas.microsoft.com/office/drawing/2015/10/21/chartex" xmlns:cx3="http://schemas.microsoft.com/office/drawing/2016/5/9/chartex" xmlns:cx4="http://schemas.microsoft.com/office/drawing/2016/5/10/chartex" xmlns:cx5="http://schemas.microsoft.com/office/drawing/2016/5/11/chartex" xmlns:cx6="http://schemas.microsoft.com/office/drawing/2016/5/12/chartex" xmlns:cx7="http://schemas.microsoft.com/office/drawing/2016/5/13/chartex" xmlns:cx8="http://schemas.microsoft.com/office/drawing/2016/5/14/chartex" xmlns:mc="http://schemas.openxmlformats.org/markup-compatibility/2006" xmlns:aink="http://schemas.microsoft.com/office/drawing/2016/ink" xmlns:am3d="http://schemas.microsoft.com/office/drawing/2017/model3d" xmlns:o="urn:schemas-microsoft-com:office:office" xmlns:r="http://schemas.openxmlformats.org/officeDocument/2006/relationships" xmlns:m="http://schemas.openxmlformats.org/officeDocument/2006/math" xmlns:v="urn:schemas-microsoft-com:vml" xmlns:wp14="http://schemas.microsoft.com/office/word/2010/wordprocessingDrawing" xmlns:wp="http://schemas.openxmlformats.org/drawingml/2006/wordprocessingDrawing" xmlns:w10="urn:schemas-microsoft-com:office:word" xmlns:w="http://schemas.openxmlformats.org/wordprocessingml/2006/main" xmlns:w14="http://schemas.microsoft.com/office/word/2010/wordml" xmlns:w15="http://schemas.microsoft.com/office/word/2012/wordml" xmlns:w16cid="http://schemas.microsoft.com/office/word/2016/wordml/cid" xmlns:w16se="http://schemas.microsoft.com/office/word/2015/wordml/symex" xmlns:wpg="http://schemas.microsoft.com/office/word/2010/wordprocessingGroup" xmlns:wpi="http://schemas.microsoft.com/office/word/2010/wordprocessingInk" xmlns:wne="http://schemas.microsoft.com/office/word/2006/wordml" xmlns:wps="http://schemas.microsoft.com/office/word/2010/wordprocessingShape" mc:Ignorable="w14 w15 w16se w16cid wp14">
+<w:ftr xmlns:wpc="http://schemas.microsoft.com/office/word/2010/wordprocessingCanvas" xmlns:cx="http://schemas.microsoft.com/office/drawing/2014/chartex" xmlns:cx1="http://schemas.microsoft.com/office/drawing/2015/9/8/chartex" xmlns:cx2="http://schemas.microsoft.com/office/drawing/2015/10/21/chartex" xmlns:cx3="http://schemas.microsoft.com/office/drawing/2016/5/9/chartex" xmlns:cx4="http://schemas.microsoft.com/office/drawing/2016/5/10/chartex" xmlns:cx5="http://schemas.microsoft.com/office/drawing/2016/5/11/chartex" xmlns:cx6="http://schemas.microsoft.com/office/drawing/2016/5/12/chartex" xmlns:cx7="http://schemas.microsoft.com/office/drawing/2016/5/13/chartex" xmlns:cx8="http://schemas.microsoft.com/office/drawing/2016/5/14/chartex" xmlns:mc="http://schemas.openxmlformats.org/markup-compatibility/2006" xmlns:aink="http://schemas.microsoft.com/office/drawing/2016/ink" xmlns:am3d="http://schemas.microsoft.com/office/drawing/2017/model3d" xmlns:o="urn:schemas-microsoft-com:office:office" xmlns:r="http://schemas.openxmlformats.org/officeDocument/2006/relationships" xmlns:m="http://schemas.openxmlformats.org/officeDocument/2006/math" xmlns:v="urn:schemas-microsoft-com:vml" xmlns:wp14="http://schemas.microsoft.com/office/word/2010/wordprocessingDrawing" xmlns:wp="http://schemas.openxmlformats.org/drawingml/2006/wordprocessingDrawing" xmlns:w10="urn:schemas-microsoft-com:office:word" xmlns:w="http://schemas.openxmlformats.org/wordprocessingml/2006/main" xmlns:w14="http://schemas.microsoft.com/office/word/2010/wordml" xmlns:w15="http://schemas.microsoft.com/office/word/2012/wordml" xmlns:w16cex="http://schemas.microsoft.com/office/word/2018/wordml/cex" xmlns:w16cid="http://schemas.microsoft.com/office/word/2016/wordml/cid" xmlns:w16="http://schemas.microsoft.com/office/word/2018/wordml" xmlns:w16se="http://schemas.microsoft.com/office/word/2015/wordml/symex" xmlns:wpg="http://schemas.microsoft.com/office/word/2010/wordprocessingGroup" xmlns:wpi="http://schemas.microsoft.com/office/word/2010/wordprocessingInk" xmlns:wne="http://schemas.microsoft.com/office/word/2006/wordml" xmlns:wps="http://schemas.microsoft.com/office/word/2010/wordprocessingShape" mc:Ignorable="w14 w15 w16se w16cid w16 w16cex wp14">
   <w:p>
     <w:pPr>
       <w:pStyle w:val="Footer"/>
@@ -5603,20 +5264,33 @@
     <w:r>
       <w:t xml:space="preserve"> of </w:t>
     </w:r>
-    <w:fldSimple w:instr=" NUMPAGES   \* MERGEFORMAT ">
-      <w:r>
-        <w:rPr>
-          <w:noProof/>
-        </w:rPr>
-        <w:t>3</w:t>
-      </w:r>
-    </w:fldSimple>
+    <w:r>
+      <w:fldChar w:fldCharType="begin"/>
+    </w:r>
+    <w:r>
+      <w:instrText xml:space="preserve"> NUMPAGES   \* MERGEFORMAT </w:instrText>
+    </w:r>
+    <w:r>
+      <w:fldChar w:fldCharType="separate"/>
+    </w:r>
+    <w:r>
+      <w:rPr>
+        <w:noProof/>
+      </w:rPr>
+      <w:t>3</w:t>
+    </w:r>
+    <w:r>
+      <w:rPr>
+        <w:noProof/>
+      </w:rPr>
+      <w:fldChar w:fldCharType="end"/>
+    </w:r>
   </w:p>
 </w:ftr>
 </file>
 
 <file path=word/footer3.xml><?xml version="1.0" encoding="utf-8"?>
-<w:ftr xmlns:wpc="http://schemas.microsoft.com/office/word/2010/wordprocessingCanvas" xmlns:cx="http://schemas.microsoft.com/office/drawing/2014/chartex" xmlns:cx1="http://schemas.microsoft.com/office/drawing/2015/9/8/chartex" xmlns:cx2="http://schemas.microsoft.com/office/drawing/2015/10/21/chartex" xmlns:cx3="http://schemas.microsoft.com/office/drawing/2016/5/9/chartex" xmlns:cx4="http://schemas.microsoft.com/office/drawing/2016/5/10/chartex" xmlns:cx5="http://schemas.microsoft.com/office/drawing/2016/5/11/chartex" xmlns:cx6="http://schemas.microsoft.com/office/drawing/2016/5/12/chartex" xmlns:cx7="http://schemas.microsoft.com/office/drawing/2016/5/13/chartex" xmlns:cx8="http://schemas.microsoft.com/office/drawing/2016/5/14/chartex" xmlns:mc="http://schemas.openxmlformats.org/markup-compatibility/2006" xmlns:aink="http://schemas.microsoft.com/office/drawing/2016/ink" xmlns:am3d="http://schemas.microsoft.com/office/drawing/2017/model3d" xmlns:o="urn:schemas-microsoft-com:office:office" xmlns:r="http://schemas.openxmlformats.org/officeDocument/2006/relationships" xmlns:m="http://schemas.openxmlformats.org/officeDocument/2006/math" xmlns:v="urn:schemas-microsoft-com:vml" xmlns:wp14="http://schemas.microsoft.com/office/word/2010/wordprocessingDrawing" xmlns:wp="http://schemas.openxmlformats.org/drawingml/2006/wordprocessingDrawing" xmlns:w10="urn:schemas-microsoft-com:office:word" xmlns:w="http://schemas.openxmlformats.org/wordprocessingml/2006/main" xmlns:w14="http://schemas.microsoft.com/office/word/2010/wordml" xmlns:w15="http://schemas.microsoft.com/office/word/2012/wordml" xmlns:w16cid="http://schemas.microsoft.com/office/word/2016/wordml/cid" xmlns:w16se="http://schemas.microsoft.com/office/word/2015/wordml/symex" xmlns:wpg="http://schemas.microsoft.com/office/word/2010/wordprocessingGroup" xmlns:wpi="http://schemas.microsoft.com/office/word/2010/wordprocessingInk" xmlns:wne="http://schemas.microsoft.com/office/word/2006/wordml" xmlns:wps="http://schemas.microsoft.com/office/word/2010/wordprocessingShape" mc:Ignorable="w14 w15 w16se w16cid wp14">
+<w:ftr xmlns:wpc="http://schemas.microsoft.com/office/word/2010/wordprocessingCanvas" xmlns:cx="http://schemas.microsoft.com/office/drawing/2014/chartex" xmlns:cx1="http://schemas.microsoft.com/office/drawing/2015/9/8/chartex" xmlns:cx2="http://schemas.microsoft.com/office/drawing/2015/10/21/chartex" xmlns:cx3="http://schemas.microsoft.com/office/drawing/2016/5/9/chartex" xmlns:cx4="http://schemas.microsoft.com/office/drawing/2016/5/10/chartex" xmlns:cx5="http://schemas.microsoft.com/office/drawing/2016/5/11/chartex" xmlns:cx6="http://schemas.microsoft.com/office/drawing/2016/5/12/chartex" xmlns:cx7="http://schemas.microsoft.com/office/drawing/2016/5/13/chartex" xmlns:cx8="http://schemas.microsoft.com/office/drawing/2016/5/14/chartex" xmlns:mc="http://schemas.openxmlformats.org/markup-compatibility/2006" xmlns:aink="http://schemas.microsoft.com/office/drawing/2016/ink" xmlns:am3d="http://schemas.microsoft.com/office/drawing/2017/model3d" xmlns:o="urn:schemas-microsoft-com:office:office" xmlns:r="http://schemas.openxmlformats.org/officeDocument/2006/relationships" xmlns:m="http://schemas.openxmlformats.org/officeDocument/2006/math" xmlns:v="urn:schemas-microsoft-com:vml" xmlns:wp14="http://schemas.microsoft.com/office/word/2010/wordprocessingDrawing" xmlns:wp="http://schemas.openxmlformats.org/drawingml/2006/wordprocessingDrawing" xmlns:w10="urn:schemas-microsoft-com:office:word" xmlns:w="http://schemas.openxmlformats.org/wordprocessingml/2006/main" xmlns:w14="http://schemas.microsoft.com/office/word/2010/wordml" xmlns:w15="http://schemas.microsoft.com/office/word/2012/wordml" xmlns:w16cex="http://schemas.microsoft.com/office/word/2018/wordml/cex" xmlns:w16cid="http://schemas.microsoft.com/office/word/2016/wordml/cid" xmlns:w16="http://schemas.microsoft.com/office/word/2018/wordml" xmlns:w16se="http://schemas.microsoft.com/office/word/2015/wordml/symex" xmlns:wpg="http://schemas.microsoft.com/office/word/2010/wordprocessingGroup" xmlns:wpi="http://schemas.microsoft.com/office/word/2010/wordprocessingInk" xmlns:wne="http://schemas.microsoft.com/office/word/2006/wordml" xmlns:wps="http://schemas.microsoft.com/office/word/2010/wordprocessingShape" mc:Ignorable="w14 w15 w16se w16cid w16 w16cex wp14">
   <w:p>
     <w:pPr>
       <w:pStyle w:val="Footer"/>
@@ -5626,7 +5300,7 @@
 </file>
 
 <file path=word/footnotes.xml><?xml version="1.0" encoding="utf-8"?>
-<w:footnotes xmlns:wpc="http://schemas.microsoft.com/office/word/2010/wordprocessingCanvas" xmlns:cx="http://schemas.microsoft.com/office/drawing/2014/chartex" xmlns:cx1="http://schemas.microsoft.com/office/drawing/2015/9/8/chartex" xmlns:cx2="http://schemas.microsoft.com/office/drawing/2015/10/21/chartex" xmlns:cx3="http://schemas.microsoft.com/office/drawing/2016/5/9/chartex" xmlns:cx4="http://schemas.microsoft.com/office/drawing/2016/5/10/chartex" xmlns:cx5="http://schemas.microsoft.com/office/drawing/2016/5/11/chartex" xmlns:cx6="http://schemas.microsoft.com/office/drawing/2016/5/12/chartex" xmlns:cx7="http://schemas.microsoft.com/office/drawing/2016/5/13/chartex" xmlns:cx8="http://schemas.microsoft.com/office/drawing/2016/5/14/chartex" xmlns:mc="http://schemas.openxmlformats.org/markup-compatibility/2006" xmlns:aink="http://schemas.microsoft.com/office/drawing/2016/ink" xmlns:am3d="http://schemas.microsoft.com/office/drawing/2017/model3d" xmlns:o="urn:schemas-microsoft-com:office:office" xmlns:r="http://schemas.openxmlformats.org/officeDocument/2006/relationships" xmlns:m="http://schemas.openxmlformats.org/officeDocument/2006/math" xmlns:v="urn:schemas-microsoft-com:vml" xmlns:wp14="http://schemas.microsoft.com/office/word/2010/wordprocessingDrawing" xmlns:wp="http://schemas.openxmlformats.org/drawingml/2006/wordprocessingDrawing" xmlns:w10="urn:schemas-microsoft-com:office:word" xmlns:w="http://schemas.openxmlformats.org/wordprocessingml/2006/main" xmlns:w14="http://schemas.microsoft.com/office/word/2010/wordml" xmlns:w15="http://schemas.microsoft.com/office/word/2012/wordml" xmlns:w16cid="http://schemas.microsoft.com/office/word/2016/wordml/cid" xmlns:w16se="http://schemas.microsoft.com/office/word/2015/wordml/symex" xmlns:wpg="http://schemas.microsoft.com/office/word/2010/wordprocessingGroup" xmlns:wpi="http://schemas.microsoft.com/office/word/2010/wordprocessingInk" xmlns:wne="http://schemas.microsoft.com/office/word/2006/wordml" xmlns:wps="http://schemas.microsoft.com/office/word/2010/wordprocessingShape" mc:Ignorable="w14 w15 w16se w16cid wp14">
+<w:footnotes xmlns:wpc="http://schemas.microsoft.com/office/word/2010/wordprocessingCanvas" xmlns:cx="http://schemas.microsoft.com/office/drawing/2014/chartex" xmlns:cx1="http://schemas.microsoft.com/office/drawing/2015/9/8/chartex" xmlns:cx2="http://schemas.microsoft.com/office/drawing/2015/10/21/chartex" xmlns:cx3="http://schemas.microsoft.com/office/drawing/2016/5/9/chartex" xmlns:cx4="http://schemas.microsoft.com/office/drawing/2016/5/10/chartex" xmlns:cx5="http://schemas.microsoft.com/office/drawing/2016/5/11/chartex" xmlns:cx6="http://schemas.microsoft.com/office/drawing/2016/5/12/chartex" xmlns:cx7="http://schemas.microsoft.com/office/drawing/2016/5/13/chartex" xmlns:cx8="http://schemas.microsoft.com/office/drawing/2016/5/14/chartex" xmlns:mc="http://schemas.openxmlformats.org/markup-compatibility/2006" xmlns:aink="http://schemas.microsoft.com/office/drawing/2016/ink" xmlns:am3d="http://schemas.microsoft.com/office/drawing/2017/model3d" xmlns:o="urn:schemas-microsoft-com:office:office" xmlns:r="http://schemas.openxmlformats.org/officeDocument/2006/relationships" xmlns:m="http://schemas.openxmlformats.org/officeDocument/2006/math" xmlns:v="urn:schemas-microsoft-com:vml" xmlns:wp14="http://schemas.microsoft.com/office/word/2010/wordprocessingDrawing" xmlns:wp="http://schemas.openxmlformats.org/drawingml/2006/wordprocessingDrawing" xmlns:w10="urn:schemas-microsoft-com:office:word" xmlns:w="http://schemas.openxmlformats.org/wordprocessingml/2006/main" xmlns:w14="http://schemas.microsoft.com/office/word/2010/wordml" xmlns:w15="http://schemas.microsoft.com/office/word/2012/wordml" xmlns:w16cex="http://schemas.microsoft.com/office/word/2018/wordml/cex" xmlns:w16cid="http://schemas.microsoft.com/office/word/2016/wordml/cid" xmlns:w16="http://schemas.microsoft.com/office/word/2018/wordml" xmlns:w16se="http://schemas.microsoft.com/office/word/2015/wordml/symex" xmlns:wpg="http://schemas.microsoft.com/office/word/2010/wordprocessingGroup" xmlns:wpi="http://schemas.microsoft.com/office/word/2010/wordprocessingInk" xmlns:wne="http://schemas.microsoft.com/office/word/2006/wordml" xmlns:wps="http://schemas.microsoft.com/office/word/2010/wordprocessingShape" mc:Ignorable="w14 w15 w16se w16cid w16 w16cex wp14">
   <w:footnote w:type="separator" w:id="-1">
     <w:p>
       <w:pPr>
@@ -5651,7 +5325,7 @@
 </file>
 
 <file path=word/header1.xml><?xml version="1.0" encoding="utf-8"?>
-<w:hdr xmlns:wpc="http://schemas.microsoft.com/office/word/2010/wordprocessingCanvas" xmlns:cx="http://schemas.microsoft.com/office/drawing/2014/chartex" xmlns:cx1="http://schemas.microsoft.com/office/drawing/2015/9/8/chartex" xmlns:cx2="http://schemas.microsoft.com/office/drawing/2015/10/21/chartex" xmlns:cx3="http://schemas.microsoft.com/office/drawing/2016/5/9/chartex" xmlns:cx4="http://schemas.microsoft.com/office/drawing/2016/5/10/chartex" xmlns:cx5="http://schemas.microsoft.com/office/drawing/2016/5/11/chartex" xmlns:cx6="http://schemas.microsoft.com/office/drawing/2016/5/12/chartex" xmlns:cx7="http://schemas.microsoft.com/office/drawing/2016/5/13/chartex" xmlns:cx8="http://schemas.microsoft.com/office/drawing/2016/5/14/chartex" xmlns:mc="http://schemas.openxmlformats.org/markup-compatibility/2006" xmlns:aink="http://schemas.microsoft.com/office/drawing/2016/ink" xmlns:am3d="http://schemas.microsoft.com/office/drawing/2017/model3d" xmlns:o="urn:schemas-microsoft-com:office:office" xmlns:r="http://schemas.openxmlformats.org/officeDocument/2006/relationships" xmlns:m="http://schemas.openxmlformats.org/officeDocument/2006/math" xmlns:v="urn:schemas-microsoft-com:vml" xmlns:wp14="http://schemas.microsoft.com/office/word/2010/wordprocessingDrawing" xmlns:wp="http://schemas.openxmlformats.org/drawingml/2006/wordprocessingDrawing" xmlns:w10="urn:schemas-microsoft-com:office:word" xmlns:w="http://schemas.openxmlformats.org/wordprocessingml/2006/main" xmlns:w14="http://schemas.microsoft.com/office/word/2010/wordml" xmlns:w15="http://schemas.microsoft.com/office/word/2012/wordml" xmlns:w16cid="http://schemas.microsoft.com/office/word/2016/wordml/cid" xmlns:w16se="http://schemas.microsoft.com/office/word/2015/wordml/symex" xmlns:wpg="http://schemas.microsoft.com/office/word/2010/wordprocessingGroup" xmlns:wpi="http://schemas.microsoft.com/office/word/2010/wordprocessingInk" xmlns:wne="http://schemas.microsoft.com/office/word/2006/wordml" xmlns:wps="http://schemas.microsoft.com/office/word/2010/wordprocessingShape" mc:Ignorable="w14 w15 w16se w16cid wp14">
+<w:hdr xmlns:wpc="http://schemas.microsoft.com/office/word/2010/wordprocessingCanvas" xmlns:cx="http://schemas.microsoft.com/office/drawing/2014/chartex" xmlns:cx1="http://schemas.microsoft.com/office/drawing/2015/9/8/chartex" xmlns:cx2="http://schemas.microsoft.com/office/drawing/2015/10/21/chartex" xmlns:cx3="http://schemas.microsoft.com/office/drawing/2016/5/9/chartex" xmlns:cx4="http://schemas.microsoft.com/office/drawing/2016/5/10/chartex" xmlns:cx5="http://schemas.microsoft.com/office/drawing/2016/5/11/chartex" xmlns:cx6="http://schemas.microsoft.com/office/drawing/2016/5/12/chartex" xmlns:cx7="http://schemas.microsoft.com/office/drawing/2016/5/13/chartex" xmlns:cx8="http://schemas.microsoft.com/office/drawing/2016/5/14/chartex" xmlns:mc="http://schemas.openxmlformats.org/markup-compatibility/2006" xmlns:aink="http://schemas.microsoft.com/office/drawing/2016/ink" xmlns:am3d="http://schemas.microsoft.com/office/drawing/2017/model3d" xmlns:o="urn:schemas-microsoft-com:office:office" xmlns:r="http://schemas.openxmlformats.org/officeDocument/2006/relationships" xmlns:m="http://schemas.openxmlformats.org/officeDocument/2006/math" xmlns:v="urn:schemas-microsoft-com:vml" xmlns:wp14="http://schemas.microsoft.com/office/word/2010/wordprocessingDrawing" xmlns:wp="http://schemas.openxmlformats.org/drawingml/2006/wordprocessingDrawing" xmlns:w10="urn:schemas-microsoft-com:office:word" xmlns:w="http://schemas.openxmlformats.org/wordprocessingml/2006/main" xmlns:w14="http://schemas.microsoft.com/office/word/2010/wordml" xmlns:w15="http://schemas.microsoft.com/office/word/2012/wordml" xmlns:w16cex="http://schemas.microsoft.com/office/word/2018/wordml/cex" xmlns:w16cid="http://schemas.microsoft.com/office/word/2016/wordml/cid" xmlns:w16="http://schemas.microsoft.com/office/word/2018/wordml" xmlns:w16se="http://schemas.microsoft.com/office/word/2015/wordml/symex" xmlns:wpg="http://schemas.microsoft.com/office/word/2010/wordprocessingGroup" xmlns:wpi="http://schemas.microsoft.com/office/word/2010/wordprocessingInk" xmlns:wne="http://schemas.microsoft.com/office/word/2006/wordml" xmlns:wps="http://schemas.microsoft.com/office/word/2010/wordprocessingShape" mc:Ignorable="w14 w15 w16se w16cid w16 w16cex wp14">
   <w:p>
     <w:pPr>
       <w:pStyle w:val="Header"/>
@@ -5661,7 +5335,7 @@
 </file>
 
 <file path=word/header2.xml><?xml version="1.0" encoding="utf-8"?>
-<w:hdr xmlns:wpc="http://schemas.microsoft.com/office/word/2010/wordprocessingCanvas" xmlns:cx="http://schemas.microsoft.com/office/drawing/2014/chartex" xmlns:cx1="http://schemas.microsoft.com/office/drawing/2015/9/8/chartex" xmlns:cx2="http://schemas.microsoft.com/office/drawing/2015/10/21/chartex" xmlns:cx3="http://schemas.microsoft.com/office/drawing/2016/5/9/chartex" xmlns:cx4="http://schemas.microsoft.com/office/drawing/2016/5/10/chartex" xmlns:cx5="http://schemas.microsoft.com/office/drawing/2016/5/11/chartex" xmlns:cx6="http://schemas.microsoft.com/office/drawing/2016/5/12/chartex" xmlns:cx7="http://schemas.microsoft.com/office/drawing/2016/5/13/chartex" xmlns:cx8="http://schemas.microsoft.com/office/drawing/2016/5/14/chartex" xmlns:mc="http://schemas.openxmlformats.org/markup-compatibility/2006" xmlns:aink="http://schemas.microsoft.com/office/drawing/2016/ink" xmlns:am3d="http://schemas.microsoft.com/office/drawing/2017/model3d" xmlns:o="urn:schemas-microsoft-com:office:office" xmlns:r="http://schemas.openxmlformats.org/officeDocument/2006/relationships" xmlns:m="http://schemas.openxmlformats.org/officeDocument/2006/math" xmlns:v="urn:schemas-microsoft-com:vml" xmlns:wp14="http://schemas.microsoft.com/office/word/2010/wordprocessingDrawing" xmlns:wp="http://schemas.openxmlformats.org/drawingml/2006/wordprocessingDrawing" xmlns:w10="urn:schemas-microsoft-com:office:word" xmlns:w="http://schemas.openxmlformats.org/wordprocessingml/2006/main" xmlns:w14="http://schemas.microsoft.com/office/word/2010/wordml" xmlns:w15="http://schemas.microsoft.com/office/word/2012/wordml" xmlns:w16cid="http://schemas.microsoft.com/office/word/2016/wordml/cid" xmlns:w16se="http://schemas.microsoft.com/office/word/2015/wordml/symex" xmlns:wpg="http://schemas.microsoft.com/office/word/2010/wordprocessingGroup" xmlns:wpi="http://schemas.microsoft.com/office/word/2010/wordprocessingInk" xmlns:wne="http://schemas.microsoft.com/office/word/2006/wordml" xmlns:wps="http://schemas.microsoft.com/office/word/2010/wordprocessingShape" mc:Ignorable="w14 w15 w16se w16cid wp14">
+<w:hdr xmlns:wpc="http://schemas.microsoft.com/office/word/2010/wordprocessingCanvas" xmlns:cx="http://schemas.microsoft.com/office/drawing/2014/chartex" xmlns:cx1="http://schemas.microsoft.com/office/drawing/2015/9/8/chartex" xmlns:cx2="http://schemas.microsoft.com/office/drawing/2015/10/21/chartex" xmlns:cx3="http://schemas.microsoft.com/office/drawing/2016/5/9/chartex" xmlns:cx4="http://schemas.microsoft.com/office/drawing/2016/5/10/chartex" xmlns:cx5="http://schemas.microsoft.com/office/drawing/2016/5/11/chartex" xmlns:cx6="http://schemas.microsoft.com/office/drawing/2016/5/12/chartex" xmlns:cx7="http://schemas.microsoft.com/office/drawing/2016/5/13/chartex" xmlns:cx8="http://schemas.microsoft.com/office/drawing/2016/5/14/chartex" xmlns:mc="http://schemas.openxmlformats.org/markup-compatibility/2006" xmlns:aink="http://schemas.microsoft.com/office/drawing/2016/ink" xmlns:am3d="http://schemas.microsoft.com/office/drawing/2017/model3d" xmlns:o="urn:schemas-microsoft-com:office:office" xmlns:r="http://schemas.openxmlformats.org/officeDocument/2006/relationships" xmlns:m="http://schemas.openxmlformats.org/officeDocument/2006/math" xmlns:v="urn:schemas-microsoft-com:vml" xmlns:wp14="http://schemas.microsoft.com/office/word/2010/wordprocessingDrawing" xmlns:wp="http://schemas.openxmlformats.org/drawingml/2006/wordprocessingDrawing" xmlns:w10="urn:schemas-microsoft-com:office:word" xmlns:w="http://schemas.openxmlformats.org/wordprocessingml/2006/main" xmlns:w14="http://schemas.microsoft.com/office/word/2010/wordml" xmlns:w15="http://schemas.microsoft.com/office/word/2012/wordml" xmlns:w16cex="http://schemas.microsoft.com/office/word/2018/wordml/cex" xmlns:w16cid="http://schemas.microsoft.com/office/word/2016/wordml/cid" xmlns:w16="http://schemas.microsoft.com/office/word/2018/wordml" xmlns:w16se="http://schemas.microsoft.com/office/word/2015/wordml/symex" xmlns:wpg="http://schemas.microsoft.com/office/word/2010/wordprocessingGroup" xmlns:wpi="http://schemas.microsoft.com/office/word/2010/wordprocessingInk" xmlns:wne="http://schemas.microsoft.com/office/word/2006/wordml" xmlns:wps="http://schemas.microsoft.com/office/word/2010/wordprocessingShape" mc:Ignorable="w14 w15 w16se w16cid w16 w16cex wp14">
   <w:p>
     <w:pPr>
       <w:pStyle w:val="Header"/>
@@ -5671,7 +5345,7 @@
 </file>
 
 <file path=word/header3.xml><?xml version="1.0" encoding="utf-8"?>
-<w:hdr xmlns:wpc="http://schemas.microsoft.com/office/word/2010/wordprocessingCanvas" xmlns:cx="http://schemas.microsoft.com/office/drawing/2014/chartex" xmlns:cx1="http://schemas.microsoft.com/office/drawing/2015/9/8/chartex" xmlns:cx2="http://schemas.microsoft.com/office/drawing/2015/10/21/chartex" xmlns:cx3="http://schemas.microsoft.com/office/drawing/2016/5/9/chartex" xmlns:cx4="http://schemas.microsoft.com/office/drawing/2016/5/10/chartex" xmlns:cx5="http://schemas.microsoft.com/office/drawing/2016/5/11/chartex" xmlns:cx6="http://schemas.microsoft.com/office/drawing/2016/5/12/chartex" xmlns:cx7="http://schemas.microsoft.com/office/drawing/2016/5/13/chartex" xmlns:cx8="http://schemas.microsoft.com/office/drawing/2016/5/14/chartex" xmlns:mc="http://schemas.openxmlformats.org/markup-compatibility/2006" xmlns:aink="http://schemas.microsoft.com/office/drawing/2016/ink" xmlns:am3d="http://schemas.microsoft.com/office/drawing/2017/model3d" xmlns:o="urn:schemas-microsoft-com:office:office" xmlns:r="http://schemas.openxmlformats.org/officeDocument/2006/relationships" xmlns:m="http://schemas.openxmlformats.org/officeDocument/2006/math" xmlns:v="urn:schemas-microsoft-com:vml" xmlns:wp14="http://schemas.microsoft.com/office/word/2010/wordprocessingDrawing" xmlns:wp="http://schemas.openxmlformats.org/drawingml/2006/wordprocessingDrawing" xmlns:w10="urn:schemas-microsoft-com:office:word" xmlns:w="http://schemas.openxmlformats.org/wordprocessingml/2006/main" xmlns:w14="http://schemas.microsoft.com/office/word/2010/wordml" xmlns:w15="http://schemas.microsoft.com/office/word/2012/wordml" xmlns:w16cid="http://schemas.microsoft.com/office/word/2016/wordml/cid" xmlns:w16se="http://schemas.microsoft.com/office/word/2015/wordml/symex" xmlns:wpg="http://schemas.microsoft.com/office/word/2010/wordprocessingGroup" xmlns:wpi="http://schemas.microsoft.com/office/word/2010/wordprocessingInk" xmlns:wne="http://schemas.microsoft.com/office/word/2006/wordml" xmlns:wps="http://schemas.microsoft.com/office/word/2010/wordprocessingShape" mc:Ignorable="w14 w15 w16se w16cid wp14">
+<w:hdr xmlns:wpc="http://schemas.microsoft.com/office/word/2010/wordprocessingCanvas" xmlns:cx="http://schemas.microsoft.com/office/drawing/2014/chartex" xmlns:cx1="http://schemas.microsoft.com/office/drawing/2015/9/8/chartex" xmlns:cx2="http://schemas.microsoft.com/office/drawing/2015/10/21/chartex" xmlns:cx3="http://schemas.microsoft.com/office/drawing/2016/5/9/chartex" xmlns:cx4="http://schemas.microsoft.com/office/drawing/2016/5/10/chartex" xmlns:cx5="http://schemas.microsoft.com/office/drawing/2016/5/11/chartex" xmlns:cx6="http://schemas.microsoft.com/office/drawing/2016/5/12/chartex" xmlns:cx7="http://schemas.microsoft.com/office/drawing/2016/5/13/chartex" xmlns:cx8="http://schemas.microsoft.com/office/drawing/2016/5/14/chartex" xmlns:mc="http://schemas.openxmlformats.org/markup-compatibility/2006" xmlns:aink="http://schemas.microsoft.com/office/drawing/2016/ink" xmlns:am3d="http://schemas.microsoft.com/office/drawing/2017/model3d" xmlns:o="urn:schemas-microsoft-com:office:office" xmlns:r="http://schemas.openxmlformats.org/officeDocument/2006/relationships" xmlns:m="http://schemas.openxmlformats.org/officeDocument/2006/math" xmlns:v="urn:schemas-microsoft-com:vml" xmlns:wp14="http://schemas.microsoft.com/office/word/2010/wordprocessingDrawing" xmlns:wp="http://schemas.openxmlformats.org/drawingml/2006/wordprocessingDrawing" xmlns:w10="urn:schemas-microsoft-com:office:word" xmlns:w="http://schemas.openxmlformats.org/wordprocessingml/2006/main" xmlns:w14="http://schemas.microsoft.com/office/word/2010/wordml" xmlns:w15="http://schemas.microsoft.com/office/word/2012/wordml" xmlns:w16cex="http://schemas.microsoft.com/office/word/2018/wordml/cex" xmlns:w16cid="http://schemas.microsoft.com/office/word/2016/wordml/cid" xmlns:w16="http://schemas.microsoft.com/office/word/2018/wordml" xmlns:w16se="http://schemas.microsoft.com/office/word/2015/wordml/symex" xmlns:wpg="http://schemas.microsoft.com/office/word/2010/wordprocessingGroup" xmlns:wpi="http://schemas.microsoft.com/office/word/2010/wordprocessingInk" xmlns:wne="http://schemas.microsoft.com/office/word/2006/wordml" xmlns:wps="http://schemas.microsoft.com/office/word/2010/wordprocessingShape" mc:Ignorable="w14 w15 w16se w16cid w16 w16cex wp14">
   <w:p>
     <w:pPr>
       <w:pStyle w:val="Header"/>
@@ -5681,7 +5355,7 @@
 </file>
 
 <file path=word/numbering.xml><?xml version="1.0" encoding="utf-8"?>
-<w:numbering xmlns:wpc="http://schemas.microsoft.com/office/word/2010/wordprocessingCanvas" xmlns:cx="http://schemas.microsoft.com/office/drawing/2014/chartex" xmlns:cx1="http://schemas.microsoft.com/office/drawing/2015/9/8/chartex" xmlns:cx2="http://schemas.microsoft.com/office/drawing/2015/10/21/chartex" xmlns:cx3="http://schemas.microsoft.com/office/drawing/2016/5/9/chartex" xmlns:cx4="http://schemas.microsoft.com/office/drawing/2016/5/10/chartex" xmlns:cx5="http://schemas.microsoft.com/office/drawing/2016/5/11/chartex" xmlns:cx6="http://schemas.microsoft.com/office/drawing/2016/5/12/chartex" xmlns:cx7="http://schemas.microsoft.com/office/drawing/2016/5/13/chartex" xmlns:cx8="http://schemas.microsoft.com/office/drawing/2016/5/14/chartex" xmlns:mc="http://schemas.openxmlformats.org/markup-compatibility/2006" xmlns:aink="http://schemas.microsoft.com/office/drawing/2016/ink" xmlns:am3d="http://schemas.microsoft.com/office/drawing/2017/model3d" xmlns:o="urn:schemas-microsoft-com:office:office" xmlns:r="http://schemas.openxmlformats.org/officeDocument/2006/relationships" xmlns:m="http://schemas.openxmlformats.org/officeDocument/2006/math" xmlns:v="urn:schemas-microsoft-com:vml" xmlns:wp14="http://schemas.microsoft.com/office/word/2010/wordprocessingDrawing" xmlns:wp="http://schemas.openxmlformats.org/drawingml/2006/wordprocessingDrawing" xmlns:w10="urn:schemas-microsoft-com:office:word" xmlns:w="http://schemas.openxmlformats.org/wordprocessingml/2006/main" xmlns:w14="http://schemas.microsoft.com/office/word/2010/wordml" xmlns:w15="http://schemas.microsoft.com/office/word/2012/wordml" xmlns:w16cid="http://schemas.microsoft.com/office/word/2016/wordml/cid" xmlns:w16se="http://schemas.microsoft.com/office/word/2015/wordml/symex" xmlns:wpg="http://schemas.microsoft.com/office/word/2010/wordprocessingGroup" xmlns:wpi="http://schemas.microsoft.com/office/word/2010/wordprocessingInk" xmlns:wne="http://schemas.microsoft.com/office/word/2006/wordml" xmlns:wps="http://schemas.microsoft.com/office/word/2010/wordprocessingShape" mc:Ignorable="w14 w15 w16se w16cid wp14">
+<w:numbering xmlns:wpc="http://schemas.microsoft.com/office/word/2010/wordprocessingCanvas" xmlns:cx="http://schemas.microsoft.com/office/drawing/2014/chartex" xmlns:cx1="http://schemas.microsoft.com/office/drawing/2015/9/8/chartex" xmlns:cx2="http://schemas.microsoft.com/office/drawing/2015/10/21/chartex" xmlns:cx3="http://schemas.microsoft.com/office/drawing/2016/5/9/chartex" xmlns:cx4="http://schemas.microsoft.com/office/drawing/2016/5/10/chartex" xmlns:cx5="http://schemas.microsoft.com/office/drawing/2016/5/11/chartex" xmlns:cx6="http://schemas.microsoft.com/office/drawing/2016/5/12/chartex" xmlns:cx7="http://schemas.microsoft.com/office/drawing/2016/5/13/chartex" xmlns:cx8="http://schemas.microsoft.com/office/drawing/2016/5/14/chartex" xmlns:mc="http://schemas.openxmlformats.org/markup-compatibility/2006" xmlns:aink="http://schemas.microsoft.com/office/drawing/2016/ink" xmlns:am3d="http://schemas.microsoft.com/office/drawing/2017/model3d" xmlns:o="urn:schemas-microsoft-com:office:office" xmlns:r="http://schemas.openxmlformats.org/officeDocument/2006/relationships" xmlns:m="http://schemas.openxmlformats.org/officeDocument/2006/math" xmlns:v="urn:schemas-microsoft-com:vml" xmlns:wp14="http://schemas.microsoft.com/office/word/2010/wordprocessingDrawing" xmlns:wp="http://schemas.openxmlformats.org/drawingml/2006/wordprocessingDrawing" xmlns:w10="urn:schemas-microsoft-com:office:word" xmlns:w="http://schemas.openxmlformats.org/wordprocessingml/2006/main" xmlns:w14="http://schemas.microsoft.com/office/word/2010/wordml" xmlns:w15="http://schemas.microsoft.com/office/word/2012/wordml" xmlns:w16cex="http://schemas.microsoft.com/office/word/2018/wordml/cex" xmlns:w16cid="http://schemas.microsoft.com/office/word/2016/wordml/cid" xmlns:w16="http://schemas.microsoft.com/office/word/2018/wordml" xmlns:w16se="http://schemas.microsoft.com/office/word/2015/wordml/symex" xmlns:wpg="http://schemas.microsoft.com/office/word/2010/wordprocessingGroup" xmlns:wpi="http://schemas.microsoft.com/office/word/2010/wordprocessingInk" xmlns:wne="http://schemas.microsoft.com/office/word/2006/wordml" xmlns:wps="http://schemas.microsoft.com/office/word/2010/wordprocessingShape" mc:Ignorable="w14 w15 w16se w16cid w16 w16cex wp14">
   <w:abstractNum w:abstractNumId="0" w15:restartNumberingAfterBreak="0">
     <w:nsid w:val="004511FD"/>
     <w:multiLevelType w:val="hybridMultilevel"/>
@@ -7119,7 +6793,7 @@
 </file>
 
 <file path=word/styles.xml><?xml version="1.0" encoding="utf-8"?>
-<w:styles xmlns:mc="http://schemas.openxmlformats.org/markup-compatibility/2006" xmlns:r="http://schemas.openxmlformats.org/officeDocument/2006/relationships" xmlns:w="http://schemas.openxmlformats.org/wordprocessingml/2006/main" xmlns:w14="http://schemas.microsoft.com/office/word/2010/wordml" xmlns:w15="http://schemas.microsoft.com/office/word/2012/wordml" xmlns:w16cid="http://schemas.microsoft.com/office/word/2016/wordml/cid" xmlns:w16se="http://schemas.microsoft.com/office/word/2015/wordml/symex" mc:Ignorable="w14 w15 w16se w16cid">
+<w:styles xmlns:mc="http://schemas.openxmlformats.org/markup-compatibility/2006" xmlns:r="http://schemas.openxmlformats.org/officeDocument/2006/relationships" xmlns:w="http://schemas.openxmlformats.org/wordprocessingml/2006/main" xmlns:w14="http://schemas.microsoft.com/office/word/2010/wordml" xmlns:w15="http://schemas.microsoft.com/office/word/2012/wordml" xmlns:w16cex="http://schemas.microsoft.com/office/word/2018/wordml/cex" xmlns:w16cid="http://schemas.microsoft.com/office/word/2016/wordml/cid" xmlns:w16="http://schemas.microsoft.com/office/word/2018/wordml" xmlns:w16se="http://schemas.microsoft.com/office/word/2015/wordml/symex" mc:Ignorable="w14 w15 w16se w16cid w16 w16cex">
   <w:docDefaults>
     <w:rPrDefault>
       <w:rPr>
@@ -7135,7 +6809,7 @@
       </w:pPr>
     </w:pPrDefault>
   </w:docDefaults>
-  <w:latentStyles w:defLockedState="0" w:defUIPriority="99" w:defSemiHidden="0" w:defUnhideWhenUsed="0" w:defQFormat="0" w:count="375">
+  <w:latentStyles w:defLockedState="0" w:defUIPriority="99" w:defSemiHidden="0" w:defUnhideWhenUsed="0" w:defQFormat="0" w:count="376">
     <w:lsdException w:name="Normal" w:uiPriority="0" w:qFormat="1"/>
     <w:lsdException w:name="heading 1" w:uiPriority="9" w:qFormat="1"/>
     <w:lsdException w:name="heading 2" w:semiHidden="1" w:uiPriority="9" w:unhideWhenUsed="1" w:qFormat="1"/>
@@ -7241,7 +6915,6 @@
     <w:lsdException w:name="HTML Sample" w:semiHidden="1" w:unhideWhenUsed="1"/>
     <w:lsdException w:name="HTML Typewriter" w:semiHidden="1" w:unhideWhenUsed="1"/>
     <w:lsdException w:name="HTML Variable" w:semiHidden="1" w:unhideWhenUsed="1"/>
-    <w:lsdException w:name="Normal Table" w:semiHidden="1" w:unhideWhenUsed="1"/>
     <w:lsdException w:name="annotation subject" w:semiHidden="1" w:unhideWhenUsed="1"/>
     <w:lsdException w:name="No List" w:semiHidden="1" w:unhideWhenUsed="1"/>
     <w:lsdException w:name="Outline List 1" w:semiHidden="1" w:unhideWhenUsed="1"/>
@@ -7288,10 +6961,8 @@
     <w:lsdException w:name="Table Subtle 2" w:semiHidden="1" w:unhideWhenUsed="1"/>
     <w:lsdException w:name="Table Web 1" w:semiHidden="1" w:unhideWhenUsed="1"/>
     <w:lsdException w:name="Table Web 2" w:semiHidden="1" w:unhideWhenUsed="1"/>
-    <w:lsdException w:name="Table Web 3" w:semiHidden="1" w:unhideWhenUsed="1"/>
     <w:lsdException w:name="Balloon Text" w:semiHidden="1" w:unhideWhenUsed="1"/>
     <w:lsdException w:name="Table Grid" w:uiPriority="39"/>
-    <w:lsdException w:name="Table Theme" w:semiHidden="1" w:unhideWhenUsed="1"/>
     <w:lsdException w:name="Placeholder Text" w:semiHidden="1"/>
     <w:lsdException w:name="No Spacing" w:uiPriority="1" w:qFormat="1"/>
     <w:lsdException w:name="Light Shading" w:uiPriority="60"/>
@@ -7511,6 +7182,7 @@
     <w:lsdException w:name="Smart Hyperlink" w:semiHidden="1" w:unhideWhenUsed="1"/>
     <w:lsdException w:name="Hashtag" w:semiHidden="1" w:unhideWhenUsed="1"/>
     <w:lsdException w:name="Unresolved Mention" w:semiHidden="1" w:unhideWhenUsed="1"/>
+    <w:lsdException w:name="Smart Link" w:semiHidden="1" w:unhideWhenUsed="1"/>
   </w:latentStyles>
   <w:style w:type="paragraph" w:default="1" w:styleId="Normal">
     <w:name w:val="Normal"/>
@@ -7906,4 +7578,10 @@
     </a:ext>
   </a:extLst>
 </a:theme>
+</file>
+
+<file path=docMetadata/LabelInfo.xml><?xml version="1.0" encoding="utf-8"?>
+<clbl:labelList xmlns:clbl="http://schemas.microsoft.com/office/2020/mipLabelMetadata">
+  <clbl:label id="{f42aa342-8706-4288-bd11-ebb85995028c}" enabled="1" method="Privileged" siteId="{72f988bf-86f1-41af-91ab-2d7cd011db47}" removed="0"/>
+</clbl:labelList>
 </file>
</xml_diff>